<commit_message>
correction  mineur rapport + mise en page+Base de donnée
</commit_message>
<xml_diff>
--- a/rapport/choix techno (1).docx
+++ b/rapport/choix techno (1).docx
@@ -1,6 +1,6 @@
 
 <file path=word/document.xml><?xml version="1.0" encoding="utf-8"?>
-<w:document xmlns:wpc="http://schemas.microsoft.com/office/word/2010/wordprocessingCanvas" xmlns:mo="http://schemas.microsoft.com/office/mac/office/2008/main" xmlns:mc="http://schemas.openxmlformats.org/markup-compatibility/2006" xmlns:mv="urn:schemas-microsoft-com:mac:vml" xmlns:o="urn:schemas-microsoft-com:office:office" xmlns:r="http://schemas.openxmlformats.org/officeDocument/2006/relationships" xmlns:m="http://schemas.openxmlformats.org/officeDocument/2006/math" xmlns:v="urn:schemas-microsoft-com:vml" xmlns:wp14="http://schemas.microsoft.com/office/word/2010/wordprocessingDrawing" xmlns:wp="http://schemas.openxmlformats.org/drawingml/2006/wordprocessingDrawing" xmlns:w10="urn:schemas-microsoft-com:office:word" xmlns:w="http://schemas.openxmlformats.org/wordprocessingml/2006/main" xmlns:w14="http://schemas.microsoft.com/office/word/2010/wordml" xmlns:wpg="http://schemas.microsoft.com/office/word/2010/wordprocessingGroup" xmlns:wpi="http://schemas.microsoft.com/office/word/2010/wordprocessingInk" xmlns:wne="http://schemas.microsoft.com/office/word/2006/wordml" xmlns:wps="http://schemas.microsoft.com/office/word/2010/wordprocessingShape" mc:Ignorable="w14 wp14">
+<w:document xmlns:wpc="http://schemas.microsoft.com/office/word/2010/wordprocessingCanvas" xmlns:cx="http://schemas.microsoft.com/office/drawing/2014/chartex" xmlns:cx1="http://schemas.microsoft.com/office/drawing/2015/9/8/chartex" xmlns:cx2="http://schemas.microsoft.com/office/drawing/2015/10/21/chartex" xmlns:mc="http://schemas.openxmlformats.org/markup-compatibility/2006" xmlns:o="urn:schemas-microsoft-com:office:office" xmlns:r="http://schemas.openxmlformats.org/officeDocument/2006/relationships" xmlns:m="http://schemas.openxmlformats.org/officeDocument/2006/math" xmlns:v="urn:schemas-microsoft-com:vml" xmlns:wp14="http://schemas.microsoft.com/office/word/2010/wordprocessingDrawing" xmlns:wp="http://schemas.openxmlformats.org/drawingml/2006/wordprocessingDrawing" xmlns:w10="urn:schemas-microsoft-com:office:word" xmlns:w="http://schemas.openxmlformats.org/wordprocessingml/2006/main" xmlns:w14="http://schemas.microsoft.com/office/word/2010/wordml" xmlns:w15="http://schemas.microsoft.com/office/word/2012/wordml" xmlns:w16se="http://schemas.microsoft.com/office/word/2015/wordml/symex" xmlns:wpg="http://schemas.microsoft.com/office/word/2010/wordprocessingGroup" xmlns:wpi="http://schemas.microsoft.com/office/word/2010/wordprocessingInk" xmlns:wne="http://schemas.microsoft.com/office/word/2006/wordml" xmlns:wps="http://schemas.microsoft.com/office/word/2010/wordprocessingShape" mc:Ignorable="w14 w15 w16se wp14">
   <w:body>
     <w:sdt>
       <w:sdtPr>
@@ -14,16 +14,15 @@
           <w:docPartUnique/>
         </w:docPartObj>
       </w:sdtPr>
-      <w:sdtEndPr/>
       <w:sdtContent>
         <w:p>
           <w:pPr>
-            <w:pStyle w:val="NoSpacing"/>
+            <w:pStyle w:val="Sansinterligne"/>
+            <w:jc w:val="both"/>
           </w:pPr>
           <w:r>
             <w:rPr>
               <w:noProof/>
-              <w:lang w:val="en-US" w:eastAsia="en-US"/>
             </w:rPr>
             <mc:AlternateContent>
               <mc:Choice Requires="wpg">
@@ -155,11 +154,10 @@
                                       <w:calendar w:val="gregorian"/>
                                     </w:date>
                                   </w:sdtPr>
-                                  <w:sdtEndPr/>
                                   <w:sdtContent>
                                     <w:p>
                                       <w:pPr>
-                                        <w:pStyle w:val="NoSpacing"/>
+                                        <w:pStyle w:val="Sansinterligne"/>
                                         <w:jc w:val="right"/>
                                         <w:rPr>
                                           <w:color w:val="FFFFFF" w:themeColor="background1"/>
@@ -3432,9 +3430,9 @@
                   </wp:anchor>
                 </w:drawing>
               </mc:Choice>
-              <mc:Fallback xmlns:w16se="http://schemas.microsoft.com/office/word/2015/wordml/symex" xmlns:w15="http://schemas.microsoft.com/office/word/2012/wordml" xmlns:cx2="http://schemas.microsoft.com/office/drawing/2015/10/21/chartex" xmlns:cx1="http://schemas.microsoft.com/office/drawing/2015/9/8/chartex" xmlns:cx="http://schemas.microsoft.com/office/drawing/2014/chartex">
+              <mc:Fallback>
                 <w:pict>
-                  <v:group w14:anchorId="60A4E8F4" id="Groupe 2" o:spid="_x0000_s1026" style="position:absolute;margin-left:0;margin-top:0;width:172.8pt;height:718.55pt;z-index:-251657216;mso-width-percent:330;mso-height-percent:950;mso-left-percent:40;mso-position-horizontal-relative:page;mso-position-vertical:center;mso-position-vertical-relative:page;mso-width-percent:330;mso-height-percent:950;mso-left-percent:40" coordsize="21945,91257" o:gfxdata="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">
+                  <v:group w14:anchorId="60A4E8F4" id="Groupe 2" o:spid="_x0000_s1026" style="position:absolute;left:0;text-align:left;margin-left:0;margin-top:0;width:172.8pt;height:718.55pt;z-index:-251657216;mso-width-percent:330;mso-height-percent:950;mso-left-percent:40;mso-position-horizontal-relative:page;mso-position-vertical:center;mso-position-vertical-relative:page;mso-width-percent:330;mso-height-percent:950;mso-left-percent:40" coordsize="21945,91257" o:gfxdata="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">
                     <v:rect id="Rectangle 3" o:spid="_x0000_s1027" style="position:absolute;width:1945;height:91257;visibility:visible;mso-wrap-style:square;v-text-anchor:middle" o:gfxdata="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" fillcolor="#44546a [3215]" stroked="f" strokeweight="1pt"/>
                     <v:shapetype id="_x0000_t15" coordsize="21600,21600" o:spt="15" adj="16200" path="m@0,l,,,21600@0,21600,21600,10800xe">
                       <v:stroke joinstyle="miter"/>
@@ -3469,7 +3467,6 @@
                                 <w:calendar w:val="gregorian"/>
                               </w:date>
                             </w:sdtPr>
-                            <w:sdtEndPr/>
                             <w:sdtContent>
                               <w:p>
                                 <w:pPr>
@@ -3603,7 +3600,6 @@
           <w:r>
             <w:rPr>
               <w:noProof/>
-              <w:lang w:val="en-US" w:eastAsia="en-US"/>
             </w:rPr>
             <mc:AlternateContent>
               <mc:Choice Requires="wps">
@@ -3675,7 +3671,7 @@
                             <w:txbxContent>
                               <w:p>
                                 <w:pPr>
-                                  <w:pStyle w:val="NoSpacing"/>
+                                  <w:pStyle w:val="Sansinterligne"/>
                                 </w:pPr>
                                 <w:r>
                                   <w:rPr>
@@ -3720,13 +3716,13 @@
                   </wp:anchor>
                 </w:drawing>
               </mc:Choice>
-              <mc:Fallback xmlns:w16se="http://schemas.microsoft.com/office/word/2015/wordml/symex" xmlns:w15="http://schemas.microsoft.com/office/word/2012/wordml" xmlns:cx2="http://schemas.microsoft.com/office/drawing/2015/10/21/chartex" xmlns:cx1="http://schemas.microsoft.com/office/drawing/2015/9/8/chartex" xmlns:cx="http://schemas.microsoft.com/office/drawing/2014/chartex">
+              <mc:Fallback>
                 <w:pict>
                   <v:shapetype w14:anchorId="0EA45B6A" id="_x0000_t202" coordsize="21600,21600" o:spt="202" path="m,l,21600r21600,l21600,xe">
                     <v:stroke joinstyle="miter"/>
                     <v:path gradientshapeok="t" o:connecttype="rect"/>
                   </v:shapetype>
-                  <v:shape id="Zone de texte 1" o:spid="_x0000_s1055" type="#_x0000_t202" style="position:absolute;margin-left:0;margin-top:0;width:267.9pt;height:122.6pt;z-index:251660288;visibility:visible;mso-wrap-style:square;mso-width-percent:450;mso-height-percent:0;mso-left-percent:420;mso-top-percent:175;mso-wrap-distance-left:9pt;mso-wrap-distance-top:0;mso-wrap-distance-right:9pt;mso-wrap-distance-bottom:0;mso-position-horizontal-relative:page;mso-position-vertical-relative:page;mso-width-percent:450;mso-height-percent:0;mso-left-percent:420;mso-top-percent:175;mso-width-relative:page;mso-height-relative:margin;v-text-anchor:top" o:gfxdata="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" filled="f" stroked="f" strokeweight=".5pt">
+                  <v:shape id="Zone de texte 1" o:spid="_x0000_s1055" type="#_x0000_t202" style="position:absolute;left:0;text-align:left;margin-left:0;margin-top:0;width:267.9pt;height:122.6pt;z-index:251660288;visibility:visible;mso-wrap-style:square;mso-width-percent:450;mso-height-percent:0;mso-left-percent:420;mso-top-percent:175;mso-wrap-distance-left:9pt;mso-wrap-distance-top:0;mso-wrap-distance-right:9pt;mso-wrap-distance-bottom:0;mso-position-horizontal-relative:page;mso-position-vertical-relative:page;mso-width-percent:450;mso-height-percent:0;mso-left-percent:420;mso-top-percent:175;mso-width-relative:page;mso-height-relative:margin;v-text-anchor:top" o:gfxdata="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" filled="f" stroked="f" strokeweight=".5pt">
                     <v:textbox style="mso-fit-shape-to-text:t" inset="0,0,0,0">
                       <w:txbxContent>
                         <w:p>
@@ -3766,10 +3762,13 @@
           </w:r>
         </w:p>
         <w:p>
+          <w:pPr>
+            <w:jc w:val="both"/>
+          </w:pPr>
           <w:r>
             <w:rPr>
               <w:noProof/>
-              <w:lang w:val="en-US"/>
+              <w:lang w:eastAsia="fr-BE"/>
             </w:rPr>
             <mc:AlternateContent>
               <mc:Choice Requires="wps">
@@ -3823,7 +3822,7 @@
                             <w:txbxContent>
                               <w:p>
                                 <w:pPr>
-                                  <w:pStyle w:val="NoSpacing"/>
+                                  <w:pStyle w:val="Sansinterligne"/>
                                 </w:pPr>
                                 <w:r>
                                   <w:rPr>
@@ -3836,7 +3835,7 @@
                               </w:p>
                               <w:p>
                                 <w:pPr>
-                                  <w:pStyle w:val="NoSpacing"/>
+                                  <w:pStyle w:val="Sansinterligne"/>
                                   <w:rPr>
                                     <w:color w:val="595959" w:themeColor="text1" w:themeTint="A6"/>
                                     <w:sz w:val="20"/>
@@ -3858,7 +3857,6 @@
                                     <w:dataBinding w:prefixMappings="xmlns:ns0='http://schemas.openxmlformats.org/officeDocument/2006/extended-properties' " w:xpath="/ns0:Properties[1]/ns0:Company[1]" w:storeItemID="{6668398D-A668-4E3E-A5EB-62B293D839F1}"/>
                                     <w:text/>
                                   </w:sdtPr>
-                                  <w:sdtEndPr/>
                                   <w:sdtContent>
                                     <w:r>
                                       <w:rPr>
@@ -3892,9 +3890,9 @@
                   </wp:anchor>
                 </w:drawing>
               </mc:Choice>
-              <mc:Fallback xmlns:w16se="http://schemas.microsoft.com/office/word/2015/wordml/symex" xmlns:w15="http://schemas.microsoft.com/office/word/2012/wordml" xmlns:cx2="http://schemas.microsoft.com/office/drawing/2015/10/21/chartex" xmlns:cx1="http://schemas.microsoft.com/office/drawing/2015/9/8/chartex" xmlns:cx="http://schemas.microsoft.com/office/drawing/2014/chartex">
+              <mc:Fallback>
                 <w:pict>
-                  <v:shape w14:anchorId="6DE4899B" id="Zone de texte 32" o:spid="_x0000_s1056" type="#_x0000_t202" style="position:absolute;margin-left:144.6pt;margin-top:0;width:372.9pt;height:26.4pt;z-index:251661312;visibility:visible;mso-wrap-style:square;mso-width-percent:0;mso-height-percent:0;mso-wrap-distance-left:9pt;mso-wrap-distance-top:0;mso-wrap-distance-right:9pt;mso-wrap-distance-bottom:0;mso-position-horizontal:absolute;mso-position-horizontal-relative:page;mso-position-vertical:top;mso-position-vertical-relative:bottom-margin-area;mso-width-percent:0;mso-height-percent:0;mso-width-relative:page;mso-height-relative:margin;v-text-anchor:bottom" o:gfxdata="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" filled="f" stroked="f" strokeweight=".5pt">
+                  <v:shape w14:anchorId="6DE4899B" id="Zone de texte 32" o:spid="_x0000_s1056" type="#_x0000_t202" style="position:absolute;left:0;text-align:left;margin-left:144.6pt;margin-top:0;width:372.9pt;height:26.4pt;z-index:251661312;visibility:visible;mso-wrap-style:square;mso-width-percent:0;mso-height-percent:0;mso-wrap-distance-left:9pt;mso-wrap-distance-top:0;mso-wrap-distance-right:9pt;mso-wrap-distance-bottom:0;mso-position-horizontal:absolute;mso-position-horizontal-relative:page;mso-position-vertical:top;mso-position-vertical-relative:bottom-margin-area;mso-width-percent:0;mso-height-percent:0;mso-width-relative:page;mso-height-relative:margin;v-text-anchor:bottom" o:gfxdata="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" filled="f" stroked="f" strokeweight=".5pt">
                     <v:textbox inset="0,0,0,0">
                       <w:txbxContent>
                         <w:p>
@@ -3907,25 +3905,7 @@
                               <w:sz w:val="26"/>
                               <w:szCs w:val="26"/>
                             </w:rPr>
-                            <w:t xml:space="preserve">Denuit Maxime, </w:t>
-                          </w:r>
-                          <w:proofErr w:type="spellStart"/>
-                          <w:r>
-                            <w:rPr>
-                              <w:color w:val="4F81BD"/>
-                              <w:sz w:val="26"/>
-                              <w:szCs w:val="26"/>
-                            </w:rPr>
-                            <w:t>Degrève</w:t>
-                          </w:r>
-                          <w:proofErr w:type="spellEnd"/>
-                          <w:r>
-                            <w:rPr>
-                              <w:color w:val="4F81BD"/>
-                              <w:sz w:val="26"/>
-                              <w:szCs w:val="26"/>
-                            </w:rPr>
-                            <w:t xml:space="preserve"> Olivier, Dubois Corenthin, Tavernier cedric</w:t>
+                            <w:t>Denuit Maxime, Degrève Olivier, Dubois Corenthin, Tavernier cedric</w:t>
                           </w:r>
                         </w:p>
                         <w:p>
@@ -3952,7 +3932,6 @@
                               <w:dataBinding w:prefixMappings="xmlns:ns0='http://schemas.openxmlformats.org/officeDocument/2006/extended-properties' " w:xpath="/ns0:Properties[1]/ns0:Company[1]" w:storeItemID="{6668398D-A668-4E3E-A5EB-62B293D839F1}"/>
                               <w:text/>
                             </w:sdtPr>
-                            <w:sdtEndPr/>
                             <w:sdtContent>
                               <w:r>
                                 <w:rPr>
@@ -4004,7 +3983,8 @@
       <w:sdtContent>
         <w:p>
           <w:pPr>
-            <w:pStyle w:val="TOCHeading"/>
+            <w:pStyle w:val="En-ttedetabledesmatires"/>
+            <w:jc w:val="both"/>
           </w:pPr>
           <w:r>
             <w:rPr>
@@ -4015,13 +3995,15 @@
         </w:p>
         <w:p>
           <w:pPr>
-            <w:pStyle w:val="TOC1"/>
+            <w:pStyle w:val="TM1"/>
             <w:tabs>
               <w:tab w:val="left" w:pos="440"/>
               <w:tab w:val="right" w:leader="dot" w:pos="9062"/>
             </w:tabs>
             <w:rPr>
+              <w:rFonts w:eastAsiaTheme="minorEastAsia"/>
               <w:noProof/>
+              <w:lang w:eastAsia="fr-BE"/>
             </w:rPr>
           </w:pPr>
           <w:r>
@@ -4033,23 +4015,25 @@
           <w:r>
             <w:fldChar w:fldCharType="separate"/>
           </w:r>
-          <w:hyperlink w:anchor="_Toc470643518" w:history="1">
-            <w:r>
-              <w:rPr>
-                <w:rStyle w:val="Hyperlink"/>
+          <w:hyperlink w:anchor="_Toc470695068" w:history="1">
+            <w:r>
+              <w:rPr>
+                <w:rStyle w:val="Lienhypertexte"/>
                 <w:noProof/>
               </w:rPr>
               <w:t>1.</w:t>
             </w:r>
             <w:r>
               <w:rPr>
-                <w:noProof/>
+                <w:rFonts w:eastAsiaTheme="minorEastAsia"/>
+                <w:noProof/>
+                <w:lang w:eastAsia="fr-BE"/>
               </w:rPr>
               <w:tab/>
             </w:r>
             <w:r>
               <w:rPr>
-                <w:rStyle w:val="Hyperlink"/>
+                <w:rStyle w:val="Lienhypertexte"/>
                 <w:noProof/>
               </w:rPr>
               <w:t>Choix Technologique :</w:t>
@@ -4073,7 +4057,7 @@
                 <w:noProof/>
                 <w:webHidden/>
               </w:rPr>
-              <w:instrText xml:space="preserve"> PAGEREF _Toc470643518 \h </w:instrText>
+              <w:instrText xml:space="preserve"> PAGEREF _Toc470695068 \h </w:instrText>
             </w:r>
             <w:r>
               <w:rPr>
@@ -4106,32 +4090,36 @@
         </w:p>
         <w:p>
           <w:pPr>
-            <w:pStyle w:val="TOC2"/>
+            <w:pStyle w:val="TM2"/>
             <w:tabs>
               <w:tab w:val="left" w:pos="880"/>
               <w:tab w:val="right" w:leader="dot" w:pos="9062"/>
             </w:tabs>
             <w:rPr>
+              <w:rFonts w:eastAsiaTheme="minorEastAsia"/>
               <w:noProof/>
+              <w:lang w:eastAsia="fr-BE"/>
             </w:rPr>
           </w:pPr>
-          <w:hyperlink w:anchor="_Toc470643519" w:history="1">
-            <w:r>
-              <w:rPr>
-                <w:rStyle w:val="Hyperlink"/>
+          <w:hyperlink w:anchor="_Toc470695069" w:history="1">
+            <w:r>
+              <w:rPr>
+                <w:rStyle w:val="Lienhypertexte"/>
                 <w:noProof/>
               </w:rPr>
               <w:t>1.1.</w:t>
             </w:r>
             <w:r>
               <w:rPr>
-                <w:noProof/>
+                <w:rFonts w:eastAsiaTheme="minorEastAsia"/>
+                <w:noProof/>
+                <w:lang w:eastAsia="fr-BE"/>
               </w:rPr>
               <w:tab/>
             </w:r>
             <w:r>
               <w:rPr>
-                <w:rStyle w:val="Hyperlink"/>
+                <w:rStyle w:val="Lienhypertexte"/>
                 <w:noProof/>
               </w:rPr>
               <w:t>Back-End :</w:t>
@@ -4155,7 +4143,7 @@
                 <w:noProof/>
                 <w:webHidden/>
               </w:rPr>
-              <w:instrText xml:space="preserve"> PAGEREF _Toc470643519 \h </w:instrText>
+              <w:instrText xml:space="preserve"> PAGEREF _Toc470695069 \h </w:instrText>
             </w:r>
             <w:r>
               <w:rPr>
@@ -4188,32 +4176,36 @@
         </w:p>
         <w:p>
           <w:pPr>
-            <w:pStyle w:val="TOC2"/>
+            <w:pStyle w:val="TM2"/>
             <w:tabs>
               <w:tab w:val="left" w:pos="880"/>
               <w:tab w:val="right" w:leader="dot" w:pos="9062"/>
             </w:tabs>
             <w:rPr>
+              <w:rFonts w:eastAsiaTheme="minorEastAsia"/>
               <w:noProof/>
+              <w:lang w:eastAsia="fr-BE"/>
             </w:rPr>
           </w:pPr>
-          <w:hyperlink w:anchor="_Toc470643520" w:history="1">
-            <w:r>
-              <w:rPr>
-                <w:rStyle w:val="Hyperlink"/>
+          <w:hyperlink w:anchor="_Toc470695070" w:history="1">
+            <w:r>
+              <w:rPr>
+                <w:rStyle w:val="Lienhypertexte"/>
                 <w:noProof/>
               </w:rPr>
               <w:t>1.2.</w:t>
             </w:r>
             <w:r>
               <w:rPr>
-                <w:noProof/>
+                <w:rFonts w:eastAsiaTheme="minorEastAsia"/>
+                <w:noProof/>
+                <w:lang w:eastAsia="fr-BE"/>
               </w:rPr>
               <w:tab/>
             </w:r>
             <w:r>
               <w:rPr>
-                <w:rStyle w:val="Hyperlink"/>
+                <w:rStyle w:val="Lienhypertexte"/>
                 <w:noProof/>
               </w:rPr>
               <w:t>Front-End :</w:t>
@@ -4237,7 +4229,7 @@
                 <w:noProof/>
                 <w:webHidden/>
               </w:rPr>
-              <w:instrText xml:space="preserve"> PAGEREF _Toc470643520 \h </w:instrText>
+              <w:instrText xml:space="preserve"> PAGEREF _Toc470695070 \h </w:instrText>
             </w:r>
             <w:r>
               <w:rPr>
@@ -4270,32 +4262,36 @@
         </w:p>
         <w:p>
           <w:pPr>
-            <w:pStyle w:val="TOC1"/>
+            <w:pStyle w:val="TM1"/>
             <w:tabs>
               <w:tab w:val="left" w:pos="440"/>
               <w:tab w:val="right" w:leader="dot" w:pos="9062"/>
             </w:tabs>
             <w:rPr>
+              <w:rFonts w:eastAsiaTheme="minorEastAsia"/>
               <w:noProof/>
+              <w:lang w:eastAsia="fr-BE"/>
             </w:rPr>
           </w:pPr>
-          <w:hyperlink w:anchor="_Toc470643521" w:history="1">
-            <w:r>
-              <w:rPr>
-                <w:rStyle w:val="Hyperlink"/>
+          <w:hyperlink w:anchor="_Toc470695071" w:history="1">
+            <w:r>
+              <w:rPr>
+                <w:rStyle w:val="Lienhypertexte"/>
                 <w:noProof/>
               </w:rPr>
               <w:t>2.</w:t>
             </w:r>
             <w:r>
               <w:rPr>
-                <w:noProof/>
+                <w:rFonts w:eastAsiaTheme="minorEastAsia"/>
+                <w:noProof/>
+                <w:lang w:eastAsia="fr-BE"/>
               </w:rPr>
               <w:tab/>
             </w:r>
             <w:r>
               <w:rPr>
-                <w:rStyle w:val="Hyperlink"/>
+                <w:rStyle w:val="Lienhypertexte"/>
                 <w:noProof/>
               </w:rPr>
               <w:t>Diagramme d’architecture :</w:t>
@@ -4319,7 +4315,7 @@
                 <w:noProof/>
                 <w:webHidden/>
               </w:rPr>
-              <w:instrText xml:space="preserve"> PAGEREF _Toc470643521 \h </w:instrText>
+              <w:instrText xml:space="preserve"> PAGEREF _Toc470695071 \h </w:instrText>
             </w:r>
             <w:r>
               <w:rPr>
@@ -4352,32 +4348,36 @@
         </w:p>
         <w:p>
           <w:pPr>
-            <w:pStyle w:val="TOC1"/>
+            <w:pStyle w:val="TM1"/>
             <w:tabs>
               <w:tab w:val="left" w:pos="440"/>
               <w:tab w:val="right" w:leader="dot" w:pos="9062"/>
             </w:tabs>
             <w:rPr>
+              <w:rFonts w:eastAsiaTheme="minorEastAsia"/>
               <w:noProof/>
+              <w:lang w:eastAsia="fr-BE"/>
             </w:rPr>
           </w:pPr>
-          <w:hyperlink w:anchor="_Toc470643522" w:history="1">
-            <w:r>
-              <w:rPr>
-                <w:rStyle w:val="Hyperlink"/>
+          <w:hyperlink w:anchor="_Toc470695072" w:history="1">
+            <w:r>
+              <w:rPr>
+                <w:rStyle w:val="Lienhypertexte"/>
                 <w:noProof/>
               </w:rPr>
               <w:t>3.</w:t>
             </w:r>
             <w:r>
               <w:rPr>
-                <w:noProof/>
+                <w:rFonts w:eastAsiaTheme="minorEastAsia"/>
+                <w:noProof/>
+                <w:lang w:eastAsia="fr-BE"/>
               </w:rPr>
               <w:tab/>
             </w:r>
             <w:r>
               <w:rPr>
-                <w:rStyle w:val="Hyperlink"/>
+                <w:rStyle w:val="Lienhypertexte"/>
                 <w:noProof/>
               </w:rPr>
               <w:t>Outils utilisés :</w:t>
@@ -4401,7 +4401,7 @@
                 <w:noProof/>
                 <w:webHidden/>
               </w:rPr>
-              <w:instrText xml:space="preserve"> PAGEREF _Toc470643522 \h </w:instrText>
+              <w:instrText xml:space="preserve"> PAGEREF _Toc470695072 \h </w:instrText>
             </w:r>
             <w:r>
               <w:rPr>
@@ -4421,7 +4421,7 @@
                 <w:noProof/>
                 <w:webHidden/>
               </w:rPr>
-              <w:t>3</w:t>
+              <w:t>4</w:t>
             </w:r>
             <w:r>
               <w:rPr>
@@ -4434,32 +4434,36 @@
         </w:p>
         <w:p>
           <w:pPr>
-            <w:pStyle w:val="TOC2"/>
+            <w:pStyle w:val="TM2"/>
             <w:tabs>
               <w:tab w:val="left" w:pos="880"/>
               <w:tab w:val="right" w:leader="dot" w:pos="9062"/>
             </w:tabs>
             <w:rPr>
+              <w:rFonts w:eastAsiaTheme="minorEastAsia"/>
               <w:noProof/>
+              <w:lang w:eastAsia="fr-BE"/>
             </w:rPr>
           </w:pPr>
-          <w:hyperlink w:anchor="_Toc470643523" w:history="1">
-            <w:r>
-              <w:rPr>
-                <w:rStyle w:val="Hyperlink"/>
+          <w:hyperlink w:anchor="_Toc470695073" w:history="1">
+            <w:r>
+              <w:rPr>
+                <w:rStyle w:val="Lienhypertexte"/>
                 <w:noProof/>
               </w:rPr>
               <w:t>3.1.</w:t>
             </w:r>
             <w:r>
               <w:rPr>
-                <w:noProof/>
+                <w:rFonts w:eastAsiaTheme="minorEastAsia"/>
+                <w:noProof/>
+                <w:lang w:eastAsia="fr-BE"/>
               </w:rPr>
               <w:tab/>
             </w:r>
             <w:r>
               <w:rPr>
-                <w:rStyle w:val="Hyperlink"/>
+                <w:rStyle w:val="Lienhypertexte"/>
                 <w:noProof/>
               </w:rPr>
               <w:t>Git – Github :</w:t>
@@ -4483,7 +4487,7 @@
                 <w:noProof/>
                 <w:webHidden/>
               </w:rPr>
-              <w:instrText xml:space="preserve"> PAGEREF _Toc470643523 \h </w:instrText>
+              <w:instrText xml:space="preserve"> PAGEREF _Toc470695073 \h </w:instrText>
             </w:r>
             <w:r>
               <w:rPr>
@@ -4503,7 +4507,7 @@
                 <w:noProof/>
                 <w:webHidden/>
               </w:rPr>
-              <w:t>3</w:t>
+              <w:t>4</w:t>
             </w:r>
             <w:r>
               <w:rPr>
@@ -4516,32 +4520,36 @@
         </w:p>
         <w:p>
           <w:pPr>
-            <w:pStyle w:val="TOC2"/>
+            <w:pStyle w:val="TM2"/>
             <w:tabs>
               <w:tab w:val="left" w:pos="880"/>
               <w:tab w:val="right" w:leader="dot" w:pos="9062"/>
             </w:tabs>
             <w:rPr>
+              <w:rFonts w:eastAsiaTheme="minorEastAsia"/>
               <w:noProof/>
+              <w:lang w:eastAsia="fr-BE"/>
             </w:rPr>
           </w:pPr>
-          <w:hyperlink w:anchor="_Toc470643524" w:history="1">
-            <w:r>
-              <w:rPr>
-                <w:rStyle w:val="Hyperlink"/>
+          <w:hyperlink w:anchor="_Toc470695074" w:history="1">
+            <w:r>
+              <w:rPr>
+                <w:rStyle w:val="Lienhypertexte"/>
                 <w:noProof/>
               </w:rPr>
               <w:t>3.2.</w:t>
             </w:r>
             <w:r>
               <w:rPr>
-                <w:noProof/>
+                <w:rFonts w:eastAsiaTheme="minorEastAsia"/>
+                <w:noProof/>
+                <w:lang w:eastAsia="fr-BE"/>
               </w:rPr>
               <w:tab/>
             </w:r>
             <w:r>
               <w:rPr>
-                <w:rStyle w:val="Hyperlink"/>
+                <w:rStyle w:val="Lienhypertexte"/>
                 <w:noProof/>
               </w:rPr>
               <w:t>Trello :</w:t>
@@ -4565,7 +4573,7 @@
                 <w:noProof/>
                 <w:webHidden/>
               </w:rPr>
-              <w:instrText xml:space="preserve"> PAGEREF _Toc470643524 \h </w:instrText>
+              <w:instrText xml:space="preserve"> PAGEREF _Toc470695074 \h </w:instrText>
             </w:r>
             <w:r>
               <w:rPr>
@@ -4585,7 +4593,7 @@
                 <w:noProof/>
                 <w:webHidden/>
               </w:rPr>
-              <w:t>3</w:t>
+              <w:t>4</w:t>
             </w:r>
             <w:r>
               <w:rPr>
@@ -4598,32 +4606,36 @@
         </w:p>
         <w:p>
           <w:pPr>
-            <w:pStyle w:val="TOC1"/>
+            <w:pStyle w:val="TM1"/>
             <w:tabs>
               <w:tab w:val="left" w:pos="440"/>
               <w:tab w:val="right" w:leader="dot" w:pos="9062"/>
             </w:tabs>
             <w:rPr>
+              <w:rFonts w:eastAsiaTheme="minorEastAsia"/>
               <w:noProof/>
+              <w:lang w:eastAsia="fr-BE"/>
             </w:rPr>
           </w:pPr>
-          <w:hyperlink w:anchor="_Toc470643525" w:history="1">
-            <w:r>
-              <w:rPr>
-                <w:rStyle w:val="Hyperlink"/>
+          <w:hyperlink w:anchor="_Toc470695075" w:history="1">
+            <w:r>
+              <w:rPr>
+                <w:rStyle w:val="Lienhypertexte"/>
                 <w:noProof/>
               </w:rPr>
               <w:t>4.</w:t>
             </w:r>
             <w:r>
               <w:rPr>
-                <w:noProof/>
+                <w:rFonts w:eastAsiaTheme="minorEastAsia"/>
+                <w:noProof/>
+                <w:lang w:eastAsia="fr-BE"/>
               </w:rPr>
               <w:tab/>
             </w:r>
             <w:r>
               <w:rPr>
-                <w:rStyle w:val="Hyperlink"/>
+                <w:rStyle w:val="Lienhypertexte"/>
                 <w:noProof/>
               </w:rPr>
               <w:t>Bibliographie :</w:t>
@@ -4647,7 +4659,7 @@
                 <w:noProof/>
                 <w:webHidden/>
               </w:rPr>
-              <w:instrText xml:space="preserve"> PAGEREF _Toc470643525 \h </w:instrText>
+              <w:instrText xml:space="preserve"> PAGEREF _Toc470695075 \h </w:instrText>
             </w:r>
             <w:r>
               <w:rPr>
@@ -4667,7 +4679,7 @@
                 <w:noProof/>
                 <w:webHidden/>
               </w:rPr>
-              <w:t>4</w:t>
+              <w:t>5</w:t>
             </w:r>
             <w:r>
               <w:rPr>
@@ -4679,6 +4691,9 @@
           </w:hyperlink>
         </w:p>
         <w:p>
+          <w:pPr>
+            <w:jc w:val="both"/>
+          </w:pPr>
           <w:r>
             <w:rPr>
               <w:b/>
@@ -4691,20 +4706,36 @@
         </w:p>
       </w:sdtContent>
     </w:sdt>
-    <w:p/>
-    <w:p/>
-    <w:p/>
-    <w:p>
-      <w:pPr>
-        <w:jc w:val="right"/>
-      </w:pPr>
-    </w:p>
-    <w:p>
-      <w:pPr>
+    <w:p>
+      <w:pPr>
+        <w:jc w:val="both"/>
+      </w:pPr>
+    </w:p>
+    <w:p>
+      <w:pPr>
+        <w:jc w:val="both"/>
+      </w:pPr>
+    </w:p>
+    <w:p>
+      <w:pPr>
+        <w:jc w:val="both"/>
+      </w:pPr>
+    </w:p>
+    <w:p>
+      <w:pPr>
+        <w:jc w:val="both"/>
+      </w:pPr>
+    </w:p>
+    <w:p>
+      <w:pPr>
+        <w:jc w:val="both"/>
         <w:sectPr>
+          <w:headerReference w:type="even" r:id="rId8"/>
           <w:headerReference w:type="default" r:id="rId9"/>
-          <w:footerReference w:type="default" r:id="rId10"/>
-          <w:footerReference w:type="first" r:id="rId11"/>
+          <w:footerReference w:type="even" r:id="rId10"/>
+          <w:footerReference w:type="default" r:id="rId11"/>
+          <w:headerReference w:type="first" r:id="rId12"/>
+          <w:footerReference w:type="first" r:id="rId13"/>
           <w:pgSz w:w="11906" w:h="16838"/>
           <w:pgMar w:top="1417" w:right="1417" w:bottom="1417" w:left="1417" w:header="708" w:footer="708" w:gutter="0"/>
           <w:pgNumType w:fmt="upperLetter" w:start="0"/>
@@ -4714,10 +4745,14 @@
         </w:sectPr>
       </w:pPr>
     </w:p>
-    <w:p/>
-    <w:p>
-      <w:pPr>
-        <w:pStyle w:val="Heading1"/>
+    <w:p>
+      <w:pPr>
+        <w:jc w:val="both"/>
+      </w:pPr>
+    </w:p>
+    <w:p>
+      <w:pPr>
+        <w:pStyle w:val="Titre1"/>
         <w:numPr>
           <w:ilvl w:val="0"/>
           <w:numId w:val="1"/>
@@ -4725,10 +4760,11 @@
         <w:suppressAutoHyphens/>
         <w:autoSpaceDN w:val="0"/>
         <w:spacing w:before="480" w:line="240" w:lineRule="auto"/>
+        <w:jc w:val="both"/>
         <w:textAlignment w:val="baseline"/>
       </w:pPr>
       <w:bookmarkStart w:id="0" w:name="_Toc469946265"/>
-      <w:bookmarkStart w:id="1" w:name="_Toc470643518"/>
+      <w:bookmarkStart w:id="1" w:name="_Toc470695068"/>
       <w:r>
         <w:t xml:space="preserve">Choix </w:t>
       </w:r>
@@ -4743,10 +4779,14 @@
       <w:bookmarkEnd w:id="0"/>
       <w:bookmarkEnd w:id="1"/>
     </w:p>
-    <w:p/>
-    <w:p>
-      <w:pPr>
-        <w:pStyle w:val="Heading2"/>
+    <w:p>
+      <w:pPr>
+        <w:jc w:val="both"/>
+      </w:pPr>
+    </w:p>
+    <w:p>
+      <w:pPr>
+        <w:pStyle w:val="Titre2"/>
         <w:numPr>
           <w:ilvl w:val="1"/>
           <w:numId w:val="1"/>
@@ -4754,10 +4794,11 @@
         <w:suppressAutoHyphens/>
         <w:autoSpaceDN w:val="0"/>
         <w:spacing w:line="276" w:lineRule="auto"/>
+        <w:jc w:val="both"/>
         <w:textAlignment w:val="baseline"/>
       </w:pPr>
       <w:bookmarkStart w:id="3" w:name="_Toc469946266"/>
-      <w:bookmarkStart w:id="4" w:name="_Toc470643519"/>
+      <w:bookmarkStart w:id="4" w:name="_Toc470695069"/>
       <w:r>
         <w:t>Back-End :</w:t>
       </w:r>
@@ -4766,8 +4807,9 @@
     </w:p>
     <w:p>
       <w:pPr>
-        <w:pStyle w:val="ListParagraph"/>
+        <w:pStyle w:val="Paragraphedeliste"/>
         <w:ind w:left="360"/>
+        <w:jc w:val="both"/>
       </w:pPr>
       <w:r>
         <w:t>N</w:t>
@@ -4776,13 +4818,20 @@
         <w:t>ous utiliserons un back end en N</w:t>
       </w:r>
       <w:r>
-        <w:t>odeJS. L’avantage de cette technologie est qu’elle est déjà très simple à apprendre. Dans notre groupe, 2 personnes connaissent déjà le NodeJS grâce au cours enseigné et les 2 autres possèdent des connaissances en JavaScript, ce qui rendra la tâche assez simple si l’un d’entre d’eux devait l’apprendre.</w:t>
-      </w:r>
-    </w:p>
-    <w:p>
-      <w:pPr>
-        <w:pStyle w:val="ListParagraph"/>
+        <w:t>odeJS. L’avantage de cette technologie est qu’elle est déjà très simple à apprendre. Dans notre groupe, 2 personnes connaissent déjà le NodeJS grâce au cours enseigné et les 2 autres possèdent des connaissances en JavaScript, ce qui rendra la tâche assez simple si l’un d’entre</w:t>
+      </w:r>
+      <w:r>
+        <w:t xml:space="preserve"> </w:t>
+      </w:r>
+      <w:r>
+        <w:t>eux devait l’apprendre.</w:t>
+      </w:r>
+    </w:p>
+    <w:p>
+      <w:pPr>
+        <w:pStyle w:val="Paragraphedeliste"/>
         <w:ind w:left="360"/>
+        <w:jc w:val="both"/>
       </w:pPr>
       <w:r>
         <w:t>Et comme NodeJS est assez récent, la documentation est très facile de compréhension et facilement trouvable sur le site de NodeJS.</w:t>
@@ -4790,8 +4839,9 @@
     </w:p>
     <w:p>
       <w:pPr>
-        <w:pStyle w:val="ListParagraph"/>
+        <w:pStyle w:val="Paragraphedeliste"/>
         <w:ind w:left="360"/>
+        <w:jc w:val="both"/>
       </w:pPr>
       <w:r>
         <w:t>Une autre chose intéressante à propos de Node</w:t>
@@ -4800,37 +4850,88 @@
         <w:t>JS</w:t>
       </w:r>
       <w:r>
-        <w:t xml:space="preserve"> est sa grande modulabilité. Il existe beaucoup de librairies externes permettant d’effectuer des tâches pour un backend. Que ce soit des librairies serveurs, de requêtes http/https ou autre. Ce même genre de librairie existe aussi pour le front pour avoir une interface simple à mettre en place (Exemple : AngularJS) ou pour avoir des fonctions temps réel grâce aux WebSockets de Node.</w:t>
-      </w:r>
-    </w:p>
-    <w:p>
-      <w:pPr>
-        <w:pStyle w:val="ListParagraph"/>
+        <w:t xml:space="preserve"> est sa grande modulabilité. Il existe beaucoup de librairies externes permettant d’effectuer des tâches pour un backend. Que ce soit des librairies serveurs, de requêtes </w:t>
+      </w:r>
+      <w:r>
+        <w:t>HTTP</w:t>
+      </w:r>
+      <w:r>
+        <w:t>/</w:t>
+      </w:r>
+      <w:r>
+        <w:t>HTTPS</w:t>
+      </w:r>
+      <w:r>
+        <w:t xml:space="preserve"> ou autre. Ce même genre de librairie existe aussi pour le front pour avoir une interface simple à mettre en place (Exemple : AngularJS) ou pour avoir des fonctions temps réel grâce aux WebSockets de Node</w:t>
+      </w:r>
+      <w:r>
+        <w:t>JS</w:t>
+      </w:r>
+      <w:r>
+        <w:t>.</w:t>
+      </w:r>
+    </w:p>
+    <w:p>
+      <w:pPr>
+        <w:pStyle w:val="Paragraphedeliste"/>
         <w:ind w:left="360"/>
-      </w:pPr>
-      <w:r>
-        <w:t xml:space="preserve">Si l’on compare NodeJS au Java pour le backend, il y a clairement plusieurs avantages. D’abord, l’utilisation de Node permet le développement d’une application de type « full stack » (C’est-à-dire que l’entièreté du code est en JavaScript) ce qui permet de ne pas avoir de middleware pour convertir d’éventuel données transmises par le front. (Ce qui est le cas de java, il faut, par exemple, convertir le JSON avec Genson). </w:t>
-      </w:r>
-    </w:p>
-    <w:p>
-      <w:pPr>
-        <w:pStyle w:val="ListParagraph"/>
+        <w:jc w:val="both"/>
+      </w:pPr>
+      <w:r>
+        <w:t>Si l’on compare NodeJS au Java pour le backend, il y a clairement plusieurs avantages. D’abord, l’utilisation de Node permet le développement d’une application de type « full stack » (</w:t>
+      </w:r>
+      <w:r>
+        <w:t>c</w:t>
+      </w:r>
+      <w:r>
+        <w:t>’est-à-dire que l’entièreté du code est en JavaScript) ce qui permet de ne pas avoir de middleware pour convertir d’éventuel</w:t>
+      </w:r>
+      <w:r>
+        <w:t xml:space="preserve">les </w:t>
+      </w:r>
+      <w:r>
+        <w:t xml:space="preserve">données transmises par le front. (Ce qui est le cas de java, il faut, par exemple, convertir le JSON avec Genson). </w:t>
+      </w:r>
+    </w:p>
+    <w:p>
+      <w:pPr>
+        <w:pStyle w:val="Paragraphedeliste"/>
         <w:ind w:left="360"/>
-      </w:pPr>
-      <w:r>
-        <w:t xml:space="preserve">Ensuite, NodeJS a l’avantage d’être plus rapide que java pour faire de l’Input/Output et ne bloque pas d’éventuels requêtes supplémentaires. En effet, Il y a une bonne gestion de la concurrence en Node ce qui permet de pouvoir effectuer des requêtes Input/Output en parallèle. Bien entendu, il est possible d’implémenter de la concurrence en Java mais cela requiert plus de temps et engendre </w:t>
+        <w:jc w:val="both"/>
+      </w:pPr>
+      <w:r>
+        <w:t>Ensuite, NodeJS a l’avantage d’être plus rapide que java pour faire de l’Input/Output et ne bloque pas d’éventuel</w:t>
+      </w:r>
+      <w:r>
+        <w:t>s</w:t>
+      </w:r>
+      <w:r>
+        <w:t xml:space="preserve"> requêtes supplémentaires. En effet, </w:t>
+      </w:r>
+      <w:r>
+        <w:t>i</w:t>
+      </w:r>
+      <w:r>
+        <w:t xml:space="preserve">l y a une bonne gestion de la concurrence en Node ce qui permet de pouvoir effectuer des requêtes Input/Output en parallèle. Bien entendu, il est possible d’implémenter de la concurrence en Java mais cela requiert plus de temps et engendre </w:t>
       </w:r>
       <w:r>
         <w:t>potentiellement plus</w:t>
       </w:r>
       <w:r>
-        <w:t xml:space="preserve"> de problèmes si mal implémenté. </w:t>
-      </w:r>
-    </w:p>
-    <w:p>
-      <w:pPr>
-        <w:pStyle w:val="ListParagraph"/>
+        <w:t xml:space="preserve"> de problèmes si mal implémenté</w:t>
+      </w:r>
+      <w:r>
+        <w:t>s.</w:t>
+      </w:r>
+      <w:r>
+        <w:t xml:space="preserve"> </w:t>
+      </w:r>
+    </w:p>
+    <w:p>
+      <w:pPr>
+        <w:pStyle w:val="Paragraphedeliste"/>
         <w:ind w:left="360"/>
+        <w:jc w:val="both"/>
       </w:pPr>
       <w:r>
         <w:t xml:space="preserve">NodeJS a aussi l’avantage d’avoir une très bonne scalabilité. En effet, on peut déployer rapidement une application Node pour une entreprise que ce soit une application </w:t>
@@ -4847,8 +4948,9 @@
     </w:p>
     <w:p>
       <w:pPr>
-        <w:pStyle w:val="ListParagraph"/>
+        <w:pStyle w:val="Paragraphedeliste"/>
         <w:ind w:left="360"/>
+        <w:jc w:val="both"/>
       </w:pPr>
       <w:r>
         <w:t xml:space="preserve">Cependant, NodeJS est là principalement pour effectuer des tâches peu complexes. En effet, si l’application requiert des calculs complexes, il serait alors préférable de donner </w:t>
@@ -4862,8 +4964,9 @@
     </w:p>
     <w:p>
       <w:pPr>
-        <w:pStyle w:val="ListParagraph"/>
+        <w:pStyle w:val="Paragraphedeliste"/>
         <w:ind w:left="360"/>
+        <w:jc w:val="both"/>
       </w:pPr>
       <w:r>
         <w:t>Niveau structure, Node peut utiliser des modules supplémentaires pour intégrer plus de fonctionnalités. Ces modules se situeront dans un dossier « node_modules » à la racine du dossier contenant le projet.</w:t>
@@ -4874,19 +4977,118 @@
     </w:p>
     <w:p>
       <w:pPr>
-        <w:pStyle w:val="ListParagraph"/>
+        <w:pStyle w:val="Paragraphedeliste"/>
         <w:ind w:left="360"/>
-      </w:pPr>
-    </w:p>
-    <w:p>
+        <w:jc w:val="both"/>
+      </w:pPr>
+    </w:p>
+    <w:p>
+      <w:pPr>
+        <w:rPr>
+          <w:rFonts w:asciiTheme="majorHAnsi" w:eastAsiaTheme="majorEastAsia" w:hAnsiTheme="majorHAnsi" w:cstheme="majorBidi"/>
+          <w:color w:val="2E74B5" w:themeColor="accent1" w:themeShade="BF"/>
+          <w:sz w:val="32"/>
+          <w:szCs w:val="32"/>
+        </w:rPr>
+      </w:pPr>
       <w:r>
         <w:br w:type="page"/>
       </w:r>
     </w:p>
+    <w:p>
+      <w:pPr>
+        <w:pStyle w:val="Titre1"/>
+        <w:numPr>
+          <w:ilvl w:val="0"/>
+          <w:numId w:val="1"/>
+        </w:numPr>
+      </w:pPr>
+      <w:r>
+        <w:lastRenderedPageBreak/>
+        <w:t>Base de Donnée :</w:t>
+      </w:r>
+    </w:p>
+    <w:p>
+      <w:r>
+        <w:t>Nous avons choisi de faire une base donnée en S</w:t>
+      </w:r>
+      <w:r>
+        <w:t>Q</w:t>
+      </w:r>
+      <w:r>
+        <w:t>L et non en NoSQL pour la raison suivante.</w:t>
+      </w:r>
+    </w:p>
+    <w:p>
+      <w:r>
+        <w:t>Comme dit lors de notre première rencontre avec le client. Nous devrons implémenter un outil de gestion. Ce qui pour notre équipe implique qu’il aura des relations entre les différente</w:t>
+      </w:r>
+      <w:r>
+        <w:t xml:space="preserve">s </w:t>
+      </w:r>
+      <w:r>
+        <w:t>« Table</w:t>
+      </w:r>
+      <w:r>
+        <w:t>s </w:t>
+      </w:r>
+      <w:r>
+        <w:t>» de la base de donnée</w:t>
+      </w:r>
+      <w:r>
+        <w:t>.</w:t>
+      </w:r>
+      <w:r>
+        <w:t xml:space="preserve"> Le NoSql permet c’est relation mais rend cela nettement plus compliqué .</w:t>
+      </w:r>
+    </w:p>
+    <w:p>
+      <w:r>
+        <w:t xml:space="preserve">Nous avons choisi de faire notre Base de Donnée en </w:t>
+      </w:r>
+      <w:r>
+        <w:t>PostgreSQL</w:t>
+      </w:r>
+      <w:r>
+        <w:t>.</w:t>
+      </w:r>
+    </w:p>
+    <w:p>
+      <w:r>
+        <w:t xml:space="preserve">La raison principale d’utilise </w:t>
+      </w:r>
+      <w:r>
+        <w:t>PostgreSQL</w:t>
+      </w:r>
+      <w:r>
+        <w:t xml:space="preserve"> est qu’il permet de gérer une grande base de donnée et qu’il y a un grand support .</w:t>
+      </w:r>
+    </w:p>
     <w:p/>
-    <w:p>
-      <w:pPr>
-        <w:pStyle w:val="Heading2"/>
+    <w:p/>
+    <w:p>
+      <w:pPr>
+        <w:pStyle w:val="Paragraphedeliste"/>
+        <w:ind w:left="360"/>
+        <w:jc w:val="both"/>
+      </w:pPr>
+    </w:p>
+    <w:p>
+      <w:pPr>
+        <w:jc w:val="both"/>
+      </w:pPr>
+      <w:r>
+        <w:br w:type="page"/>
+      </w:r>
+    </w:p>
+    <w:p>
+      <w:pPr>
+        <w:jc w:val="both"/>
+      </w:pPr>
+    </w:p>
+    <w:p>
+      <w:pPr>
+        <w:pStyle w:val="Titre2"/>
         <w:numPr>
           <w:ilvl w:val="1"/>
           <w:numId w:val="1"/>
@@ -4894,24 +5096,45 @@
         <w:suppressAutoHyphens/>
         <w:autoSpaceDN w:val="0"/>
         <w:spacing w:line="276" w:lineRule="auto"/>
+        <w:jc w:val="both"/>
         <w:textAlignment w:val="baseline"/>
       </w:pPr>
       <w:bookmarkStart w:id="5" w:name="_Toc469946267"/>
-      <w:bookmarkStart w:id="6" w:name="_Toc470643520"/>
+      <w:bookmarkStart w:id="6" w:name="_Toc470695070"/>
       <w:r>
         <w:t>Front-End :</w:t>
       </w:r>
       <w:bookmarkEnd w:id="5"/>
       <w:bookmarkEnd w:id="6"/>
     </w:p>
-    <w:p/>
-    <w:p>
-      <w:r>
-        <w:t xml:space="preserve">Comme language de programmation pour le front-end nous avons décidé d’utiliser le javascript. </w:t>
-      </w:r>
-    </w:p>
-    <w:p>
-      <w:pPr>
+    <w:p>
+      <w:pPr>
+        <w:jc w:val="both"/>
+      </w:pPr>
+    </w:p>
+    <w:p>
+      <w:pPr>
+        <w:jc w:val="both"/>
+      </w:pPr>
+      <w:r>
+        <w:t xml:space="preserve">Comme </w:t>
+      </w:r>
+      <w:r>
+        <w:t>langage</w:t>
+      </w:r>
+      <w:r>
+        <w:t xml:space="preserve"> de programmation pour le front-end nous avons décidé d’utiliser le </w:t>
+      </w:r>
+      <w:r>
+        <w:t>JavaScript</w:t>
+      </w:r>
+      <w:r>
+        <w:t xml:space="preserve">. </w:t>
+      </w:r>
+    </w:p>
+    <w:p>
+      <w:pPr>
+        <w:jc w:val="both"/>
         <w:rPr>
           <w:szCs w:val="32"/>
         </w:rPr>
@@ -4926,7 +5149,16 @@
         <w:rPr>
           <w:szCs w:val="32"/>
         </w:rPr>
-        <w:t xml:space="preserve">e javascript </w:t>
+        <w:t xml:space="preserve">e </w:t>
+      </w:r>
+      <w:r>
+        <w:t>JavaScript</w:t>
+      </w:r>
+      <w:r>
+        <w:rPr>
+          <w:szCs w:val="32"/>
+        </w:rPr>
+        <w:t xml:space="preserve"> </w:t>
       </w:r>
       <w:r>
         <w:rPr>
@@ -4938,78 +5170,255 @@
         <w:rPr>
           <w:szCs w:val="32"/>
         </w:rPr>
-        <w:t xml:space="preserve"> d’agir directement et ne dois pas attendre que les serveurs envoient une réponse. Ceci accélère l’ouverture des sites web sur les navigateurs des clients. Le javascript ne nécessite pas un programme d’interprétation comme par exemple Flash player, en plus de ça, le javascript n’occupe pas une grande place sur disques des sites web.</w:t>
-      </w:r>
-    </w:p>
-    <w:p>
-      <w:pPr>
-        <w:rPr>
-          <w:szCs w:val="32"/>
-        </w:rPr>
-      </w:pPr>
-      <w:r>
-        <w:rPr>
-          <w:szCs w:val="32"/>
-        </w:rPr>
-        <w:t>Deuxièmement comme nous avons décidé d’utiliser le node.js comme language back-end, cella nous permet de travailler en full-stack. C’est à dire, de pouvoir programmer toute l’application dans un même language et ne pas devoir utiliser un language intermédiaire pour rendre compatible nos données entre les différents languages.</w:t>
-      </w:r>
-    </w:p>
-    <w:p>
-      <w:pPr>
-        <w:rPr>
-          <w:szCs w:val="32"/>
-        </w:rPr>
-      </w:pPr>
-    </w:p>
-    <w:p>
-      <w:pPr>
-        <w:rPr>
-          <w:szCs w:val="32"/>
-        </w:rPr>
-      </w:pPr>
-      <w:r>
-        <w:rPr>
-          <w:szCs w:val="32"/>
-        </w:rPr>
-        <w:t>Pour la mise en forme du site nous avons décidé d’utiliser l’HTML5 et le CSS3</w:t>
-      </w:r>
-      <w:r>
-        <w:rPr>
-          <w:szCs w:val="32"/>
-        </w:rPr>
-        <w:t>?</w:t>
-      </w:r>
-    </w:p>
-    <w:p>
-      <w:pPr>
-        <w:rPr>
-          <w:szCs w:val="32"/>
-        </w:rPr>
-      </w:pPr>
-      <w:r>
-        <w:rPr>
-          <w:szCs w:val="32"/>
-        </w:rPr>
-        <w:t>HyperText Markup Language 5, Cascading Style Sheet 3</w:t>
-      </w:r>
-    </w:p>
-    <w:p>
-      <w:pPr>
-        <w:rPr>
-          <w:szCs w:val="32"/>
-        </w:rPr>
-      </w:pPr>
-      <w:r>
-        <w:rPr>
-          <w:szCs w:val="32"/>
-        </w:rPr>
-        <w:t xml:space="preserve">Nous avons décidé d’utiliser la dernière  version </w:t>
-      </w:r>
-      <w:r>
-        <w:rPr>
-          <w:szCs w:val="32"/>
-        </w:rPr>
-        <w:t>de ces languages car ceux-ci</w:t>
+        <w:t xml:space="preserve"> d’agir directement et ne dois pas attendre que les serveurs envoient une réponse. Ceci accélère l’ouverture des sites web sur les navigateurs des clients. Le </w:t>
+      </w:r>
+      <w:r>
+        <w:t>JavaScript</w:t>
+      </w:r>
+      <w:r>
+        <w:rPr>
+          <w:szCs w:val="32"/>
+        </w:rPr>
+        <w:t xml:space="preserve"> </w:t>
+      </w:r>
+      <w:r>
+        <w:rPr>
+          <w:szCs w:val="32"/>
+        </w:rPr>
+        <w:t xml:space="preserve">ne nécessite pas un programme d’interprétation comme par exemple Flash player, en plus de ça, le </w:t>
+      </w:r>
+      <w:r>
+        <w:t>JavaScript</w:t>
+      </w:r>
+      <w:r>
+        <w:rPr>
+          <w:szCs w:val="32"/>
+        </w:rPr>
+        <w:t xml:space="preserve"> </w:t>
+      </w:r>
+      <w:r>
+        <w:rPr>
+          <w:szCs w:val="32"/>
+        </w:rPr>
+        <w:t>n’occupe pas une grande place sur disques des sites web.</w:t>
+      </w:r>
+    </w:p>
+    <w:p>
+      <w:pPr>
+        <w:jc w:val="both"/>
+        <w:rPr>
+          <w:szCs w:val="32"/>
+        </w:rPr>
+      </w:pPr>
+      <w:r>
+        <w:rPr>
+          <w:szCs w:val="32"/>
+        </w:rPr>
+        <w:t xml:space="preserve">Deuxièmement comme nous avons décidé d’utiliser le node.js comme </w:t>
+      </w:r>
+      <w:r>
+        <w:rPr>
+          <w:szCs w:val="32"/>
+        </w:rPr>
+        <w:t>langage</w:t>
+      </w:r>
+      <w:r>
+        <w:rPr>
+          <w:szCs w:val="32"/>
+        </w:rPr>
+        <w:t xml:space="preserve"> back-end, </w:t>
+      </w:r>
+      <w:r>
+        <w:rPr>
+          <w:szCs w:val="32"/>
+        </w:rPr>
+        <w:t>cela</w:t>
+      </w:r>
+      <w:r>
+        <w:rPr>
+          <w:szCs w:val="32"/>
+        </w:rPr>
+        <w:t xml:space="preserve"> nous permet de travailler en </w:t>
+      </w:r>
+      <w:r>
+        <w:rPr>
+          <w:szCs w:val="32"/>
+        </w:rPr>
+        <w:t>« « </w:t>
+      </w:r>
+      <w:r>
+        <w:rPr>
+          <w:szCs w:val="32"/>
+        </w:rPr>
+        <w:t>full-stack</w:t>
+      </w:r>
+      <w:r>
+        <w:rPr>
+          <w:szCs w:val="32"/>
+        </w:rPr>
+        <w:t> »</w:t>
+      </w:r>
+      <w:r>
+        <w:rPr>
+          <w:szCs w:val="32"/>
+        </w:rPr>
+        <w:t xml:space="preserve">. C’est à dire, de pouvoir programmer toute l’application dans un même </w:t>
+      </w:r>
+      <w:r>
+        <w:rPr>
+          <w:szCs w:val="32"/>
+        </w:rPr>
+        <w:t>langage</w:t>
+      </w:r>
+      <w:r>
+        <w:rPr>
+          <w:szCs w:val="32"/>
+        </w:rPr>
+        <w:t xml:space="preserve"> et ne pas devoir utiliser un </w:t>
+      </w:r>
+      <w:r>
+        <w:rPr>
+          <w:szCs w:val="32"/>
+        </w:rPr>
+        <w:t>langage</w:t>
+      </w:r>
+      <w:r>
+        <w:rPr>
+          <w:szCs w:val="32"/>
+        </w:rPr>
+        <w:t xml:space="preserve"> intermédiaire pour rendre compatible</w:t>
+      </w:r>
+      <w:r>
+        <w:rPr>
+          <w:szCs w:val="32"/>
+        </w:rPr>
+        <w:t xml:space="preserve">s </w:t>
+      </w:r>
+      <w:r>
+        <w:rPr>
+          <w:szCs w:val="32"/>
+        </w:rPr>
+        <w:t xml:space="preserve">nos données entre les différents </w:t>
+      </w:r>
+      <w:r>
+        <w:rPr>
+          <w:szCs w:val="32"/>
+        </w:rPr>
+        <w:t>langages</w:t>
+      </w:r>
+      <w:r>
+        <w:rPr>
+          <w:szCs w:val="32"/>
+        </w:rPr>
+        <w:t>.</w:t>
+      </w:r>
+    </w:p>
+    <w:p>
+      <w:pPr>
+        <w:jc w:val="both"/>
+        <w:rPr>
+          <w:szCs w:val="32"/>
+        </w:rPr>
+      </w:pPr>
+    </w:p>
+    <w:p>
+      <w:pPr>
+        <w:jc w:val="both"/>
+        <w:rPr>
+          <w:szCs w:val="32"/>
+        </w:rPr>
+      </w:pPr>
+      <w:r>
+        <w:rPr>
+          <w:szCs w:val="32"/>
+        </w:rPr>
+        <w:t xml:space="preserve">Pour la mise en forme du site nous avons décidé d’utiliser l’HTML5 </w:t>
+      </w:r>
+      <w:r>
+        <w:rPr>
+          <w:szCs w:val="32"/>
+        </w:rPr>
+        <w:t>(</w:t>
+      </w:r>
+      <w:r>
+        <w:rPr>
+          <w:szCs w:val="32"/>
+        </w:rPr>
+        <w:t>HyperText Markup Language 5</w:t>
+      </w:r>
+      <w:r>
+        <w:rPr>
+          <w:szCs w:val="32"/>
+        </w:rPr>
+        <w:t xml:space="preserve">) </w:t>
+      </w:r>
+      <w:r>
+        <w:rPr>
+          <w:szCs w:val="32"/>
+        </w:rPr>
+        <w:t>et le CSS3</w:t>
+      </w:r>
+      <w:r>
+        <w:rPr>
+          <w:szCs w:val="32"/>
+        </w:rPr>
+        <w:t>(</w:t>
+      </w:r>
+      <w:r>
+        <w:rPr>
+          <w:szCs w:val="32"/>
+        </w:rPr>
+        <w:t>Cascading Style Sheet 3</w:t>
+      </w:r>
+      <w:r>
+        <w:rPr>
+          <w:szCs w:val="32"/>
+        </w:rPr>
+        <w:t>).</w:t>
+      </w:r>
+    </w:p>
+    <w:p>
+      <w:pPr>
+        <w:jc w:val="both"/>
+        <w:rPr>
+          <w:szCs w:val="32"/>
+        </w:rPr>
+      </w:pPr>
+      <w:r>
+        <w:rPr>
+          <w:szCs w:val="32"/>
+        </w:rPr>
+        <w:t xml:space="preserve">Nous avons décidé d’utiliser la </w:t>
+      </w:r>
+      <w:r>
+        <w:rPr>
+          <w:szCs w:val="32"/>
+        </w:rPr>
+        <w:t>dernière version</w:t>
+      </w:r>
+      <w:r>
+        <w:rPr>
+          <w:szCs w:val="32"/>
+        </w:rPr>
+        <w:t xml:space="preserve"> </w:t>
+      </w:r>
+      <w:r>
+        <w:rPr>
+          <w:szCs w:val="32"/>
+        </w:rPr>
+        <w:t xml:space="preserve">de ces </w:t>
+      </w:r>
+      <w:r>
+        <w:rPr>
+          <w:szCs w:val="32"/>
+        </w:rPr>
+        <w:t>langages</w:t>
+      </w:r>
+      <w:r>
+        <w:rPr>
+          <w:szCs w:val="32"/>
+        </w:rPr>
+        <w:t xml:space="preserve"> car ceux-ci</w:t>
       </w:r>
       <w:r>
         <w:rPr>
@@ -5044,6 +5453,7 @@
     </w:p>
     <w:p>
       <w:pPr>
+        <w:jc w:val="both"/>
         <w:rPr>
           <w:szCs w:val="32"/>
         </w:rPr>
@@ -5081,15 +5491,34 @@
     </w:p>
     <w:p>
       <w:pPr>
-        <w:rPr>
-          <w:szCs w:val="32"/>
-        </w:rPr>
-      </w:pPr>
-      <w:r>
-        <w:rPr>
-          <w:szCs w:val="32"/>
-        </w:rPr>
-        <w:t>Pourquoi nous n’avons pas utilisé</w:t>
+        <w:jc w:val="both"/>
+        <w:rPr>
+          <w:szCs w:val="32"/>
+        </w:rPr>
+      </w:pPr>
+      <w:r>
+        <w:rPr>
+          <w:szCs w:val="32"/>
+        </w:rPr>
+        <w:t xml:space="preserve">Pourquoi nous </w:t>
+      </w:r>
+      <w:r>
+        <w:rPr>
+          <w:szCs w:val="32"/>
+        </w:rPr>
+        <w:t>n’allons</w:t>
+      </w:r>
+      <w:r>
+        <w:rPr>
+          <w:szCs w:val="32"/>
+        </w:rPr>
+        <w:t xml:space="preserve"> pas </w:t>
+      </w:r>
+      <w:r>
+        <w:rPr>
+          <w:szCs w:val="32"/>
+        </w:rPr>
+        <w:t>utiliser</w:t>
       </w:r>
       <w:r>
         <w:rPr>
@@ -5106,15 +5535,40 @@
     </w:p>
     <w:p>
       <w:pPr>
-        <w:rPr>
-          <w:szCs w:val="32"/>
-        </w:rPr>
-      </w:pPr>
-      <w:r>
-        <w:rPr>
-          <w:szCs w:val="32"/>
-        </w:rPr>
-        <w:t>Il nous semble intéressent de pouvoir créer de l’html / css « fait maison », ce qui</w:t>
+        <w:jc w:val="both"/>
+        <w:rPr>
+          <w:szCs w:val="32"/>
+        </w:rPr>
+      </w:pPr>
+      <w:r>
+        <w:rPr>
+          <w:szCs w:val="32"/>
+        </w:rPr>
+        <w:t xml:space="preserve">Il nous semble intéressent de pouvoir créer de </w:t>
+      </w:r>
+      <w:r>
+        <w:rPr>
+          <w:szCs w:val="32"/>
+        </w:rPr>
+        <w:t>l’HTML</w:t>
+      </w:r>
+      <w:r>
+        <w:rPr>
+          <w:szCs w:val="32"/>
+        </w:rPr>
+        <w:t xml:space="preserve"> / </w:t>
+      </w:r>
+      <w:r>
+        <w:rPr>
+          <w:szCs w:val="32"/>
+        </w:rPr>
+        <w:t>CSS</w:t>
+      </w:r>
+      <w:r>
+        <w:rPr>
+          <w:szCs w:val="32"/>
+        </w:rPr>
+        <w:t xml:space="preserve"> « fait maison », ce qui</w:t>
       </w:r>
       <w:r>
         <w:rPr>
@@ -5132,13 +5586,25 @@
         <w:rPr>
           <w:szCs w:val="32"/>
         </w:rPr>
-        <w:t>html/c</w:t>
-      </w:r>
-      <w:r>
-        <w:rPr>
-          <w:szCs w:val="32"/>
-        </w:rPr>
-        <w:t>ss dans nos codes JAVASCRIPT facilement, avec les balises</w:t>
+        <w:t>HTML</w:t>
+      </w:r>
+      <w:r>
+        <w:rPr>
+          <w:szCs w:val="32"/>
+        </w:rPr>
+        <w:t>/</w:t>
+      </w:r>
+      <w:r>
+        <w:rPr>
+          <w:szCs w:val="32"/>
+        </w:rPr>
+        <w:t>CSS</w:t>
+      </w:r>
+      <w:r>
+        <w:rPr>
+          <w:szCs w:val="32"/>
+        </w:rPr>
+        <w:t xml:space="preserve"> dans nos codes JAVASCRIPT facilement, avec les balises</w:t>
       </w:r>
       <w:r>
         <w:rPr>
@@ -5181,26 +5647,56 @@
       <w:pPr>
         <w:shd w:val="clear" w:color="auto" w:fill="FFFFFF"/>
         <w:spacing w:before="100" w:beforeAutospacing="1" w:after="100" w:afterAutospacing="1"/>
+        <w:jc w:val="both"/>
         <w:rPr>
           <w:sz w:val="32"/>
           <w:szCs w:val="32"/>
         </w:rPr>
       </w:pPr>
     </w:p>
-    <w:p/>
-    <w:p/>
-    <w:p/>
-    <w:p/>
-    <w:p/>
-    <w:p/>
-    <w:p/>
-    <w:p>
-      <w:bookmarkStart w:id="7" w:name="_GoBack"/>
-      <w:bookmarkEnd w:id="7"/>
-    </w:p>
-    <w:p>
-      <w:pPr>
-        <w:pStyle w:val="Heading1"/>
+    <w:p>
+      <w:pPr>
+        <w:jc w:val="both"/>
+      </w:pPr>
+    </w:p>
+    <w:p>
+      <w:pPr>
+        <w:jc w:val="both"/>
+      </w:pPr>
+    </w:p>
+    <w:p>
+      <w:pPr>
+        <w:jc w:val="both"/>
+      </w:pPr>
+    </w:p>
+    <w:p>
+      <w:pPr>
+        <w:jc w:val="both"/>
+      </w:pPr>
+    </w:p>
+    <w:p>
+      <w:pPr>
+        <w:jc w:val="both"/>
+      </w:pPr>
+    </w:p>
+    <w:p>
+      <w:pPr>
+        <w:jc w:val="both"/>
+      </w:pPr>
+    </w:p>
+    <w:p>
+      <w:pPr>
+        <w:jc w:val="both"/>
+      </w:pPr>
+    </w:p>
+    <w:p>
+      <w:pPr>
+        <w:jc w:val="both"/>
+      </w:pPr>
+    </w:p>
+    <w:p>
+      <w:pPr>
+        <w:pStyle w:val="Titre1"/>
         <w:numPr>
           <w:ilvl w:val="0"/>
           <w:numId w:val="1"/>
@@ -5208,21 +5704,31 @@
         <w:suppressAutoHyphens/>
         <w:autoSpaceDN w:val="0"/>
         <w:spacing w:line="276" w:lineRule="auto"/>
+        <w:jc w:val="both"/>
         <w:textAlignment w:val="baseline"/>
       </w:pPr>
-      <w:bookmarkStart w:id="8" w:name="_Toc469946268"/>
-      <w:bookmarkStart w:id="9" w:name="_Toc470643521"/>
+      <w:bookmarkStart w:id="7" w:name="_Toc469946268"/>
+      <w:bookmarkStart w:id="8" w:name="_Toc470695071"/>
       <w:r>
         <w:lastRenderedPageBreak/>
         <w:t>Diagramme d’architecture :</w:t>
       </w:r>
+      <w:bookmarkEnd w:id="7"/>
       <w:bookmarkEnd w:id="8"/>
-      <w:bookmarkEnd w:id="9"/>
-    </w:p>
-    <w:p/>
-    <w:p/>
-    <w:p>
-      <w:pPr>
+    </w:p>
+    <w:p>
+      <w:pPr>
+        <w:jc w:val="both"/>
+      </w:pPr>
+    </w:p>
+    <w:p>
+      <w:pPr>
+        <w:jc w:val="both"/>
+      </w:pPr>
+    </w:p>
+    <w:p>
+      <w:pPr>
+        <w:jc w:val="both"/>
         <w:rPr>
           <w:rFonts w:asciiTheme="majorHAnsi" w:eastAsiaTheme="majorEastAsia" w:hAnsiTheme="majorHAnsi" w:cstheme="majorBidi"/>
           <w:color w:val="2E74B5" w:themeColor="accent1" w:themeShade="BF"/>
@@ -5230,15 +5736,14 @@
           <w:szCs w:val="32"/>
         </w:rPr>
       </w:pPr>
-      <w:bookmarkStart w:id="10" w:name="_Toc469946269"/>
-      <w:bookmarkStart w:id="11" w:name="_Toc470643522"/>
+      <w:bookmarkStart w:id="9" w:name="_Toc469946269"/>
       <w:r>
         <w:br w:type="page"/>
       </w:r>
     </w:p>
     <w:p>
       <w:pPr>
-        <w:pStyle w:val="Heading1"/>
+        <w:pStyle w:val="Titre1"/>
         <w:numPr>
           <w:ilvl w:val="0"/>
           <w:numId w:val="1"/>
@@ -5246,114 +5751,151 @@
         <w:suppressAutoHyphens/>
         <w:autoSpaceDN w:val="0"/>
         <w:spacing w:line="276" w:lineRule="auto"/>
+        <w:jc w:val="both"/>
         <w:textAlignment w:val="baseline"/>
       </w:pPr>
+      <w:bookmarkStart w:id="10" w:name="_Toc470695072"/>
       <w:r>
         <w:lastRenderedPageBreak/>
         <w:t>Outils utilisés :</w:t>
       </w:r>
+      <w:bookmarkEnd w:id="9"/>
       <w:bookmarkEnd w:id="10"/>
-      <w:bookmarkEnd w:id="11"/>
-    </w:p>
-    <w:p/>
-    <w:p>
-      <w:pPr>
-        <w:pStyle w:val="Heading2"/>
+    </w:p>
+    <w:p>
+      <w:pPr>
+        <w:jc w:val="both"/>
+      </w:pPr>
+    </w:p>
+    <w:p>
+      <w:pPr>
+        <w:pStyle w:val="Titre2"/>
         <w:numPr>
           <w:ilvl w:val="1"/>
           <w:numId w:val="1"/>
         </w:numPr>
-      </w:pPr>
-      <w:bookmarkStart w:id="12" w:name="_Toc470643523"/>
-      <w:r>
-        <w:t>Git – Github</w:t>
+        <w:jc w:val="both"/>
+      </w:pPr>
+      <w:bookmarkStart w:id="11" w:name="_Toc470695073"/>
+      <w:r>
+        <w:t>G</w:t>
+      </w:r>
+      <w:r>
+        <w:t>î</w:t>
+      </w:r>
+      <w:r>
+        <w:t>t – Github</w:t>
       </w:r>
       <w:r>
         <w:t> :</w:t>
       </w:r>
+      <w:bookmarkEnd w:id="11"/>
+    </w:p>
+    <w:p>
+      <w:pPr>
+        <w:jc w:val="both"/>
+      </w:pPr>
+    </w:p>
+    <w:p>
+      <w:pPr>
+        <w:jc w:val="both"/>
+      </w:pPr>
+      <w:r>
+        <w:t xml:space="preserve">Pour réaliser à bien ce projet, trois outils distincts vont être utilisés. </w:t>
+      </w:r>
+    </w:p>
+    <w:p>
+      <w:pPr>
+        <w:jc w:val="both"/>
+      </w:pPr>
+      <w:r>
+        <w:t xml:space="preserve">Git-Github </w:t>
+      </w:r>
+      <w:r>
+        <w:t xml:space="preserve">en </w:t>
+      </w:r>
+      <w:r>
+        <w:t xml:space="preserve">est le premier. </w:t>
+      </w:r>
+      <w:r>
+        <w:t xml:space="preserve">D’une part, </w:t>
+      </w:r>
+      <w:r>
+        <w:t xml:space="preserve">l’hébergement de projets et </w:t>
+      </w:r>
+      <w:r>
+        <w:t xml:space="preserve">de dépôts, </w:t>
+      </w:r>
+      <w:r>
+        <w:t>sont pris en charge par le site web Github. C</w:t>
+      </w:r>
+      <w:r>
+        <w:t>e</w:t>
+      </w:r>
+      <w:r>
+        <w:t xml:space="preserve">la </w:t>
+      </w:r>
+      <w:r>
+        <w:t xml:space="preserve">facilite la collaboration sur des projets entre plusieurs intervenants. </w:t>
+      </w:r>
+      <w:r>
+        <w:t>D’autre part, nous avons</w:t>
+      </w:r>
+      <w:r>
+        <w:t xml:space="preserve"> un </w:t>
+      </w:r>
+      <w:r>
+        <w:t>logiciel</w:t>
+      </w:r>
+      <w:r>
+        <w:t xml:space="preserve"> qui permet aux utilisateurs de sauv</w:t>
+      </w:r>
+      <w:r>
+        <w:t>egarder différentes versions de</w:t>
+      </w:r>
+      <w:r>
+        <w:t xml:space="preserve"> fichiers durant le cycle de vie d’un projet sur leur pc</w:t>
+      </w:r>
+      <w:r>
+        <w:t xml:space="preserve">, à savoir : Git. </w:t>
+      </w:r>
+      <w:r>
+        <w:t>Ce</w:t>
+      </w:r>
+      <w:r>
+        <w:t xml:space="preserve">tte application </w:t>
+      </w:r>
+      <w:r>
+        <w:t>permet également aux utilisateurs</w:t>
+      </w:r>
+      <w:r>
+        <w:t xml:space="preserve"> </w:t>
+      </w:r>
+      <w:r>
+        <w:t>d’</w:t>
+      </w:r>
+      <w:r>
+        <w:t xml:space="preserve">envoyer leurs </w:t>
+      </w:r>
+      <w:r>
+        <w:t xml:space="preserve">différentes </w:t>
+      </w:r>
+      <w:r>
+        <w:t>versions sur leur compte G</w:t>
+      </w:r>
+      <w:r>
+        <w:t>ithub ou sur un pro</w:t>
+      </w:r>
+      <w:r>
+        <w:t>jet partagé. On pourr</w:t>
+      </w:r>
+      <w:bookmarkStart w:id="12" w:name="_GoBack"/>
       <w:bookmarkEnd w:id="12"/>
-    </w:p>
-    <w:p/>
-    <w:p>
-      <w:r>
-        <w:t xml:space="preserve">Pour réaliser à bien ce projet, trois outils distincts vont être utilisés. </w:t>
-      </w:r>
-    </w:p>
-    <w:p>
-      <w:r>
-        <w:t xml:space="preserve">Git-Github, </w:t>
-      </w:r>
-      <w:r>
-        <w:t xml:space="preserve">en </w:t>
-      </w:r>
-      <w:r>
-        <w:t xml:space="preserve">est le premier. </w:t>
-      </w:r>
-      <w:r>
-        <w:t xml:space="preserve">D’une part, </w:t>
-      </w:r>
-      <w:r>
-        <w:t xml:space="preserve">l’hébergement de projets et </w:t>
-      </w:r>
-      <w:r>
-        <w:t xml:space="preserve">de dépôts, </w:t>
-      </w:r>
-      <w:r>
-        <w:t>sont pris en charge par le site web Github. C</w:t>
-      </w:r>
-      <w:r>
-        <w:t>e</w:t>
-      </w:r>
-      <w:r>
-        <w:t xml:space="preserve">la </w:t>
-      </w:r>
-      <w:r>
-        <w:t xml:space="preserve">facilite la collaboration sur des projets entre plusieurs intervenants. </w:t>
-      </w:r>
-      <w:r>
-        <w:t>D’autre part, nous avons</w:t>
-      </w:r>
-      <w:r>
-        <w:t xml:space="preserve"> un </w:t>
-      </w:r>
-      <w:r>
-        <w:t>logiciel</w:t>
-      </w:r>
-      <w:r>
-        <w:t xml:space="preserve"> qui permet aux utilisateurs de sauv</w:t>
-      </w:r>
-      <w:r>
-        <w:t>egarder différentes versions de</w:t>
-      </w:r>
-      <w:r>
-        <w:t xml:space="preserve"> fichiers durant le cycle de vie d’un projet sur leur pc</w:t>
-      </w:r>
-      <w:r>
-        <w:t xml:space="preserve">, à savoir : Git. </w:t>
-      </w:r>
-      <w:r>
-        <w:t>Ce</w:t>
-      </w:r>
-      <w:r>
-        <w:t xml:space="preserve">tte application </w:t>
-      </w:r>
-      <w:r>
-        <w:t>permet également aux utilisateurs</w:t>
-      </w:r>
-      <w:r>
-        <w:t xml:space="preserve"> </w:t>
-      </w:r>
-      <w:r>
-        <w:t>d’</w:t>
-      </w:r>
-      <w:r>
-        <w:t xml:space="preserve">envoyer leurs </w:t>
-      </w:r>
-      <w:r>
-        <w:t xml:space="preserve">différentes </w:t>
-      </w:r>
-      <w:r>
-        <w:t xml:space="preserve">versions sur leur compte github ou sur un projet partagé. On pourra ensuite “merger“ les fichiers </w:t>
+      <w:r>
+        <w:t>a ensuite « merger »</w:t>
+      </w:r>
+      <w:r>
+        <w:t xml:space="preserve"> les fichiers </w:t>
       </w:r>
       <w:r>
         <w:t>de tous les collaborateurs du projet</w:t>
@@ -5363,6 +5905,9 @@
       </w:r>
     </w:p>
     <w:p>
+      <w:pPr>
+        <w:jc w:val="both"/>
+      </w:pPr>
       <w:r>
         <w:t xml:space="preserve">Pourquoi s’être tourné vers </w:t>
       </w:r>
@@ -5374,8 +5919,14 @@
       </w:r>
     </w:p>
     <w:p>
-      <w:r>
-        <w:t xml:space="preserve">Parce que github est </w:t>
+      <w:pPr>
+        <w:jc w:val="both"/>
+      </w:pPr>
+      <w:r>
+        <w:t>Parce que G</w:t>
+      </w:r>
+      <w:r>
+        <w:t xml:space="preserve">ithub est </w:t>
       </w:r>
       <w:r>
         <w:t xml:space="preserve">considérée comme étant </w:t>
@@ -5388,6 +5939,9 @@
       </w:r>
     </w:p>
     <w:p>
+      <w:pPr>
+        <w:jc w:val="both"/>
+      </w:pPr>
       <w:r>
         <w:t>Github va également nous permettre d</w:t>
       </w:r>
@@ -5401,23 +5955,35 @@
         <w:t>, notre second outil.</w:t>
       </w:r>
     </w:p>
-    <w:p/>
-    <w:p>
-      <w:pPr>
-        <w:pStyle w:val="Heading2"/>
+    <w:p>
+      <w:pPr>
+        <w:jc w:val="both"/>
+      </w:pPr>
+    </w:p>
+    <w:p>
+      <w:pPr>
+        <w:pStyle w:val="Titre2"/>
         <w:numPr>
           <w:ilvl w:val="1"/>
           <w:numId w:val="1"/>
         </w:numPr>
-      </w:pPr>
-      <w:bookmarkStart w:id="13" w:name="_Toc470643524"/>
+        <w:jc w:val="both"/>
+      </w:pPr>
+      <w:bookmarkStart w:id="13" w:name="_Toc470695074"/>
       <w:r>
         <w:t>Trello :</w:t>
       </w:r>
       <w:bookmarkEnd w:id="13"/>
     </w:p>
-    <w:p/>
-    <w:p>
+    <w:p>
+      <w:pPr>
+        <w:jc w:val="both"/>
+      </w:pPr>
+    </w:p>
+    <w:p>
+      <w:pPr>
+        <w:jc w:val="both"/>
+      </w:pPr>
       <w:r>
         <w:t xml:space="preserve">Trello </w:t>
       </w:r>
@@ -5440,7 +6006,19 @@
         <w:t xml:space="preserve">de visualiser l’évolution de notre projet. </w:t>
       </w:r>
       <w:r>
-        <w:t>Grace à la fonctionnalité Github Power-Up de Trello, il nous est permis de lier notre compte Github à trello. On pourra ainsi joindre un commit</w:t>
+        <w:t>Gr</w:t>
+      </w:r>
+      <w:r>
+        <w:t>â</w:t>
+      </w:r>
+      <w:r>
+        <w:t>ce à la fonctionnalité Github Power-Up de Trello, il nous est permis</w:t>
+      </w:r>
+      <w:r>
+        <w:t xml:space="preserve"> de lier notre compte Github à T</w:t>
+      </w:r>
+      <w:r>
+        <w:t>rello. On pourra ainsi joindre un commit</w:t>
       </w:r>
       <w:r>
         <w:t xml:space="preserve">, une pull-request </w:t>
@@ -5453,6 +6031,9 @@
       </w:r>
     </w:p>
     <w:p>
+      <w:pPr>
+        <w:jc w:val="both"/>
+      </w:pPr>
       <w:r>
         <w:t>Mais pourquoi T</w:t>
       </w:r>
@@ -5461,6 +6042,9 @@
       </w:r>
     </w:p>
     <w:p>
+      <w:pPr>
+        <w:jc w:val="both"/>
+      </w:pPr>
       <w:r>
         <w:t>Parce que Trello comptabilise plus de 10 millions d’utilisateurs dans le monde</w:t>
       </w:r>
@@ -5474,7 +6058,13 @@
         <w:t>les</w:t>
       </w:r>
       <w:r>
-        <w:t xml:space="preserve"> que Paypal, Google, Adobe, … </w:t>
+        <w:t xml:space="preserve"> que </w:t>
+      </w:r>
+      <w:r>
+        <w:t>PayPal</w:t>
+      </w:r>
+      <w:r>
+        <w:t xml:space="preserve">, Google, Adobe, … </w:t>
       </w:r>
       <w:r>
         <w:t>Le logiciel</w:t>
@@ -5483,9 +6073,14 @@
         <w:t xml:space="preserve"> est adapté pour les mobiles, point important pour visualiser à n’importe quel moment les différentes tâches qu’il nous reste à réaliser.</w:t>
       </w:r>
     </w:p>
-    <w:p/>
-    <w:p>
-      <w:pPr>
+    <w:p>
+      <w:pPr>
+        <w:jc w:val="both"/>
+      </w:pPr>
+    </w:p>
+    <w:p>
+      <w:pPr>
+        <w:jc w:val="both"/>
         <w:rPr>
           <w:rFonts w:asciiTheme="majorHAnsi" w:eastAsiaTheme="majorEastAsia" w:hAnsiTheme="majorHAnsi" w:cstheme="majorBidi"/>
           <w:color w:val="2E74B5" w:themeColor="accent1" w:themeShade="BF"/>
@@ -5494,14 +6089,13 @@
         </w:rPr>
       </w:pPr>
       <w:bookmarkStart w:id="14" w:name="_Toc469946270"/>
-      <w:bookmarkStart w:id="15" w:name="_Toc470643525"/>
       <w:r>
         <w:br w:type="page"/>
       </w:r>
     </w:p>
     <w:p>
       <w:pPr>
-        <w:pStyle w:val="Heading1"/>
+        <w:pStyle w:val="Titre1"/>
         <w:numPr>
           <w:ilvl w:val="0"/>
           <w:numId w:val="1"/>
@@ -5509,8 +6103,10 @@
         <w:suppressAutoHyphens/>
         <w:autoSpaceDN w:val="0"/>
         <w:spacing w:line="276" w:lineRule="auto"/>
+        <w:jc w:val="both"/>
         <w:textAlignment w:val="baseline"/>
       </w:pPr>
+      <w:bookmarkStart w:id="15" w:name="_Toc470695075"/>
       <w:r>
         <w:lastRenderedPageBreak/>
         <w:t>Bibliographie :</w:t>
@@ -5520,18 +6116,43 @@
     </w:p>
     <w:p>
       <w:pPr>
-        <w:pStyle w:val="Heading1"/>
+        <w:pStyle w:val="Titre1"/>
         <w:ind w:left="720"/>
-      </w:pPr>
-    </w:p>
-    <w:p/>
-    <w:p/>
-    <w:p/>
-    <w:p/>
-    <w:p/>
-    <w:p/>
+        <w:jc w:val="both"/>
+      </w:pPr>
+    </w:p>
+    <w:p>
+      <w:pPr>
+        <w:jc w:val="both"/>
+      </w:pPr>
+    </w:p>
+    <w:p>
+      <w:pPr>
+        <w:jc w:val="both"/>
+      </w:pPr>
+    </w:p>
+    <w:p>
+      <w:pPr>
+        <w:jc w:val="both"/>
+      </w:pPr>
+    </w:p>
+    <w:p>
+      <w:pPr>
+        <w:jc w:val="both"/>
+      </w:pPr>
+    </w:p>
+    <w:p>
+      <w:pPr>
+        <w:jc w:val="both"/>
+      </w:pPr>
+    </w:p>
+    <w:p>
+      <w:pPr>
+        <w:jc w:val="both"/>
+      </w:pPr>
+    </w:p>
     <w:sectPr>
-      <w:footerReference w:type="first" r:id="rId12"/>
+      <w:footerReference w:type="first" r:id="rId14"/>
       <w:pgSz w:w="11906" w:h="16838"/>
       <w:pgMar w:top="1417" w:right="1417" w:bottom="1417" w:left="1417" w:header="708" w:footer="708" w:gutter="0"/>
       <w:pgNumType w:start="1"/>
@@ -5544,7 +6165,7 @@
 </file>
 
 <file path=word/endnotes.xml><?xml version="1.0" encoding="utf-8"?>
-<w:endnotes xmlns:wpc="http://schemas.microsoft.com/office/word/2010/wordprocessingCanvas" xmlns:mo="http://schemas.microsoft.com/office/mac/office/2008/main" xmlns:mc="http://schemas.openxmlformats.org/markup-compatibility/2006" xmlns:mv="urn:schemas-microsoft-com:mac:vml" xmlns:o="urn:schemas-microsoft-com:office:office" xmlns:r="http://schemas.openxmlformats.org/officeDocument/2006/relationships" xmlns:m="http://schemas.openxmlformats.org/officeDocument/2006/math" xmlns:v="urn:schemas-microsoft-com:vml" xmlns:wp14="http://schemas.microsoft.com/office/word/2010/wordprocessingDrawing" xmlns:wp="http://schemas.openxmlformats.org/drawingml/2006/wordprocessingDrawing" xmlns:w10="urn:schemas-microsoft-com:office:word" xmlns:w="http://schemas.openxmlformats.org/wordprocessingml/2006/main" xmlns:w14="http://schemas.microsoft.com/office/word/2010/wordml" xmlns:wpg="http://schemas.microsoft.com/office/word/2010/wordprocessingGroup" xmlns:wpi="http://schemas.microsoft.com/office/word/2010/wordprocessingInk" xmlns:wne="http://schemas.microsoft.com/office/word/2006/wordml" xmlns:wps="http://schemas.microsoft.com/office/word/2010/wordprocessingShape" mc:Ignorable="w14 wp14">
+<w:endnotes xmlns:wpc="http://schemas.microsoft.com/office/word/2010/wordprocessingCanvas" xmlns:cx="http://schemas.microsoft.com/office/drawing/2014/chartex" xmlns:cx1="http://schemas.microsoft.com/office/drawing/2015/9/8/chartex" xmlns:cx2="http://schemas.microsoft.com/office/drawing/2015/10/21/chartex" xmlns:mc="http://schemas.openxmlformats.org/markup-compatibility/2006" xmlns:o="urn:schemas-microsoft-com:office:office" xmlns:r="http://schemas.openxmlformats.org/officeDocument/2006/relationships" xmlns:m="http://schemas.openxmlformats.org/officeDocument/2006/math" xmlns:v="urn:schemas-microsoft-com:vml" xmlns:wp14="http://schemas.microsoft.com/office/word/2010/wordprocessingDrawing" xmlns:wp="http://schemas.openxmlformats.org/drawingml/2006/wordprocessingDrawing" xmlns:w10="urn:schemas-microsoft-com:office:word" xmlns:w="http://schemas.openxmlformats.org/wordprocessingml/2006/main" xmlns:w14="http://schemas.microsoft.com/office/word/2010/wordml" xmlns:w15="http://schemas.microsoft.com/office/word/2012/wordml" xmlns:w16se="http://schemas.microsoft.com/office/word/2015/wordml/symex" xmlns:wpg="http://schemas.microsoft.com/office/word/2010/wordprocessingGroup" xmlns:wpi="http://schemas.microsoft.com/office/word/2010/wordprocessingInk" xmlns:wne="http://schemas.microsoft.com/office/word/2006/wordml" xmlns:wps="http://schemas.microsoft.com/office/word/2010/wordprocessingShape" mc:Ignorable="w14 w15 w16se wp14">
   <w:endnote w:type="separator" w:id="-1">
     <w:p>
       <w:pPr>
@@ -5569,7 +6190,17 @@
 </file>
 
 <file path=word/footer1.xml><?xml version="1.0" encoding="utf-8"?>
-<w:ftr xmlns:wpc="http://schemas.microsoft.com/office/word/2010/wordprocessingCanvas" xmlns:mo="http://schemas.microsoft.com/office/mac/office/2008/main" xmlns:mc="http://schemas.openxmlformats.org/markup-compatibility/2006" xmlns:mv="urn:schemas-microsoft-com:mac:vml" xmlns:o="urn:schemas-microsoft-com:office:office" xmlns:r="http://schemas.openxmlformats.org/officeDocument/2006/relationships" xmlns:m="http://schemas.openxmlformats.org/officeDocument/2006/math" xmlns:v="urn:schemas-microsoft-com:vml" xmlns:wp14="http://schemas.microsoft.com/office/word/2010/wordprocessingDrawing" xmlns:wp="http://schemas.openxmlformats.org/drawingml/2006/wordprocessingDrawing" xmlns:w10="urn:schemas-microsoft-com:office:word" xmlns:w="http://schemas.openxmlformats.org/wordprocessingml/2006/main" xmlns:w14="http://schemas.microsoft.com/office/word/2010/wordml" xmlns:wpg="http://schemas.microsoft.com/office/word/2010/wordprocessingGroup" xmlns:wpi="http://schemas.microsoft.com/office/word/2010/wordprocessingInk" xmlns:wne="http://schemas.microsoft.com/office/word/2006/wordml" xmlns:wps="http://schemas.microsoft.com/office/word/2010/wordprocessingShape" mc:Ignorable="w14 wp14">
+<w:ftr xmlns:wpc="http://schemas.microsoft.com/office/word/2010/wordprocessingCanvas" xmlns:cx="http://schemas.microsoft.com/office/drawing/2014/chartex" xmlns:cx1="http://schemas.microsoft.com/office/drawing/2015/9/8/chartex" xmlns:cx2="http://schemas.microsoft.com/office/drawing/2015/10/21/chartex" xmlns:mc="http://schemas.openxmlformats.org/markup-compatibility/2006" xmlns:o="urn:schemas-microsoft-com:office:office" xmlns:r="http://schemas.openxmlformats.org/officeDocument/2006/relationships" xmlns:m="http://schemas.openxmlformats.org/officeDocument/2006/math" xmlns:v="urn:schemas-microsoft-com:vml" xmlns:wp14="http://schemas.microsoft.com/office/word/2010/wordprocessingDrawing" xmlns:wp="http://schemas.openxmlformats.org/drawingml/2006/wordprocessingDrawing" xmlns:w10="urn:schemas-microsoft-com:office:word" xmlns:w="http://schemas.openxmlformats.org/wordprocessingml/2006/main" xmlns:w14="http://schemas.microsoft.com/office/word/2010/wordml" xmlns:w15="http://schemas.microsoft.com/office/word/2012/wordml" xmlns:w16se="http://schemas.microsoft.com/office/word/2015/wordml/symex" xmlns:wpg="http://schemas.microsoft.com/office/word/2010/wordprocessingGroup" xmlns:wpi="http://schemas.microsoft.com/office/word/2010/wordprocessingInk" xmlns:wne="http://schemas.microsoft.com/office/word/2006/wordml" xmlns:wps="http://schemas.microsoft.com/office/word/2010/wordprocessingShape" mc:Ignorable="w14 w15 w16se wp14">
+  <w:p>
+    <w:pPr>
+      <w:pStyle w:val="Pieddepage"/>
+    </w:pPr>
+  </w:p>
+</w:ftr>
+</file>
+
+<file path=word/footer2.xml><?xml version="1.0" encoding="utf-8"?>
+<w:ftr xmlns:wpc="http://schemas.microsoft.com/office/word/2010/wordprocessingCanvas" xmlns:cx="http://schemas.microsoft.com/office/drawing/2014/chartex" xmlns:cx1="http://schemas.microsoft.com/office/drawing/2015/9/8/chartex" xmlns:cx2="http://schemas.microsoft.com/office/drawing/2015/10/21/chartex" xmlns:mc="http://schemas.openxmlformats.org/markup-compatibility/2006" xmlns:o="urn:schemas-microsoft-com:office:office" xmlns:r="http://schemas.openxmlformats.org/officeDocument/2006/relationships" xmlns:m="http://schemas.openxmlformats.org/officeDocument/2006/math" xmlns:v="urn:schemas-microsoft-com:vml" xmlns:wp14="http://schemas.microsoft.com/office/word/2010/wordprocessingDrawing" xmlns:wp="http://schemas.openxmlformats.org/drawingml/2006/wordprocessingDrawing" xmlns:w10="urn:schemas-microsoft-com:office:word" xmlns:w="http://schemas.openxmlformats.org/wordprocessingml/2006/main" xmlns:w14="http://schemas.microsoft.com/office/word/2010/wordml" xmlns:w15="http://schemas.microsoft.com/office/word/2012/wordml" xmlns:w16se="http://schemas.microsoft.com/office/word/2015/wordml/symex" xmlns:wpg="http://schemas.microsoft.com/office/word/2010/wordprocessingGroup" xmlns:wpi="http://schemas.microsoft.com/office/word/2010/wordprocessingInk" xmlns:wne="http://schemas.microsoft.com/office/word/2006/wordml" xmlns:wps="http://schemas.microsoft.com/office/word/2010/wordprocessingShape" mc:Ignorable="w14 w15 w16se wp14">
   <w:sdt>
     <w:sdtPr>
       <w:id w:val="-744572846"/>
@@ -5578,11 +6209,10 @@
         <w:docPartUnique/>
       </w:docPartObj>
     </w:sdtPr>
-    <w:sdtEndPr/>
     <w:sdtContent>
       <w:p>
         <w:pPr>
-          <w:pStyle w:val="Footer"/>
+          <w:pStyle w:val="Pieddepage"/>
           <w:jc w:val="right"/>
         </w:pPr>
         <w:r>
@@ -5599,7 +6229,7 @@
             <w:noProof/>
             <w:lang w:val="fr-FR"/>
           </w:rPr>
-          <w:t>3</w:t>
+          <w:t>6</w:t>
         </w:r>
         <w:r>
           <w:fldChar w:fldCharType="end"/>
@@ -5609,29 +6239,29 @@
   </w:sdt>
   <w:p>
     <w:pPr>
-      <w:pStyle w:val="Footer"/>
-    </w:pPr>
-  </w:p>
-</w:ftr>
-</file>
-
-<file path=word/footer2.xml><?xml version="1.0" encoding="utf-8"?>
-<w:ftr xmlns:wpc="http://schemas.microsoft.com/office/word/2010/wordprocessingCanvas" xmlns:mo="http://schemas.microsoft.com/office/mac/office/2008/main" xmlns:mc="http://schemas.openxmlformats.org/markup-compatibility/2006" xmlns:mv="urn:schemas-microsoft-com:mac:vml" xmlns:o="urn:schemas-microsoft-com:office:office" xmlns:r="http://schemas.openxmlformats.org/officeDocument/2006/relationships" xmlns:m="http://schemas.openxmlformats.org/officeDocument/2006/math" xmlns:v="urn:schemas-microsoft-com:vml" xmlns:wp14="http://schemas.microsoft.com/office/word/2010/wordprocessingDrawing" xmlns:wp="http://schemas.openxmlformats.org/drawingml/2006/wordprocessingDrawing" xmlns:w10="urn:schemas-microsoft-com:office:word" xmlns:w="http://schemas.openxmlformats.org/wordprocessingml/2006/main" xmlns:w14="http://schemas.microsoft.com/office/word/2010/wordml" xmlns:wpg="http://schemas.microsoft.com/office/word/2010/wordprocessingGroup" xmlns:wpi="http://schemas.microsoft.com/office/word/2010/wordprocessingInk" xmlns:wne="http://schemas.microsoft.com/office/word/2006/wordml" xmlns:wps="http://schemas.microsoft.com/office/word/2010/wordprocessingShape" mc:Ignorable="w14 wp14">
-  <w:p>
-    <w:pPr>
-      <w:pStyle w:val="Footer"/>
-    </w:pPr>
-  </w:p>
-  <w:p>
-    <w:pPr>
-      <w:pStyle w:val="Footer"/>
+      <w:pStyle w:val="Pieddepage"/>
     </w:pPr>
   </w:p>
 </w:ftr>
 </file>
 
 <file path=word/footer3.xml><?xml version="1.0" encoding="utf-8"?>
-<w:ftr xmlns:wpc="http://schemas.microsoft.com/office/word/2010/wordprocessingCanvas" xmlns:mo="http://schemas.microsoft.com/office/mac/office/2008/main" xmlns:mc="http://schemas.openxmlformats.org/markup-compatibility/2006" xmlns:mv="urn:schemas-microsoft-com:mac:vml" xmlns:o="urn:schemas-microsoft-com:office:office" xmlns:r="http://schemas.openxmlformats.org/officeDocument/2006/relationships" xmlns:m="http://schemas.openxmlformats.org/officeDocument/2006/math" xmlns:v="urn:schemas-microsoft-com:vml" xmlns:wp14="http://schemas.microsoft.com/office/word/2010/wordprocessingDrawing" xmlns:wp="http://schemas.openxmlformats.org/drawingml/2006/wordprocessingDrawing" xmlns:w10="urn:schemas-microsoft-com:office:word" xmlns:w="http://schemas.openxmlformats.org/wordprocessingml/2006/main" xmlns:w14="http://schemas.microsoft.com/office/word/2010/wordml" xmlns:wpg="http://schemas.microsoft.com/office/word/2010/wordprocessingGroup" xmlns:wpi="http://schemas.microsoft.com/office/word/2010/wordprocessingInk" xmlns:wne="http://schemas.microsoft.com/office/word/2006/wordml" xmlns:wps="http://schemas.microsoft.com/office/word/2010/wordprocessingShape" mc:Ignorable="w14 wp14">
+<w:ftr xmlns:wpc="http://schemas.microsoft.com/office/word/2010/wordprocessingCanvas" xmlns:cx="http://schemas.microsoft.com/office/drawing/2014/chartex" xmlns:cx1="http://schemas.microsoft.com/office/drawing/2015/9/8/chartex" xmlns:cx2="http://schemas.microsoft.com/office/drawing/2015/10/21/chartex" xmlns:mc="http://schemas.openxmlformats.org/markup-compatibility/2006" xmlns:o="urn:schemas-microsoft-com:office:office" xmlns:r="http://schemas.openxmlformats.org/officeDocument/2006/relationships" xmlns:m="http://schemas.openxmlformats.org/officeDocument/2006/math" xmlns:v="urn:schemas-microsoft-com:vml" xmlns:wp14="http://schemas.microsoft.com/office/word/2010/wordprocessingDrawing" xmlns:wp="http://schemas.openxmlformats.org/drawingml/2006/wordprocessingDrawing" xmlns:w10="urn:schemas-microsoft-com:office:word" xmlns:w="http://schemas.openxmlformats.org/wordprocessingml/2006/main" xmlns:w14="http://schemas.microsoft.com/office/word/2010/wordml" xmlns:w15="http://schemas.microsoft.com/office/word/2012/wordml" xmlns:w16se="http://schemas.microsoft.com/office/word/2015/wordml/symex" xmlns:wpg="http://schemas.microsoft.com/office/word/2010/wordprocessingGroup" xmlns:wpi="http://schemas.microsoft.com/office/word/2010/wordprocessingInk" xmlns:wne="http://schemas.microsoft.com/office/word/2006/wordml" xmlns:wps="http://schemas.microsoft.com/office/word/2010/wordprocessingShape" mc:Ignorable="w14 w15 w16se wp14">
+  <w:p>
+    <w:pPr>
+      <w:pStyle w:val="Pieddepage"/>
+    </w:pPr>
+  </w:p>
+  <w:p>
+    <w:pPr>
+      <w:pStyle w:val="Pieddepage"/>
+    </w:pPr>
+  </w:p>
+</w:ftr>
+</file>
+
+<file path=word/footer4.xml><?xml version="1.0" encoding="utf-8"?>
+<w:ftr xmlns:wpc="http://schemas.microsoft.com/office/word/2010/wordprocessingCanvas" xmlns:cx="http://schemas.microsoft.com/office/drawing/2014/chartex" xmlns:cx1="http://schemas.microsoft.com/office/drawing/2015/9/8/chartex" xmlns:cx2="http://schemas.microsoft.com/office/drawing/2015/10/21/chartex" xmlns:mc="http://schemas.openxmlformats.org/markup-compatibility/2006" xmlns:o="urn:schemas-microsoft-com:office:office" xmlns:r="http://schemas.openxmlformats.org/officeDocument/2006/relationships" xmlns:m="http://schemas.openxmlformats.org/officeDocument/2006/math" xmlns:v="urn:schemas-microsoft-com:vml" xmlns:wp14="http://schemas.microsoft.com/office/word/2010/wordprocessingDrawing" xmlns:wp="http://schemas.openxmlformats.org/drawingml/2006/wordprocessingDrawing" xmlns:w10="urn:schemas-microsoft-com:office:word" xmlns:w="http://schemas.openxmlformats.org/wordprocessingml/2006/main" xmlns:w14="http://schemas.microsoft.com/office/word/2010/wordml" xmlns:w15="http://schemas.microsoft.com/office/word/2012/wordml" xmlns:w16se="http://schemas.microsoft.com/office/word/2015/wordml/symex" xmlns:wpg="http://schemas.microsoft.com/office/word/2010/wordprocessingGroup" xmlns:wpi="http://schemas.microsoft.com/office/word/2010/wordprocessingInk" xmlns:wne="http://schemas.microsoft.com/office/word/2006/wordml" xmlns:wps="http://schemas.microsoft.com/office/word/2010/wordprocessingShape" mc:Ignorable="w14 w15 w16se wp14">
   <w:sdt>
     <w:sdtPr>
       <w:id w:val="434717308"/>
@@ -5640,11 +6270,10 @@
         <w:docPartUnique/>
       </w:docPartObj>
     </w:sdtPr>
-    <w:sdtEndPr/>
     <w:sdtContent>
       <w:p>
         <w:pPr>
-          <w:pStyle w:val="Footer"/>
+          <w:pStyle w:val="Pieddepage"/>
           <w:jc w:val="right"/>
         </w:pPr>
         <w:r>
@@ -5671,14 +6300,14 @@
   </w:sdt>
   <w:p>
     <w:pPr>
-      <w:pStyle w:val="Footer"/>
+      <w:pStyle w:val="Pieddepage"/>
     </w:pPr>
   </w:p>
 </w:ftr>
 </file>
 
 <file path=word/footnotes.xml><?xml version="1.0" encoding="utf-8"?>
-<w:footnotes xmlns:wpc="http://schemas.microsoft.com/office/word/2010/wordprocessingCanvas" xmlns:mo="http://schemas.microsoft.com/office/mac/office/2008/main" xmlns:mc="http://schemas.openxmlformats.org/markup-compatibility/2006" xmlns:mv="urn:schemas-microsoft-com:mac:vml" xmlns:o="urn:schemas-microsoft-com:office:office" xmlns:r="http://schemas.openxmlformats.org/officeDocument/2006/relationships" xmlns:m="http://schemas.openxmlformats.org/officeDocument/2006/math" xmlns:v="urn:schemas-microsoft-com:vml" xmlns:wp14="http://schemas.microsoft.com/office/word/2010/wordprocessingDrawing" xmlns:wp="http://schemas.openxmlformats.org/drawingml/2006/wordprocessingDrawing" xmlns:w10="urn:schemas-microsoft-com:office:word" xmlns:w="http://schemas.openxmlformats.org/wordprocessingml/2006/main" xmlns:w14="http://schemas.microsoft.com/office/word/2010/wordml" xmlns:wpg="http://schemas.microsoft.com/office/word/2010/wordprocessingGroup" xmlns:wpi="http://schemas.microsoft.com/office/word/2010/wordprocessingInk" xmlns:wne="http://schemas.microsoft.com/office/word/2006/wordml" xmlns:wps="http://schemas.microsoft.com/office/word/2010/wordprocessingShape" mc:Ignorable="w14 wp14">
+<w:footnotes xmlns:wpc="http://schemas.microsoft.com/office/word/2010/wordprocessingCanvas" xmlns:cx="http://schemas.microsoft.com/office/drawing/2014/chartex" xmlns:cx1="http://schemas.microsoft.com/office/drawing/2015/9/8/chartex" xmlns:cx2="http://schemas.microsoft.com/office/drawing/2015/10/21/chartex" xmlns:mc="http://schemas.openxmlformats.org/markup-compatibility/2006" xmlns:o="urn:schemas-microsoft-com:office:office" xmlns:r="http://schemas.openxmlformats.org/officeDocument/2006/relationships" xmlns:m="http://schemas.openxmlformats.org/officeDocument/2006/math" xmlns:v="urn:schemas-microsoft-com:vml" xmlns:wp14="http://schemas.microsoft.com/office/word/2010/wordprocessingDrawing" xmlns:wp="http://schemas.openxmlformats.org/drawingml/2006/wordprocessingDrawing" xmlns:w10="urn:schemas-microsoft-com:office:word" xmlns:w="http://schemas.openxmlformats.org/wordprocessingml/2006/main" xmlns:w14="http://schemas.microsoft.com/office/word/2010/wordml" xmlns:w15="http://schemas.microsoft.com/office/word/2012/wordml" xmlns:w16se="http://schemas.microsoft.com/office/word/2015/wordml/symex" xmlns:wpg="http://schemas.microsoft.com/office/word/2010/wordprocessingGroup" xmlns:wpi="http://schemas.microsoft.com/office/word/2010/wordprocessingInk" xmlns:wne="http://schemas.microsoft.com/office/word/2006/wordml" xmlns:wps="http://schemas.microsoft.com/office/word/2010/wordprocessingShape" mc:Ignorable="w14 w15 w16se wp14">
   <w:footnote w:type="separator" w:id="-1">
     <w:p>
       <w:pPr>
@@ -5703,10 +6332,20 @@
 </file>
 
 <file path=word/header1.xml><?xml version="1.0" encoding="utf-8"?>
-<w:hdr xmlns:wpc="http://schemas.microsoft.com/office/word/2010/wordprocessingCanvas" xmlns:mo="http://schemas.microsoft.com/office/mac/office/2008/main" xmlns:mc="http://schemas.openxmlformats.org/markup-compatibility/2006" xmlns:mv="urn:schemas-microsoft-com:mac:vml" xmlns:o="urn:schemas-microsoft-com:office:office" xmlns:r="http://schemas.openxmlformats.org/officeDocument/2006/relationships" xmlns:m="http://schemas.openxmlformats.org/officeDocument/2006/math" xmlns:v="urn:schemas-microsoft-com:vml" xmlns:wp14="http://schemas.microsoft.com/office/word/2010/wordprocessingDrawing" xmlns:wp="http://schemas.openxmlformats.org/drawingml/2006/wordprocessingDrawing" xmlns:w10="urn:schemas-microsoft-com:office:word" xmlns:w="http://schemas.openxmlformats.org/wordprocessingml/2006/main" xmlns:w14="http://schemas.microsoft.com/office/word/2010/wordml" xmlns:wpg="http://schemas.microsoft.com/office/word/2010/wordprocessingGroup" xmlns:wpi="http://schemas.microsoft.com/office/word/2010/wordprocessingInk" xmlns:wne="http://schemas.microsoft.com/office/word/2006/wordml" xmlns:wps="http://schemas.microsoft.com/office/word/2010/wordprocessingShape" mc:Ignorable="w14 wp14">
+<w:hdr xmlns:wpc="http://schemas.microsoft.com/office/word/2010/wordprocessingCanvas" xmlns:cx="http://schemas.microsoft.com/office/drawing/2014/chartex" xmlns:cx1="http://schemas.microsoft.com/office/drawing/2015/9/8/chartex" xmlns:cx2="http://schemas.microsoft.com/office/drawing/2015/10/21/chartex" xmlns:mc="http://schemas.openxmlformats.org/markup-compatibility/2006" xmlns:o="urn:schemas-microsoft-com:office:office" xmlns:r="http://schemas.openxmlformats.org/officeDocument/2006/relationships" xmlns:m="http://schemas.openxmlformats.org/officeDocument/2006/math" xmlns:v="urn:schemas-microsoft-com:vml" xmlns:wp14="http://schemas.microsoft.com/office/word/2010/wordprocessingDrawing" xmlns:wp="http://schemas.openxmlformats.org/drawingml/2006/wordprocessingDrawing" xmlns:w10="urn:schemas-microsoft-com:office:word" xmlns:w="http://schemas.openxmlformats.org/wordprocessingml/2006/main" xmlns:w14="http://schemas.microsoft.com/office/word/2010/wordml" xmlns:w15="http://schemas.microsoft.com/office/word/2012/wordml" xmlns:w16se="http://schemas.microsoft.com/office/word/2015/wordml/symex" xmlns:wpg="http://schemas.microsoft.com/office/word/2010/wordprocessingGroup" xmlns:wpi="http://schemas.microsoft.com/office/word/2010/wordprocessingInk" xmlns:wne="http://schemas.microsoft.com/office/word/2006/wordml" xmlns:wps="http://schemas.microsoft.com/office/word/2010/wordprocessingShape" mc:Ignorable="w14 w15 w16se wp14">
   <w:p>
     <w:pPr>
-      <w:pStyle w:val="Header"/>
+      <w:pStyle w:val="En-tte"/>
+    </w:pPr>
+  </w:p>
+</w:hdr>
+</file>
+
+<file path=word/header2.xml><?xml version="1.0" encoding="utf-8"?>
+<w:hdr xmlns:wpc="http://schemas.microsoft.com/office/word/2010/wordprocessingCanvas" xmlns:cx="http://schemas.microsoft.com/office/drawing/2014/chartex" xmlns:cx1="http://schemas.microsoft.com/office/drawing/2015/9/8/chartex" xmlns:cx2="http://schemas.microsoft.com/office/drawing/2015/10/21/chartex" xmlns:mc="http://schemas.openxmlformats.org/markup-compatibility/2006" xmlns:o="urn:schemas-microsoft-com:office:office" xmlns:r="http://schemas.openxmlformats.org/officeDocument/2006/relationships" xmlns:m="http://schemas.openxmlformats.org/officeDocument/2006/math" xmlns:v="urn:schemas-microsoft-com:vml" xmlns:wp14="http://schemas.microsoft.com/office/word/2010/wordprocessingDrawing" xmlns:wp="http://schemas.openxmlformats.org/drawingml/2006/wordprocessingDrawing" xmlns:w10="urn:schemas-microsoft-com:office:word" xmlns:w="http://schemas.openxmlformats.org/wordprocessingml/2006/main" xmlns:w14="http://schemas.microsoft.com/office/word/2010/wordml" xmlns:w15="http://schemas.microsoft.com/office/word/2012/wordml" xmlns:w16se="http://schemas.microsoft.com/office/word/2015/wordml/symex" xmlns:wpg="http://schemas.microsoft.com/office/word/2010/wordprocessingGroup" xmlns:wpi="http://schemas.microsoft.com/office/word/2010/wordprocessingInk" xmlns:wne="http://schemas.microsoft.com/office/word/2006/wordml" xmlns:wps="http://schemas.microsoft.com/office/word/2010/wordprocessingShape" mc:Ignorable="w14 w15 w16se wp14">
+  <w:p>
+    <w:pPr>
+      <w:pStyle w:val="En-tte"/>
     </w:pPr>
     <w:r>
       <w:t>Chef de projet : Cedric Tavernier</w:t>
@@ -5714,7 +6353,7 @@
   </w:p>
   <w:p>
     <w:pPr>
-      <w:pStyle w:val="Header"/>
+      <w:pStyle w:val="En-tte"/>
       <w:tabs>
         <w:tab w:val="clear" w:pos="4536"/>
         <w:tab w:val="center" w:pos="3119"/>
@@ -5727,7 +6366,7 @@
   </w:p>
   <w:p>
     <w:pPr>
-      <w:pStyle w:val="Header"/>
+      <w:pStyle w:val="En-tte"/>
       <w:tabs>
         <w:tab w:val="clear" w:pos="4536"/>
         <w:tab w:val="clear" w:pos="9072"/>
@@ -5741,9 +6380,19 @@
 </w:hdr>
 </file>
 
+<file path=word/header3.xml><?xml version="1.0" encoding="utf-8"?>
+<w:hdr xmlns:wpc="http://schemas.microsoft.com/office/word/2010/wordprocessingCanvas" xmlns:cx="http://schemas.microsoft.com/office/drawing/2014/chartex" xmlns:cx1="http://schemas.microsoft.com/office/drawing/2015/9/8/chartex" xmlns:cx2="http://schemas.microsoft.com/office/drawing/2015/10/21/chartex" xmlns:mc="http://schemas.openxmlformats.org/markup-compatibility/2006" xmlns:o="urn:schemas-microsoft-com:office:office" xmlns:r="http://schemas.openxmlformats.org/officeDocument/2006/relationships" xmlns:m="http://schemas.openxmlformats.org/officeDocument/2006/math" xmlns:v="urn:schemas-microsoft-com:vml" xmlns:wp14="http://schemas.microsoft.com/office/word/2010/wordprocessingDrawing" xmlns:wp="http://schemas.openxmlformats.org/drawingml/2006/wordprocessingDrawing" xmlns:w10="urn:schemas-microsoft-com:office:word" xmlns:w="http://schemas.openxmlformats.org/wordprocessingml/2006/main" xmlns:w14="http://schemas.microsoft.com/office/word/2010/wordml" xmlns:w15="http://schemas.microsoft.com/office/word/2012/wordml" xmlns:w16se="http://schemas.microsoft.com/office/word/2015/wordml/symex" xmlns:wpg="http://schemas.microsoft.com/office/word/2010/wordprocessingGroup" xmlns:wpi="http://schemas.microsoft.com/office/word/2010/wordprocessingInk" xmlns:wne="http://schemas.microsoft.com/office/word/2006/wordml" xmlns:wps="http://schemas.microsoft.com/office/word/2010/wordprocessingShape" mc:Ignorable="w14 w15 w16se wp14">
+  <w:p>
+    <w:pPr>
+      <w:pStyle w:val="En-tte"/>
+    </w:pPr>
+  </w:p>
+</w:hdr>
+</file>
+
 <file path=word/numbering.xml><?xml version="1.0" encoding="utf-8"?>
-<w:numbering xmlns:wpc="http://schemas.microsoft.com/office/word/2010/wordprocessingCanvas" xmlns:mo="http://schemas.microsoft.com/office/mac/office/2008/main" xmlns:mc="http://schemas.openxmlformats.org/markup-compatibility/2006" xmlns:mv="urn:schemas-microsoft-com:mac:vml" xmlns:o="urn:schemas-microsoft-com:office:office" xmlns:r="http://schemas.openxmlformats.org/officeDocument/2006/relationships" xmlns:m="http://schemas.openxmlformats.org/officeDocument/2006/math" xmlns:v="urn:schemas-microsoft-com:vml" xmlns:wp14="http://schemas.microsoft.com/office/word/2010/wordprocessingDrawing" xmlns:wp="http://schemas.openxmlformats.org/drawingml/2006/wordprocessingDrawing" xmlns:w10="urn:schemas-microsoft-com:office:word" xmlns:w="http://schemas.openxmlformats.org/wordprocessingml/2006/main" xmlns:w14="http://schemas.microsoft.com/office/word/2010/wordml" xmlns:wpg="http://schemas.microsoft.com/office/word/2010/wordprocessingGroup" xmlns:wpi="http://schemas.microsoft.com/office/word/2010/wordprocessingInk" xmlns:wne="http://schemas.microsoft.com/office/word/2006/wordml" xmlns:wps="http://schemas.microsoft.com/office/word/2010/wordprocessingShape" mc:Ignorable="w14 wp14">
-  <w:abstractNum w:abstractNumId="0">
+<w:numbering xmlns:wpc="http://schemas.microsoft.com/office/word/2010/wordprocessingCanvas" xmlns:cx="http://schemas.microsoft.com/office/drawing/2014/chartex" xmlns:cx1="http://schemas.microsoft.com/office/drawing/2015/9/8/chartex" xmlns:cx2="http://schemas.microsoft.com/office/drawing/2015/10/21/chartex" xmlns:mc="http://schemas.openxmlformats.org/markup-compatibility/2006" xmlns:o="urn:schemas-microsoft-com:office:office" xmlns:r="http://schemas.openxmlformats.org/officeDocument/2006/relationships" xmlns:m="http://schemas.openxmlformats.org/officeDocument/2006/math" xmlns:v="urn:schemas-microsoft-com:vml" xmlns:wp14="http://schemas.microsoft.com/office/word/2010/wordprocessingDrawing" xmlns:wp="http://schemas.openxmlformats.org/drawingml/2006/wordprocessingDrawing" xmlns:w10="urn:schemas-microsoft-com:office:word" xmlns:w="http://schemas.openxmlformats.org/wordprocessingml/2006/main" xmlns:w14="http://schemas.microsoft.com/office/word/2010/wordml" xmlns:w15="http://schemas.microsoft.com/office/word/2012/wordml" xmlns:w16se="http://schemas.microsoft.com/office/word/2015/wordml/symex" xmlns:wpg="http://schemas.microsoft.com/office/word/2010/wordprocessingGroup" xmlns:wpi="http://schemas.microsoft.com/office/word/2010/wordprocessingInk" xmlns:wne="http://schemas.microsoft.com/office/word/2006/wordml" xmlns:wps="http://schemas.microsoft.com/office/word/2010/wordprocessingShape" mc:Ignorable="w14 w15 w16se wp14">
+  <w:abstractNum w:abstractNumId="0" w15:restartNumberingAfterBreak="0">
     <w:nsid w:val="42562F98"/>
     <w:multiLevelType w:val="multilevel"/>
     <w:tmpl w:val="44A26C1C"/>
@@ -5829,7 +6478,7 @@
       </w:pPr>
     </w:lvl>
   </w:abstractNum>
-  <w:abstractNum w:abstractNumId="1">
+  <w:abstractNum w:abstractNumId="1" w15:restartNumberingAfterBreak="0">
     <w:nsid w:val="49032B75"/>
     <w:multiLevelType w:val="hybridMultilevel"/>
     <w:tmpl w:val="B17C84FC"/>
@@ -5915,7 +6564,7 @@
       </w:pPr>
     </w:lvl>
   </w:abstractNum>
-  <w:abstractNum w:abstractNumId="2">
+  <w:abstractNum w:abstractNumId="2" w15:restartNumberingAfterBreak="0">
     <w:nsid w:val="603466F4"/>
     <w:multiLevelType w:val="hybridMultilevel"/>
     <w:tmpl w:val="D1100EB4"/>
@@ -5998,6 +6647,92 @@
       <w:lvlJc w:val="right"/>
       <w:pPr>
         <w:ind w:left="6480" w:hanging="180"/>
+      </w:pPr>
+    </w:lvl>
+  </w:abstractNum>
+  <w:abstractNum w:abstractNumId="3" w15:restartNumberingAfterBreak="0">
+    <w:nsid w:val="745B0A3E"/>
+    <w:multiLevelType w:val="hybridMultilevel"/>
+    <w:tmpl w:val="2E32939A"/>
+    <w:lvl w:ilvl="0" w:tplc="080C000F">
+      <w:start w:val="1"/>
+      <w:numFmt w:val="decimal"/>
+      <w:lvlText w:val="%1."/>
+      <w:lvlJc w:val="left"/>
+      <w:pPr>
+        <w:ind w:left="1068" w:hanging="360"/>
+      </w:pPr>
+    </w:lvl>
+    <w:lvl w:ilvl="1" w:tplc="080C0019" w:tentative="1">
+      <w:start w:val="1"/>
+      <w:numFmt w:val="lowerLetter"/>
+      <w:lvlText w:val="%2."/>
+      <w:lvlJc w:val="left"/>
+      <w:pPr>
+        <w:ind w:left="1788" w:hanging="360"/>
+      </w:pPr>
+    </w:lvl>
+    <w:lvl w:ilvl="2" w:tplc="080C001B" w:tentative="1">
+      <w:start w:val="1"/>
+      <w:numFmt w:val="lowerRoman"/>
+      <w:lvlText w:val="%3."/>
+      <w:lvlJc w:val="right"/>
+      <w:pPr>
+        <w:ind w:left="2508" w:hanging="180"/>
+      </w:pPr>
+    </w:lvl>
+    <w:lvl w:ilvl="3" w:tplc="080C000F" w:tentative="1">
+      <w:start w:val="1"/>
+      <w:numFmt w:val="decimal"/>
+      <w:lvlText w:val="%4."/>
+      <w:lvlJc w:val="left"/>
+      <w:pPr>
+        <w:ind w:left="3228" w:hanging="360"/>
+      </w:pPr>
+    </w:lvl>
+    <w:lvl w:ilvl="4" w:tplc="080C0019" w:tentative="1">
+      <w:start w:val="1"/>
+      <w:numFmt w:val="lowerLetter"/>
+      <w:lvlText w:val="%5."/>
+      <w:lvlJc w:val="left"/>
+      <w:pPr>
+        <w:ind w:left="3948" w:hanging="360"/>
+      </w:pPr>
+    </w:lvl>
+    <w:lvl w:ilvl="5" w:tplc="080C001B" w:tentative="1">
+      <w:start w:val="1"/>
+      <w:numFmt w:val="lowerRoman"/>
+      <w:lvlText w:val="%6."/>
+      <w:lvlJc w:val="right"/>
+      <w:pPr>
+        <w:ind w:left="4668" w:hanging="180"/>
+      </w:pPr>
+    </w:lvl>
+    <w:lvl w:ilvl="6" w:tplc="080C000F" w:tentative="1">
+      <w:start w:val="1"/>
+      <w:numFmt w:val="decimal"/>
+      <w:lvlText w:val="%7."/>
+      <w:lvlJc w:val="left"/>
+      <w:pPr>
+        <w:ind w:left="5388" w:hanging="360"/>
+      </w:pPr>
+    </w:lvl>
+    <w:lvl w:ilvl="7" w:tplc="080C0019" w:tentative="1">
+      <w:start w:val="1"/>
+      <w:numFmt w:val="lowerLetter"/>
+      <w:lvlText w:val="%8."/>
+      <w:lvlJc w:val="left"/>
+      <w:pPr>
+        <w:ind w:left="6108" w:hanging="360"/>
+      </w:pPr>
+    </w:lvl>
+    <w:lvl w:ilvl="8" w:tplc="080C001B" w:tentative="1">
+      <w:start w:val="1"/>
+      <w:numFmt w:val="lowerRoman"/>
+      <w:lvlText w:val="%9."/>
+      <w:lvlJc w:val="right"/>
+      <w:pPr>
+        <w:ind w:left="6828" w:hanging="180"/>
       </w:pPr>
     </w:lvl>
   </w:abstractNum>
@@ -6010,11 +6745,14 @@
   <w:num w:numId="3">
     <w:abstractNumId w:val="2"/>
   </w:num>
+  <w:num w:numId="4">
+    <w:abstractNumId w:val="3"/>
+  </w:num>
 </w:numbering>
 </file>
 
 <file path=word/styles.xml><?xml version="1.0" encoding="utf-8"?>
-<w:styles xmlns:mc="http://schemas.openxmlformats.org/markup-compatibility/2006" xmlns:r="http://schemas.openxmlformats.org/officeDocument/2006/relationships" xmlns:w="http://schemas.openxmlformats.org/wordprocessingml/2006/main" xmlns:w14="http://schemas.microsoft.com/office/word/2010/wordml" mc:Ignorable="w14">
+<w:styles xmlns:mc="http://schemas.openxmlformats.org/markup-compatibility/2006" xmlns:r="http://schemas.openxmlformats.org/officeDocument/2006/relationships" xmlns:w="http://schemas.openxmlformats.org/wordprocessingml/2006/main" xmlns:w14="http://schemas.microsoft.com/office/word/2010/wordml" xmlns:w15="http://schemas.microsoft.com/office/word/2012/wordml" xmlns:w16se="http://schemas.microsoft.com/office/word/2015/wordml/symex" mc:Ignorable="w14 w15 w16se">
   <w:docDefaults>
     <w:rPrDefault>
       <w:rPr>
@@ -6030,163 +6768,381 @@
       </w:pPr>
     </w:pPrDefault>
   </w:docDefaults>
-  <w:latentStyles w:defLockedState="0" w:defUIPriority="99" w:defSemiHidden="1" w:defUnhideWhenUsed="1" w:defQFormat="0" w:count="276">
-    <w:lsdException w:name="Normal" w:semiHidden="0" w:uiPriority="0" w:unhideWhenUsed="0" w:qFormat="1"/>
-    <w:lsdException w:name="heading 1" w:semiHidden="0" w:uiPriority="9" w:unhideWhenUsed="0" w:qFormat="1"/>
-    <w:lsdException w:name="heading 2" w:uiPriority="9" w:qFormat="1"/>
-    <w:lsdException w:name="heading 3" w:uiPriority="9" w:qFormat="1"/>
-    <w:lsdException w:name="heading 4" w:uiPriority="9" w:qFormat="1"/>
-    <w:lsdException w:name="heading 5" w:uiPriority="9" w:qFormat="1"/>
-    <w:lsdException w:name="heading 6" w:uiPriority="9" w:qFormat="1"/>
-    <w:lsdException w:name="heading 7" w:uiPriority="9" w:qFormat="1"/>
-    <w:lsdException w:name="heading 8" w:uiPriority="9" w:qFormat="1"/>
-    <w:lsdException w:name="heading 9" w:uiPriority="9" w:qFormat="1"/>
-    <w:lsdException w:name="toc 1" w:uiPriority="39"/>
-    <w:lsdException w:name="toc 2" w:uiPriority="39"/>
-    <w:lsdException w:name="toc 3" w:uiPriority="39"/>
-    <w:lsdException w:name="toc 4" w:uiPriority="39"/>
-    <w:lsdException w:name="toc 5" w:uiPriority="39"/>
-    <w:lsdException w:name="toc 6" w:uiPriority="39"/>
-    <w:lsdException w:name="toc 7" w:uiPriority="39"/>
-    <w:lsdException w:name="toc 8" w:uiPriority="39"/>
-    <w:lsdException w:name="toc 9" w:uiPriority="39"/>
-    <w:lsdException w:name="caption" w:uiPriority="35" w:qFormat="1"/>
-    <w:lsdException w:name="Title" w:semiHidden="0" w:uiPriority="10" w:unhideWhenUsed="0" w:qFormat="1"/>
-    <w:lsdException w:name="Default Paragraph Font" w:uiPriority="1"/>
-    <w:lsdException w:name="Subtitle" w:semiHidden="0" w:uiPriority="11" w:unhideWhenUsed="0" w:qFormat="1"/>
-    <w:lsdException w:name="Strong" w:semiHidden="0" w:uiPriority="22" w:unhideWhenUsed="0" w:qFormat="1"/>
-    <w:lsdException w:name="Emphasis" w:semiHidden="0" w:uiPriority="20" w:unhideWhenUsed="0" w:qFormat="1"/>
-    <w:lsdException w:name="Table Grid" w:semiHidden="0" w:uiPriority="39" w:unhideWhenUsed="0"/>
-    <w:lsdException w:name="Note Level 1" w:semiHidden="0" w:unhideWhenUsed="0"/>
-    <w:lsdException w:name="Note Level 2" w:semiHidden="0" w:unhideWhenUsed="0"/>
-    <w:lsdException w:name="Note Level 3" w:semiHidden="0" w:unhideWhenUsed="0"/>
-    <w:lsdException w:name="Note Level 4" w:semiHidden="0" w:unhideWhenUsed="0"/>
-    <w:lsdException w:name="Note Level 5" w:semiHidden="0" w:unhideWhenUsed="0"/>
-    <w:lsdException w:name="Note Level 6" w:semiHidden="0" w:unhideWhenUsed="0"/>
-    <w:lsdException w:name="Note Level 7" w:semiHidden="0" w:unhideWhenUsed="0"/>
-    <w:lsdException w:name="Note Level 8" w:semiHidden="0" w:unhideWhenUsed="0"/>
-    <w:lsdException w:name="Note Level 9" w:semiHidden="0" w:unhideWhenUsed="0"/>
-    <w:lsdException w:name="Placeholder Text" w:unhideWhenUsed="0"/>
-    <w:lsdException w:name="No Spacing" w:semiHidden="0" w:uiPriority="1" w:unhideWhenUsed="0" w:qFormat="1"/>
-    <w:lsdException w:name="Light Shading" w:semiHidden="0" w:uiPriority="60" w:unhideWhenUsed="0"/>
-    <w:lsdException w:name="Light List" w:semiHidden="0" w:uiPriority="61" w:unhideWhenUsed="0"/>
-    <w:lsdException w:name="Light Grid" w:semiHidden="0" w:uiPriority="62" w:unhideWhenUsed="0"/>
-    <w:lsdException w:name="Medium Shading 1" w:semiHidden="0" w:uiPriority="63" w:unhideWhenUsed="0"/>
-    <w:lsdException w:name="Medium Shading 2" w:semiHidden="0" w:uiPriority="64" w:unhideWhenUsed="0"/>
-    <w:lsdException w:name="Medium List 1" w:semiHidden="0" w:uiPriority="65" w:unhideWhenUsed="0"/>
-    <w:lsdException w:name="Medium List 2" w:semiHidden="0" w:uiPriority="66" w:unhideWhenUsed="0"/>
-    <w:lsdException w:name="Medium Grid 1" w:semiHidden="0" w:uiPriority="67" w:unhideWhenUsed="0"/>
-    <w:lsdException w:name="Medium Grid 2" w:semiHidden="0" w:uiPriority="68" w:unhideWhenUsed="0"/>
-    <w:lsdException w:name="Medium Grid 3" w:semiHidden="0" w:uiPriority="69" w:unhideWhenUsed="0"/>
-    <w:lsdException w:name="Dark List" w:semiHidden="0" w:uiPriority="70" w:unhideWhenUsed="0"/>
-    <w:lsdException w:name="Colorful Shading" w:semiHidden="0" w:uiPriority="71" w:unhideWhenUsed="0"/>
-    <w:lsdException w:name="Colorful List" w:semiHidden="0" w:uiPriority="72" w:unhideWhenUsed="0"/>
-    <w:lsdException w:name="Colorful Grid" w:semiHidden="0" w:uiPriority="73" w:unhideWhenUsed="0"/>
-    <w:lsdException w:name="Light Shading Accent 1" w:semiHidden="0" w:uiPriority="60" w:unhideWhenUsed="0"/>
-    <w:lsdException w:name="Light List Accent 1" w:semiHidden="0" w:uiPriority="61" w:unhideWhenUsed="0"/>
-    <w:lsdException w:name="Light Grid Accent 1" w:semiHidden="0" w:uiPriority="62" w:unhideWhenUsed="0"/>
-    <w:lsdException w:name="Medium Shading 1 Accent 1" w:semiHidden="0" w:uiPriority="63" w:unhideWhenUsed="0"/>
-    <w:lsdException w:name="Medium Shading 2 Accent 1" w:semiHidden="0" w:uiPriority="64" w:unhideWhenUsed="0"/>
-    <w:lsdException w:name="Medium List 1 Accent 1" w:semiHidden="0" w:uiPriority="65" w:unhideWhenUsed="0"/>
-    <w:lsdException w:name="Revision" w:unhideWhenUsed="0"/>
-    <w:lsdException w:name="List Paragraph" w:semiHidden="0" w:uiPriority="34" w:unhideWhenUsed="0" w:qFormat="1"/>
-    <w:lsdException w:name="Quote" w:semiHidden="0" w:uiPriority="29" w:unhideWhenUsed="0" w:qFormat="1"/>
-    <w:lsdException w:name="Intense Quote" w:semiHidden="0" w:uiPriority="30" w:unhideWhenUsed="0" w:qFormat="1"/>
-    <w:lsdException w:name="Medium List 2 Accent 1" w:semiHidden="0" w:uiPriority="66" w:unhideWhenUsed="0"/>
-    <w:lsdException w:name="Medium Grid 1 Accent 1" w:semiHidden="0" w:uiPriority="67" w:unhideWhenUsed="0"/>
-    <w:lsdException w:name="Medium Grid 2 Accent 1" w:semiHidden="0" w:uiPriority="68" w:unhideWhenUsed="0"/>
-    <w:lsdException w:name="Medium Grid 3 Accent 1" w:semiHidden="0" w:uiPriority="69" w:unhideWhenUsed="0"/>
-    <w:lsdException w:name="Dark List Accent 1" w:semiHidden="0" w:uiPriority="70" w:unhideWhenUsed="0"/>
-    <w:lsdException w:name="Colorful Shading Accent 1" w:semiHidden="0" w:uiPriority="71" w:unhideWhenUsed="0"/>
-    <w:lsdException w:name="Colorful List Accent 1" w:semiHidden="0" w:uiPriority="72" w:unhideWhenUsed="0"/>
-    <w:lsdException w:name="Colorful Grid Accent 1" w:semiHidden="0" w:uiPriority="73" w:unhideWhenUsed="0"/>
-    <w:lsdException w:name="Light Shading Accent 2" w:semiHidden="0" w:uiPriority="60" w:unhideWhenUsed="0"/>
-    <w:lsdException w:name="Light List Accent 2" w:semiHidden="0" w:uiPriority="61" w:unhideWhenUsed="0"/>
-    <w:lsdException w:name="Light Grid Accent 2" w:semiHidden="0" w:uiPriority="62" w:unhideWhenUsed="0"/>
-    <w:lsdException w:name="Medium Shading 1 Accent 2" w:semiHidden="0" w:uiPriority="63" w:unhideWhenUsed="0"/>
-    <w:lsdException w:name="Medium Shading 2 Accent 2" w:semiHidden="0" w:uiPriority="64" w:unhideWhenUsed="0"/>
-    <w:lsdException w:name="Medium List 1 Accent 2" w:semiHidden="0" w:uiPriority="65" w:unhideWhenUsed="0"/>
-    <w:lsdException w:name="Medium List 2 Accent 2" w:semiHidden="0" w:uiPriority="66" w:unhideWhenUsed="0"/>
-    <w:lsdException w:name="Medium Grid 1 Accent 2" w:semiHidden="0" w:uiPriority="67" w:unhideWhenUsed="0"/>
-    <w:lsdException w:name="Medium Grid 2 Accent 2" w:semiHidden="0" w:uiPriority="68" w:unhideWhenUsed="0"/>
-    <w:lsdException w:name="Medium Grid 3 Accent 2" w:semiHidden="0" w:uiPriority="69" w:unhideWhenUsed="0"/>
-    <w:lsdException w:name="Dark List Accent 2" w:semiHidden="0" w:uiPriority="70" w:unhideWhenUsed="0"/>
-    <w:lsdException w:name="Colorful Shading Accent 2" w:semiHidden="0" w:uiPriority="71" w:unhideWhenUsed="0"/>
-    <w:lsdException w:name="Colorful List Accent 2" w:semiHidden="0" w:uiPriority="72" w:unhideWhenUsed="0"/>
-    <w:lsdException w:name="Colorful Grid Accent 2" w:semiHidden="0" w:uiPriority="73" w:unhideWhenUsed="0"/>
-    <w:lsdException w:name="Light Shading Accent 3" w:semiHidden="0" w:uiPriority="60" w:unhideWhenUsed="0"/>
-    <w:lsdException w:name="Light List Accent 3" w:semiHidden="0" w:uiPriority="61" w:unhideWhenUsed="0"/>
-    <w:lsdException w:name="Light Grid Accent 3" w:semiHidden="0" w:uiPriority="62" w:unhideWhenUsed="0"/>
-    <w:lsdException w:name="Medium Shading 1 Accent 3" w:semiHidden="0" w:uiPriority="63" w:unhideWhenUsed="0"/>
-    <w:lsdException w:name="Medium Shading 2 Accent 3" w:semiHidden="0" w:uiPriority="64" w:unhideWhenUsed="0"/>
-    <w:lsdException w:name="Medium List 1 Accent 3" w:semiHidden="0" w:uiPriority="65" w:unhideWhenUsed="0"/>
-    <w:lsdException w:name="Medium List 2 Accent 3" w:semiHidden="0" w:uiPriority="66" w:unhideWhenUsed="0"/>
-    <w:lsdException w:name="Medium Grid 1 Accent 3" w:semiHidden="0" w:uiPriority="67" w:unhideWhenUsed="0"/>
-    <w:lsdException w:name="Medium Grid 2 Accent 3" w:semiHidden="0" w:uiPriority="68" w:unhideWhenUsed="0"/>
-    <w:lsdException w:name="Medium Grid 3 Accent 3" w:semiHidden="0" w:uiPriority="69" w:unhideWhenUsed="0"/>
-    <w:lsdException w:name="Dark List Accent 3" w:semiHidden="0" w:uiPriority="70" w:unhideWhenUsed="0"/>
-    <w:lsdException w:name="Colorful Shading Accent 3" w:semiHidden="0" w:uiPriority="71" w:unhideWhenUsed="0"/>
-    <w:lsdException w:name="Colorful List Accent 3" w:semiHidden="0" w:uiPriority="72" w:unhideWhenUsed="0"/>
-    <w:lsdException w:name="Colorful Grid Accent 3" w:semiHidden="0" w:uiPriority="73" w:unhideWhenUsed="0"/>
-    <w:lsdException w:name="Light Shading Accent 4" w:semiHidden="0" w:uiPriority="60" w:unhideWhenUsed="0"/>
-    <w:lsdException w:name="Light List Accent 4" w:semiHidden="0" w:uiPriority="61" w:unhideWhenUsed="0"/>
-    <w:lsdException w:name="Light Grid Accent 4" w:semiHidden="0" w:uiPriority="62" w:unhideWhenUsed="0"/>
-    <w:lsdException w:name="Medium Shading 1 Accent 4" w:semiHidden="0" w:uiPriority="63" w:unhideWhenUsed="0"/>
-    <w:lsdException w:name="Medium Shading 2 Accent 4" w:semiHidden="0" w:uiPriority="64" w:unhideWhenUsed="0"/>
-    <w:lsdException w:name="Medium List 1 Accent 4" w:semiHidden="0" w:uiPriority="65" w:unhideWhenUsed="0"/>
-    <w:lsdException w:name="Medium List 2 Accent 4" w:semiHidden="0" w:uiPriority="66" w:unhideWhenUsed="0"/>
-    <w:lsdException w:name="Medium Grid 1 Accent 4" w:semiHidden="0" w:uiPriority="67" w:unhideWhenUsed="0"/>
-    <w:lsdException w:name="Medium Grid 2 Accent 4" w:semiHidden="0" w:uiPriority="68" w:unhideWhenUsed="0"/>
-    <w:lsdException w:name="Medium Grid 3 Accent 4" w:semiHidden="0" w:uiPriority="69" w:unhideWhenUsed="0"/>
-    <w:lsdException w:name="Dark List Accent 4" w:semiHidden="0" w:uiPriority="70" w:unhideWhenUsed="0"/>
-    <w:lsdException w:name="Colorful Shading Accent 4" w:semiHidden="0" w:uiPriority="71" w:unhideWhenUsed="0"/>
-    <w:lsdException w:name="Colorful List Accent 4" w:semiHidden="0" w:uiPriority="72" w:unhideWhenUsed="0"/>
-    <w:lsdException w:name="Colorful Grid Accent 4" w:semiHidden="0" w:uiPriority="73" w:unhideWhenUsed="0"/>
-    <w:lsdException w:name="Light Shading Accent 5" w:semiHidden="0" w:uiPriority="60" w:unhideWhenUsed="0"/>
-    <w:lsdException w:name="Light List Accent 5" w:semiHidden="0" w:uiPriority="61" w:unhideWhenUsed="0"/>
-    <w:lsdException w:name="Light Grid Accent 5" w:semiHidden="0" w:uiPriority="62" w:unhideWhenUsed="0"/>
-    <w:lsdException w:name="Medium Shading 1 Accent 5" w:semiHidden="0" w:uiPriority="63" w:unhideWhenUsed="0"/>
-    <w:lsdException w:name="Medium Shading 2 Accent 5" w:semiHidden="0" w:uiPriority="64" w:unhideWhenUsed="0"/>
-    <w:lsdException w:name="Medium List 1 Accent 5" w:semiHidden="0" w:uiPriority="65" w:unhideWhenUsed="0"/>
-    <w:lsdException w:name="Medium List 2 Accent 5" w:semiHidden="0" w:uiPriority="66" w:unhideWhenUsed="0"/>
-    <w:lsdException w:name="Medium Grid 1 Accent 5" w:semiHidden="0" w:uiPriority="67" w:unhideWhenUsed="0"/>
-    <w:lsdException w:name="Medium Grid 2 Accent 5" w:semiHidden="0" w:uiPriority="68" w:unhideWhenUsed="0"/>
-    <w:lsdException w:name="Medium Grid 3 Accent 5" w:semiHidden="0" w:uiPriority="69" w:unhideWhenUsed="0"/>
-    <w:lsdException w:name="Dark List Accent 5" w:semiHidden="0" w:uiPriority="70" w:unhideWhenUsed="0"/>
-    <w:lsdException w:name="Colorful Shading Accent 5" w:semiHidden="0" w:uiPriority="71" w:unhideWhenUsed="0"/>
-    <w:lsdException w:name="Colorful List Accent 5" w:semiHidden="0" w:uiPriority="72" w:unhideWhenUsed="0"/>
-    <w:lsdException w:name="Colorful Grid Accent 5" w:semiHidden="0" w:uiPriority="73" w:unhideWhenUsed="0"/>
-    <w:lsdException w:name="Light Shading Accent 6" w:semiHidden="0" w:uiPriority="60" w:unhideWhenUsed="0"/>
-    <w:lsdException w:name="Light List Accent 6" w:semiHidden="0" w:uiPriority="61" w:unhideWhenUsed="0"/>
-    <w:lsdException w:name="Light Grid Accent 6" w:semiHidden="0" w:uiPriority="62" w:unhideWhenUsed="0"/>
-    <w:lsdException w:name="Medium Shading 1 Accent 6" w:semiHidden="0" w:uiPriority="63" w:unhideWhenUsed="0"/>
-    <w:lsdException w:name="Medium Shading 2 Accent 6" w:semiHidden="0" w:uiPriority="64" w:unhideWhenUsed="0"/>
-    <w:lsdException w:name="Medium List 1 Accent 6" w:semiHidden="0" w:uiPriority="65" w:unhideWhenUsed="0"/>
-    <w:lsdException w:name="Medium List 2 Accent 6" w:semiHidden="0" w:uiPriority="66" w:unhideWhenUsed="0"/>
-    <w:lsdException w:name="Medium Grid 1 Accent 6" w:semiHidden="0" w:uiPriority="67" w:unhideWhenUsed="0"/>
-    <w:lsdException w:name="Medium Grid 2 Accent 6" w:semiHidden="0" w:uiPriority="68" w:unhideWhenUsed="0"/>
-    <w:lsdException w:name="Medium Grid 3 Accent 6" w:semiHidden="0" w:uiPriority="69" w:unhideWhenUsed="0"/>
-    <w:lsdException w:name="Dark List Accent 6" w:semiHidden="0" w:uiPriority="70" w:unhideWhenUsed="0"/>
-    <w:lsdException w:name="Colorful Shading Accent 6" w:semiHidden="0" w:uiPriority="71" w:unhideWhenUsed="0"/>
-    <w:lsdException w:name="Colorful List Accent 6" w:semiHidden="0" w:uiPriority="72" w:unhideWhenUsed="0"/>
-    <w:lsdException w:name="Colorful Grid Accent 6" w:semiHidden="0" w:uiPriority="73" w:unhideWhenUsed="0"/>
-    <w:lsdException w:name="Subtle Emphasis" w:semiHidden="0" w:uiPriority="19" w:unhideWhenUsed="0" w:qFormat="1"/>
-    <w:lsdException w:name="Intense Emphasis" w:semiHidden="0" w:uiPriority="21" w:unhideWhenUsed="0" w:qFormat="1"/>
-    <w:lsdException w:name="Subtle Reference" w:semiHidden="0" w:uiPriority="31" w:unhideWhenUsed="0" w:qFormat="1"/>
-    <w:lsdException w:name="Intense Reference" w:semiHidden="0" w:uiPriority="32" w:unhideWhenUsed="0" w:qFormat="1"/>
-    <w:lsdException w:name="Book Title" w:semiHidden="0" w:uiPriority="33" w:unhideWhenUsed="0" w:qFormat="1"/>
-    <w:lsdException w:name="Bibliography" w:uiPriority="37"/>
-    <w:lsdException w:name="TOC Heading" w:uiPriority="39" w:qFormat="1"/>
+  <w:latentStyles w:defLockedState="0" w:defUIPriority="99" w:defSemiHidden="0" w:defUnhideWhenUsed="0" w:defQFormat="0" w:count="372">
+    <w:lsdException w:name="Normal" w:uiPriority="0" w:qFormat="1"/>
+    <w:lsdException w:name="heading 1" w:uiPriority="9" w:qFormat="1"/>
+    <w:lsdException w:name="heading 2" w:semiHidden="1" w:uiPriority="9" w:unhideWhenUsed="1" w:qFormat="1"/>
+    <w:lsdException w:name="heading 3" w:semiHidden="1" w:uiPriority="9" w:unhideWhenUsed="1" w:qFormat="1"/>
+    <w:lsdException w:name="heading 4" w:semiHidden="1" w:uiPriority="9" w:unhideWhenUsed="1" w:qFormat="1"/>
+    <w:lsdException w:name="heading 5" w:semiHidden="1" w:uiPriority="9" w:unhideWhenUsed="1" w:qFormat="1"/>
+    <w:lsdException w:name="heading 6" w:semiHidden="1" w:uiPriority="9" w:unhideWhenUsed="1" w:qFormat="1"/>
+    <w:lsdException w:name="heading 7" w:semiHidden="1" w:uiPriority="9" w:unhideWhenUsed="1" w:qFormat="1"/>
+    <w:lsdException w:name="heading 8" w:semiHidden="1" w:uiPriority="9" w:unhideWhenUsed="1" w:qFormat="1"/>
+    <w:lsdException w:name="heading 9" w:semiHidden="1" w:uiPriority="9" w:unhideWhenUsed="1" w:qFormat="1"/>
+    <w:lsdException w:name="index 1" w:semiHidden="1" w:unhideWhenUsed="1"/>
+    <w:lsdException w:name="index 2" w:semiHidden="1" w:unhideWhenUsed="1"/>
+    <w:lsdException w:name="index 3" w:semiHidden="1" w:unhideWhenUsed="1"/>
+    <w:lsdException w:name="index 4" w:semiHidden="1" w:unhideWhenUsed="1"/>
+    <w:lsdException w:name="index 5" w:semiHidden="1" w:unhideWhenUsed="1"/>
+    <w:lsdException w:name="index 6" w:semiHidden="1" w:unhideWhenUsed="1"/>
+    <w:lsdException w:name="index 7" w:semiHidden="1" w:unhideWhenUsed="1"/>
+    <w:lsdException w:name="index 8" w:semiHidden="1" w:unhideWhenUsed="1"/>
+    <w:lsdException w:name="index 9" w:semiHidden="1" w:unhideWhenUsed="1"/>
+    <w:lsdException w:name="toc 1" w:semiHidden="1" w:uiPriority="39" w:unhideWhenUsed="1"/>
+    <w:lsdException w:name="toc 2" w:semiHidden="1" w:uiPriority="39" w:unhideWhenUsed="1"/>
+    <w:lsdException w:name="toc 3" w:semiHidden="1" w:uiPriority="39" w:unhideWhenUsed="1"/>
+    <w:lsdException w:name="toc 4" w:semiHidden="1" w:uiPriority="39" w:unhideWhenUsed="1"/>
+    <w:lsdException w:name="toc 5" w:semiHidden="1" w:uiPriority="39" w:unhideWhenUsed="1"/>
+    <w:lsdException w:name="toc 6" w:semiHidden="1" w:uiPriority="39" w:unhideWhenUsed="1"/>
+    <w:lsdException w:name="toc 7" w:semiHidden="1" w:uiPriority="39" w:unhideWhenUsed="1"/>
+    <w:lsdException w:name="toc 8" w:semiHidden="1" w:uiPriority="39" w:unhideWhenUsed="1"/>
+    <w:lsdException w:name="toc 9" w:semiHidden="1" w:uiPriority="39" w:unhideWhenUsed="1"/>
+    <w:lsdException w:name="Normal Indent" w:semiHidden="1" w:unhideWhenUsed="1"/>
+    <w:lsdException w:name="footnote text" w:semiHidden="1" w:unhideWhenUsed="1"/>
+    <w:lsdException w:name="annotation text" w:semiHidden="1" w:unhideWhenUsed="1"/>
+    <w:lsdException w:name="header" w:semiHidden="1" w:unhideWhenUsed="1"/>
+    <w:lsdException w:name="footer" w:semiHidden="1" w:unhideWhenUsed="1"/>
+    <w:lsdException w:name="index heading" w:semiHidden="1" w:unhideWhenUsed="1"/>
+    <w:lsdException w:name="caption" w:semiHidden="1" w:uiPriority="35" w:unhideWhenUsed="1" w:qFormat="1"/>
+    <w:lsdException w:name="table of figures" w:semiHidden="1" w:unhideWhenUsed="1"/>
+    <w:lsdException w:name="envelope address" w:semiHidden="1" w:unhideWhenUsed="1"/>
+    <w:lsdException w:name="envelope return" w:semiHidden="1" w:unhideWhenUsed="1"/>
+    <w:lsdException w:name="footnote reference" w:semiHidden="1" w:unhideWhenUsed="1"/>
+    <w:lsdException w:name="annotation reference" w:semiHidden="1" w:unhideWhenUsed="1"/>
+    <w:lsdException w:name="line number" w:semiHidden="1" w:unhideWhenUsed="1"/>
+    <w:lsdException w:name="page number" w:semiHidden="1" w:unhideWhenUsed="1"/>
+    <w:lsdException w:name="endnote reference" w:semiHidden="1" w:unhideWhenUsed="1"/>
+    <w:lsdException w:name="endnote text" w:semiHidden="1" w:unhideWhenUsed="1"/>
+    <w:lsdException w:name="table of authorities" w:semiHidden="1" w:unhideWhenUsed="1"/>
+    <w:lsdException w:name="macro" w:semiHidden="1" w:unhideWhenUsed="1"/>
+    <w:lsdException w:name="toa heading" w:semiHidden="1" w:unhideWhenUsed="1"/>
+    <w:lsdException w:name="List" w:semiHidden="1" w:unhideWhenUsed="1"/>
+    <w:lsdException w:name="List Bullet" w:semiHidden="1" w:unhideWhenUsed="1"/>
+    <w:lsdException w:name="List Number" w:semiHidden="1" w:unhideWhenUsed="1"/>
+    <w:lsdException w:name="List 2" w:semiHidden="1" w:unhideWhenUsed="1"/>
+    <w:lsdException w:name="List 3" w:semiHidden="1" w:unhideWhenUsed="1"/>
+    <w:lsdException w:name="List 4" w:semiHidden="1" w:unhideWhenUsed="1"/>
+    <w:lsdException w:name="List 5" w:semiHidden="1" w:unhideWhenUsed="1"/>
+    <w:lsdException w:name="List Bullet 2" w:semiHidden="1" w:unhideWhenUsed="1"/>
+    <w:lsdException w:name="List Bullet 3" w:semiHidden="1" w:unhideWhenUsed="1"/>
+    <w:lsdException w:name="List Bullet 4" w:semiHidden="1" w:unhideWhenUsed="1"/>
+    <w:lsdException w:name="List Bullet 5" w:semiHidden="1" w:unhideWhenUsed="1"/>
+    <w:lsdException w:name="List Number 2" w:semiHidden="1" w:unhideWhenUsed="1"/>
+    <w:lsdException w:name="List Number 3" w:semiHidden="1" w:unhideWhenUsed="1"/>
+    <w:lsdException w:name="List Number 4" w:semiHidden="1" w:unhideWhenUsed="1"/>
+    <w:lsdException w:name="List Number 5" w:semiHidden="1" w:unhideWhenUsed="1"/>
+    <w:lsdException w:name="Title" w:uiPriority="10" w:qFormat="1"/>
+    <w:lsdException w:name="Closing" w:semiHidden="1" w:unhideWhenUsed="1"/>
+    <w:lsdException w:name="Signature" w:semiHidden="1" w:unhideWhenUsed="1"/>
+    <w:lsdException w:name="Default Paragraph Font" w:semiHidden="1" w:uiPriority="1" w:unhideWhenUsed="1"/>
+    <w:lsdException w:name="Body Text" w:semiHidden="1" w:unhideWhenUsed="1"/>
+    <w:lsdException w:name="Body Text Indent" w:semiHidden="1" w:unhideWhenUsed="1"/>
+    <w:lsdException w:name="List Continue" w:semiHidden="1" w:unhideWhenUsed="1"/>
+    <w:lsdException w:name="List Continue 2" w:semiHidden="1" w:unhideWhenUsed="1"/>
+    <w:lsdException w:name="List Continue 3" w:semiHidden="1" w:unhideWhenUsed="1"/>
+    <w:lsdException w:name="List Continue 4" w:semiHidden="1" w:unhideWhenUsed="1"/>
+    <w:lsdException w:name="List Continue 5" w:semiHidden="1" w:unhideWhenUsed="1"/>
+    <w:lsdException w:name="Message Header" w:semiHidden="1" w:unhideWhenUsed="1"/>
+    <w:lsdException w:name="Subtitle" w:uiPriority="11" w:qFormat="1"/>
+    <w:lsdException w:name="Salutation" w:semiHidden="1" w:unhideWhenUsed="1"/>
+    <w:lsdException w:name="Date" w:semiHidden="1" w:unhideWhenUsed="1"/>
+    <w:lsdException w:name="Body Text First Indent" w:semiHidden="1" w:unhideWhenUsed="1"/>
+    <w:lsdException w:name="Body Text First Indent 2" w:semiHidden="1" w:unhideWhenUsed="1"/>
+    <w:lsdException w:name="Note Heading" w:semiHidden="1" w:unhideWhenUsed="1"/>
+    <w:lsdException w:name="Body Text 2" w:semiHidden="1" w:unhideWhenUsed="1"/>
+    <w:lsdException w:name="Body Text 3" w:semiHidden="1" w:unhideWhenUsed="1"/>
+    <w:lsdException w:name="Body Text Indent 2" w:semiHidden="1" w:unhideWhenUsed="1"/>
+    <w:lsdException w:name="Body Text Indent 3" w:semiHidden="1" w:unhideWhenUsed="1"/>
+    <w:lsdException w:name="Block Text" w:semiHidden="1" w:unhideWhenUsed="1"/>
+    <w:lsdException w:name="Hyperlink" w:semiHidden="1" w:unhideWhenUsed="1"/>
+    <w:lsdException w:name="FollowedHyperlink" w:semiHidden="1" w:unhideWhenUsed="1"/>
+    <w:lsdException w:name="Strong" w:uiPriority="22" w:qFormat="1"/>
+    <w:lsdException w:name="Emphasis" w:uiPriority="20" w:qFormat="1"/>
+    <w:lsdException w:name="Document Map" w:semiHidden="1" w:unhideWhenUsed="1"/>
+    <w:lsdException w:name="Plain Text" w:semiHidden="1" w:unhideWhenUsed="1"/>
+    <w:lsdException w:name="E-mail Signature" w:semiHidden="1" w:unhideWhenUsed="1"/>
+    <w:lsdException w:name="HTML Top of Form" w:semiHidden="1" w:unhideWhenUsed="1"/>
+    <w:lsdException w:name="HTML Bottom of Form" w:semiHidden="1" w:unhideWhenUsed="1"/>
+    <w:lsdException w:name="Normal (Web)" w:semiHidden="1" w:unhideWhenUsed="1"/>
+    <w:lsdException w:name="HTML Acronym" w:semiHidden="1" w:unhideWhenUsed="1"/>
+    <w:lsdException w:name="HTML Address" w:semiHidden="1" w:unhideWhenUsed="1"/>
+    <w:lsdException w:name="HTML Cite" w:semiHidden="1" w:unhideWhenUsed="1"/>
+    <w:lsdException w:name="HTML Code" w:semiHidden="1" w:unhideWhenUsed="1"/>
+    <w:lsdException w:name="HTML Definition" w:semiHidden="1" w:unhideWhenUsed="1"/>
+    <w:lsdException w:name="HTML Keyboard" w:semiHidden="1" w:unhideWhenUsed="1"/>
+    <w:lsdException w:name="HTML Preformatted" w:semiHidden="1" w:unhideWhenUsed="1"/>
+    <w:lsdException w:name="HTML Sample" w:semiHidden="1" w:unhideWhenUsed="1"/>
+    <w:lsdException w:name="HTML Typewriter" w:semiHidden="1" w:unhideWhenUsed="1"/>
+    <w:lsdException w:name="HTML Variable" w:semiHidden="1" w:unhideWhenUsed="1"/>
+    <w:lsdException w:name="Normal Table" w:semiHidden="1" w:unhideWhenUsed="1"/>
+    <w:lsdException w:name="annotation subject" w:semiHidden="1" w:unhideWhenUsed="1"/>
+    <w:lsdException w:name="No List" w:semiHidden="1" w:unhideWhenUsed="1"/>
+    <w:lsdException w:name="Outline List 1" w:semiHidden="1" w:unhideWhenUsed="1"/>
+    <w:lsdException w:name="Outline List 2" w:semiHidden="1" w:unhideWhenUsed="1"/>
+    <w:lsdException w:name="Outline List 3" w:semiHidden="1" w:unhideWhenUsed="1"/>
+    <w:lsdException w:name="Table Simple 1" w:semiHidden="1" w:unhideWhenUsed="1"/>
+    <w:lsdException w:name="Table Simple 2" w:semiHidden="1" w:unhideWhenUsed="1"/>
+    <w:lsdException w:name="Table Simple 3" w:semiHidden="1" w:unhideWhenUsed="1"/>
+    <w:lsdException w:name="Table Classic 1" w:semiHidden="1" w:unhideWhenUsed="1"/>
+    <w:lsdException w:name="Table Classic 2" w:semiHidden="1" w:unhideWhenUsed="1"/>
+    <w:lsdException w:name="Table Classic 3" w:semiHidden="1" w:unhideWhenUsed="1"/>
+    <w:lsdException w:name="Table Classic 4" w:semiHidden="1" w:unhideWhenUsed="1"/>
+    <w:lsdException w:name="Table Colorful 1" w:semiHidden="1" w:unhideWhenUsed="1"/>
+    <w:lsdException w:name="Table Colorful 2" w:semiHidden="1" w:unhideWhenUsed="1"/>
+    <w:lsdException w:name="Table Colorful 3" w:semiHidden="1" w:unhideWhenUsed="1"/>
+    <w:lsdException w:name="Table Columns 1" w:semiHidden="1" w:unhideWhenUsed="1"/>
+    <w:lsdException w:name="Table Columns 2" w:semiHidden="1" w:unhideWhenUsed="1"/>
+    <w:lsdException w:name="Table Columns 3" w:semiHidden="1" w:unhideWhenUsed="1"/>
+    <w:lsdException w:name="Table Columns 4" w:semiHidden="1" w:unhideWhenUsed="1"/>
+    <w:lsdException w:name="Table Columns 5" w:semiHidden="1" w:unhideWhenUsed="1"/>
+    <w:lsdException w:name="Table Grid 1" w:semiHidden="1" w:unhideWhenUsed="1"/>
+    <w:lsdException w:name="Table Grid 2" w:semiHidden="1" w:unhideWhenUsed="1"/>
+    <w:lsdException w:name="Table Grid 3" w:semiHidden="1" w:unhideWhenUsed="1"/>
+    <w:lsdException w:name="Table Grid 4" w:semiHidden="1" w:unhideWhenUsed="1"/>
+    <w:lsdException w:name="Table Grid 5" w:semiHidden="1" w:unhideWhenUsed="1"/>
+    <w:lsdException w:name="Table Grid 6" w:semiHidden="1" w:unhideWhenUsed="1"/>
+    <w:lsdException w:name="Table Grid 7" w:semiHidden="1" w:unhideWhenUsed="1"/>
+    <w:lsdException w:name="Table Grid 8" w:semiHidden="1" w:unhideWhenUsed="1"/>
+    <w:lsdException w:name="Table List 1" w:semiHidden="1" w:unhideWhenUsed="1"/>
+    <w:lsdException w:name="Table List 2" w:semiHidden="1" w:unhideWhenUsed="1"/>
+    <w:lsdException w:name="Table List 3" w:semiHidden="1" w:unhideWhenUsed="1"/>
+    <w:lsdException w:name="Table List 4" w:semiHidden="1" w:unhideWhenUsed="1"/>
+    <w:lsdException w:name="Table List 5" w:semiHidden="1" w:unhideWhenUsed="1"/>
+    <w:lsdException w:name="Table List 6" w:semiHidden="1" w:unhideWhenUsed="1"/>
+    <w:lsdException w:name="Table List 7" w:semiHidden="1" w:unhideWhenUsed="1"/>
+    <w:lsdException w:name="Table List 8" w:semiHidden="1" w:unhideWhenUsed="1"/>
+    <w:lsdException w:name="Table 3D effects 1" w:semiHidden="1" w:unhideWhenUsed="1"/>
+    <w:lsdException w:name="Table 3D effects 2" w:semiHidden="1" w:unhideWhenUsed="1"/>
+    <w:lsdException w:name="Table 3D effects 3" w:semiHidden="1" w:unhideWhenUsed="1"/>
+    <w:lsdException w:name="Table Contemporary" w:semiHidden="1" w:unhideWhenUsed="1"/>
+    <w:lsdException w:name="Table Elegant" w:semiHidden="1" w:unhideWhenUsed="1"/>
+    <w:lsdException w:name="Table Professional" w:semiHidden="1" w:unhideWhenUsed="1"/>
+    <w:lsdException w:name="Table Subtle 1" w:semiHidden="1" w:unhideWhenUsed="1"/>
+    <w:lsdException w:name="Table Subtle 2" w:semiHidden="1" w:unhideWhenUsed="1"/>
+    <w:lsdException w:name="Table Web 1" w:semiHidden="1" w:unhideWhenUsed="1"/>
+    <w:lsdException w:name="Table Web 2" w:semiHidden="1" w:unhideWhenUsed="1"/>
+    <w:lsdException w:name="Table Web 3" w:semiHidden="1" w:unhideWhenUsed="1"/>
+    <w:lsdException w:name="Balloon Text" w:semiHidden="1" w:unhideWhenUsed="1"/>
+    <w:lsdException w:name="Table Grid" w:uiPriority="39"/>
+    <w:lsdException w:name="Table Theme" w:semiHidden="1" w:unhideWhenUsed="1"/>
+    <w:lsdException w:name="Placeholder Text" w:semiHidden="1"/>
+    <w:lsdException w:name="No Spacing" w:uiPriority="1" w:qFormat="1"/>
+    <w:lsdException w:name="Light Shading" w:uiPriority="60"/>
+    <w:lsdException w:name="Light List" w:uiPriority="61"/>
+    <w:lsdException w:name="Light Grid" w:uiPriority="62"/>
+    <w:lsdException w:name="Medium Shading 1" w:uiPriority="63"/>
+    <w:lsdException w:name="Medium Shading 2" w:uiPriority="64"/>
+    <w:lsdException w:name="Medium List 1" w:uiPriority="65"/>
+    <w:lsdException w:name="Medium List 2" w:uiPriority="66"/>
+    <w:lsdException w:name="Medium Grid 1" w:uiPriority="67"/>
+    <w:lsdException w:name="Medium Grid 2" w:uiPriority="68"/>
+    <w:lsdException w:name="Medium Grid 3" w:uiPriority="69"/>
+    <w:lsdException w:name="Dark List" w:uiPriority="70"/>
+    <w:lsdException w:name="Colorful Shading" w:uiPriority="71"/>
+    <w:lsdException w:name="Colorful List" w:uiPriority="72"/>
+    <w:lsdException w:name="Colorful Grid" w:uiPriority="73"/>
+    <w:lsdException w:name="Light Shading Accent 1" w:uiPriority="60"/>
+    <w:lsdException w:name="Light List Accent 1" w:uiPriority="61"/>
+    <w:lsdException w:name="Light Grid Accent 1" w:uiPriority="62"/>
+    <w:lsdException w:name="Medium Shading 1 Accent 1" w:uiPriority="63"/>
+    <w:lsdException w:name="Medium Shading 2 Accent 1" w:uiPriority="64"/>
+    <w:lsdException w:name="Medium List 1 Accent 1" w:uiPriority="65"/>
+    <w:lsdException w:name="Revision" w:semiHidden="1"/>
+    <w:lsdException w:name="List Paragraph" w:uiPriority="34" w:qFormat="1"/>
+    <w:lsdException w:name="Quote" w:uiPriority="29" w:qFormat="1"/>
+    <w:lsdException w:name="Intense Quote" w:uiPriority="30" w:qFormat="1"/>
+    <w:lsdException w:name="Medium List 2 Accent 1" w:uiPriority="66"/>
+    <w:lsdException w:name="Medium Grid 1 Accent 1" w:uiPriority="67"/>
+    <w:lsdException w:name="Medium Grid 2 Accent 1" w:uiPriority="68"/>
+    <w:lsdException w:name="Medium Grid 3 Accent 1" w:uiPriority="69"/>
+    <w:lsdException w:name="Dark List Accent 1" w:uiPriority="70"/>
+    <w:lsdException w:name="Colorful Shading Accent 1" w:uiPriority="71"/>
+    <w:lsdException w:name="Colorful List Accent 1" w:uiPriority="72"/>
+    <w:lsdException w:name="Colorful Grid Accent 1" w:uiPriority="73"/>
+    <w:lsdException w:name="Light Shading Accent 2" w:uiPriority="60"/>
+    <w:lsdException w:name="Light List Accent 2" w:uiPriority="61"/>
+    <w:lsdException w:name="Light Grid Accent 2" w:uiPriority="62"/>
+    <w:lsdException w:name="Medium Shading 1 Accent 2" w:uiPriority="63"/>
+    <w:lsdException w:name="Medium Shading 2 Accent 2" w:uiPriority="64"/>
+    <w:lsdException w:name="Medium List 1 Accent 2" w:uiPriority="65"/>
+    <w:lsdException w:name="Medium List 2 Accent 2" w:uiPriority="66"/>
+    <w:lsdException w:name="Medium Grid 1 Accent 2" w:uiPriority="67"/>
+    <w:lsdException w:name="Medium Grid 2 Accent 2" w:uiPriority="68"/>
+    <w:lsdException w:name="Medium Grid 3 Accent 2" w:uiPriority="69"/>
+    <w:lsdException w:name="Dark List Accent 2" w:uiPriority="70"/>
+    <w:lsdException w:name="Colorful Shading Accent 2" w:uiPriority="71"/>
+    <w:lsdException w:name="Colorful List Accent 2" w:uiPriority="72"/>
+    <w:lsdException w:name="Colorful Grid Accent 2" w:uiPriority="73"/>
+    <w:lsdException w:name="Light Shading Accent 3" w:uiPriority="60"/>
+    <w:lsdException w:name="Light List Accent 3" w:uiPriority="61"/>
+    <w:lsdException w:name="Light Grid Accent 3" w:uiPriority="62"/>
+    <w:lsdException w:name="Medium Shading 1 Accent 3" w:uiPriority="63"/>
+    <w:lsdException w:name="Medium Shading 2 Accent 3" w:uiPriority="64"/>
+    <w:lsdException w:name="Medium List 1 Accent 3" w:uiPriority="65"/>
+    <w:lsdException w:name="Medium List 2 Accent 3" w:uiPriority="66"/>
+    <w:lsdException w:name="Medium Grid 1 Accent 3" w:uiPriority="67"/>
+    <w:lsdException w:name="Medium Grid 2 Accent 3" w:uiPriority="68"/>
+    <w:lsdException w:name="Medium Grid 3 Accent 3" w:uiPriority="69"/>
+    <w:lsdException w:name="Dark List Accent 3" w:uiPriority="70"/>
+    <w:lsdException w:name="Colorful Shading Accent 3" w:uiPriority="71"/>
+    <w:lsdException w:name="Colorful List Accent 3" w:uiPriority="72"/>
+    <w:lsdException w:name="Colorful Grid Accent 3" w:uiPriority="73"/>
+    <w:lsdException w:name="Light Shading Accent 4" w:uiPriority="60"/>
+    <w:lsdException w:name="Light List Accent 4" w:uiPriority="61"/>
+    <w:lsdException w:name="Light Grid Accent 4" w:uiPriority="62"/>
+    <w:lsdException w:name="Medium Shading 1 Accent 4" w:uiPriority="63"/>
+    <w:lsdException w:name="Medium Shading 2 Accent 4" w:uiPriority="64"/>
+    <w:lsdException w:name="Medium List 1 Accent 4" w:uiPriority="65"/>
+    <w:lsdException w:name="Medium List 2 Accent 4" w:uiPriority="66"/>
+    <w:lsdException w:name="Medium Grid 1 Accent 4" w:uiPriority="67"/>
+    <w:lsdException w:name="Medium Grid 2 Accent 4" w:uiPriority="68"/>
+    <w:lsdException w:name="Medium Grid 3 Accent 4" w:uiPriority="69"/>
+    <w:lsdException w:name="Dark List Accent 4" w:uiPriority="70"/>
+    <w:lsdException w:name="Colorful Shading Accent 4" w:uiPriority="71"/>
+    <w:lsdException w:name="Colorful List Accent 4" w:uiPriority="72"/>
+    <w:lsdException w:name="Colorful Grid Accent 4" w:uiPriority="73"/>
+    <w:lsdException w:name="Light Shading Accent 5" w:uiPriority="60"/>
+    <w:lsdException w:name="Light List Accent 5" w:uiPriority="61"/>
+    <w:lsdException w:name="Light Grid Accent 5" w:uiPriority="62"/>
+    <w:lsdException w:name="Medium Shading 1 Accent 5" w:uiPriority="63"/>
+    <w:lsdException w:name="Medium Shading 2 Accent 5" w:uiPriority="64"/>
+    <w:lsdException w:name="Medium List 1 Accent 5" w:uiPriority="65"/>
+    <w:lsdException w:name="Medium List 2 Accent 5" w:uiPriority="66"/>
+    <w:lsdException w:name="Medium Grid 1 Accent 5" w:uiPriority="67"/>
+    <w:lsdException w:name="Medium Grid 2 Accent 5" w:uiPriority="68"/>
+    <w:lsdException w:name="Medium Grid 3 Accent 5" w:uiPriority="69"/>
+    <w:lsdException w:name="Dark List Accent 5" w:uiPriority="70"/>
+    <w:lsdException w:name="Colorful Shading Accent 5" w:uiPriority="71"/>
+    <w:lsdException w:name="Colorful List Accent 5" w:uiPriority="72"/>
+    <w:lsdException w:name="Colorful Grid Accent 5" w:uiPriority="73"/>
+    <w:lsdException w:name="Light Shading Accent 6" w:uiPriority="60"/>
+    <w:lsdException w:name="Light List Accent 6" w:uiPriority="61"/>
+    <w:lsdException w:name="Light Grid Accent 6" w:uiPriority="62"/>
+    <w:lsdException w:name="Medium Shading 1 Accent 6" w:uiPriority="63"/>
+    <w:lsdException w:name="Medium Shading 2 Accent 6" w:uiPriority="64"/>
+    <w:lsdException w:name="Medium List 1 Accent 6" w:uiPriority="65"/>
+    <w:lsdException w:name="Medium List 2 Accent 6" w:uiPriority="66"/>
+    <w:lsdException w:name="Medium Grid 1 Accent 6" w:uiPriority="67"/>
+    <w:lsdException w:name="Medium Grid 2 Accent 6" w:uiPriority="68"/>
+    <w:lsdException w:name="Medium Grid 3 Accent 6" w:uiPriority="69"/>
+    <w:lsdException w:name="Dark List Accent 6" w:uiPriority="70"/>
+    <w:lsdException w:name="Colorful Shading Accent 6" w:uiPriority="71"/>
+    <w:lsdException w:name="Colorful List Accent 6" w:uiPriority="72"/>
+    <w:lsdException w:name="Colorful Grid Accent 6" w:uiPriority="73"/>
+    <w:lsdException w:name="Subtle Emphasis" w:uiPriority="19" w:qFormat="1"/>
+    <w:lsdException w:name="Intense Emphasis" w:uiPriority="21" w:qFormat="1"/>
+    <w:lsdException w:name="Subtle Reference" w:uiPriority="31" w:qFormat="1"/>
+    <w:lsdException w:name="Intense Reference" w:uiPriority="32" w:qFormat="1"/>
+    <w:lsdException w:name="Book Title" w:uiPriority="33" w:qFormat="1"/>
+    <w:lsdException w:name="Bibliography" w:semiHidden="1" w:uiPriority="37" w:unhideWhenUsed="1"/>
+    <w:lsdException w:name="TOC Heading" w:semiHidden="1" w:uiPriority="39" w:unhideWhenUsed="1" w:qFormat="1"/>
+    <w:lsdException w:name="Grid Table 3" w:semiHidden="1" w:unhideWhenUsed="1"/>
+    <w:lsdException w:name="Grid Table 4" w:uiPriority="49"/>
+    <w:lsdException w:name="Grid Table 5 Dark" w:uiPriority="50"/>
+    <w:lsdException w:name="Grid Table 6 Colorful" w:uiPriority="51"/>
+    <w:lsdException w:name="Grid Table 7 Colorful" w:uiPriority="52"/>
+    <w:lsdException w:name="Grid Table 1 Light Accent 1" w:uiPriority="46"/>
+    <w:lsdException w:name="Grid Table 2 Accent 1" w:uiPriority="47"/>
+    <w:lsdException w:name="Grid Table 3 Accent 1" w:uiPriority="48"/>
+    <w:lsdException w:name="Grid Table 4 Accent 1" w:uiPriority="49"/>
+    <w:lsdException w:name="Grid Table 5 Dark Accent 1" w:uiPriority="50"/>
+    <w:lsdException w:name="Grid Table 6 Colorful Accent 1" w:uiPriority="51"/>
+    <w:lsdException w:name="Grid Table 7 Colorful Accent 1" w:uiPriority="52"/>
+    <w:lsdException w:name="Grid Table 1 Light Accent 2" w:uiPriority="46"/>
+    <w:lsdException w:name="Grid Table 2 Accent 2" w:uiPriority="47"/>
+    <w:lsdException w:name="Grid Table 3 Accent 2" w:uiPriority="48"/>
+    <w:lsdException w:name="Grid Table 4 Accent 2" w:uiPriority="49"/>
+    <w:lsdException w:name="Grid Table 5 Dark Accent 2" w:uiPriority="50"/>
+    <w:lsdException w:name="Grid Table 6 Colorful Accent 2" w:uiPriority="51"/>
+    <w:lsdException w:name="Grid Table 7 Colorful Accent 2" w:uiPriority="52"/>
+    <w:lsdException w:name="Grid Table 1 Light Accent 3" w:uiPriority="46"/>
+    <w:lsdException w:name="Grid Table 2 Accent 3" w:uiPriority="47"/>
+    <w:lsdException w:name="Grid Table 3 Accent 3" w:uiPriority="48"/>
+    <w:lsdException w:name="Grid Table 4 Accent 3" w:uiPriority="49"/>
+    <w:lsdException w:name="Grid Table 5 Dark Accent 3" w:uiPriority="50"/>
+    <w:lsdException w:name="Grid Table 6 Colorful Accent 3" w:uiPriority="51"/>
+    <w:lsdException w:name="Grid Table 7 Colorful Accent 3" w:uiPriority="52"/>
+    <w:lsdException w:name="Grid Table 1 Light Accent 4" w:uiPriority="46"/>
+    <w:lsdException w:name="Grid Table 2 Accent 4" w:uiPriority="47"/>
+    <w:lsdException w:name="Grid Table 3 Accent 4" w:uiPriority="48"/>
+    <w:lsdException w:name="Grid Table 4 Accent 4" w:uiPriority="49"/>
+    <w:lsdException w:name="Grid Table 5 Dark Accent 4" w:uiPriority="50"/>
+    <w:lsdException w:name="Grid Table 6 Colorful Accent 4" w:uiPriority="51"/>
+    <w:lsdException w:name="Grid Table 7 Colorful Accent 4" w:uiPriority="52"/>
+    <w:lsdException w:name="Grid Table 1 Light Accent 5" w:uiPriority="46"/>
+    <w:lsdException w:name="Grid Table 2 Accent 5" w:uiPriority="47"/>
+    <w:lsdException w:name="Grid Table 3 Accent 5" w:uiPriority="48"/>
+    <w:lsdException w:name="Grid Table 4 Accent 5" w:uiPriority="49"/>
+    <w:lsdException w:name="Grid Table 5 Dark Accent 5" w:uiPriority="50"/>
+    <w:lsdException w:name="Grid Table 6 Colorful Accent 5" w:uiPriority="51"/>
+    <w:lsdException w:name="Grid Table 7 Colorful Accent 5" w:uiPriority="52"/>
+    <w:lsdException w:name="Grid Table 1 Light Accent 6" w:uiPriority="46"/>
+    <w:lsdException w:name="Grid Table 2 Accent 6" w:uiPriority="47"/>
+    <w:lsdException w:name="Grid Table 3 Accent 6" w:uiPriority="48"/>
+    <w:lsdException w:name="Grid Table 4 Accent 6" w:uiPriority="49"/>
+    <w:lsdException w:name="Grid Table 5 Dark Accent 6" w:uiPriority="50"/>
+    <w:lsdException w:name="Grid Table 6 Colorful Accent 6" w:uiPriority="51"/>
+    <w:lsdException w:name="Grid Table 7 Colorful Accent 6" w:uiPriority="52"/>
+    <w:lsdException w:name="List Table 1 Light" w:uiPriority="46"/>
+    <w:lsdException w:name="List Table 2" w:uiPriority="47"/>
+    <w:lsdException w:name="List Table 3" w:uiPriority="48"/>
+    <w:lsdException w:name="List Table 4" w:uiPriority="49"/>
+    <w:lsdException w:name="List Table 5 Dark" w:uiPriority="50"/>
+    <w:lsdException w:name="List Table 6 Colorful" w:uiPriority="51"/>
+    <w:lsdException w:name="List Table 7 Colorful" w:uiPriority="52"/>
+    <w:lsdException w:name="List Table 1 Light Accent 1" w:uiPriority="46"/>
+    <w:lsdException w:name="List Table 2 Accent 1" w:uiPriority="47"/>
+    <w:lsdException w:name="List Table 3 Accent 1" w:uiPriority="48"/>
+    <w:lsdException w:name="List Table 4 Accent 1" w:uiPriority="49"/>
+    <w:lsdException w:name="List Table 5 Dark Accent 1" w:uiPriority="50"/>
+    <w:lsdException w:name="List Table 6 Colorful Accent 1" w:uiPriority="51"/>
+    <w:lsdException w:name="List Table 7 Colorful Accent 1" w:uiPriority="52"/>
+    <w:lsdException w:name="List Table 1 Light Accent 2" w:uiPriority="46"/>
+    <w:lsdException w:name="List Table 2 Accent 2" w:uiPriority="47"/>
+    <w:lsdException w:name="List Table 3 Accent 2" w:uiPriority="48"/>
+    <w:lsdException w:name="List Table 4 Accent 2" w:uiPriority="49"/>
+    <w:lsdException w:name="List Table 5 Dark Accent 2" w:uiPriority="50"/>
+    <w:lsdException w:name="List Table 6 Colorful Accent 2" w:uiPriority="51"/>
+    <w:lsdException w:name="List Table 7 Colorful Accent 2" w:uiPriority="52"/>
+    <w:lsdException w:name="List Table 1 Light Accent 3" w:uiPriority="46"/>
+    <w:lsdException w:name="List Table 2 Accent 3" w:uiPriority="47"/>
+    <w:lsdException w:name="List Table 3 Accent 3" w:uiPriority="48"/>
+    <w:lsdException w:name="List Table 4 Accent 3" w:uiPriority="49"/>
+    <w:lsdException w:name="List Table 5 Dark Accent 3" w:uiPriority="50"/>
+    <w:lsdException w:name="List Table 6 Colorful Accent 3" w:uiPriority="51"/>
+    <w:lsdException w:name="List Table 7 Colorful Accent 3" w:uiPriority="52"/>
+    <w:lsdException w:name="List Table 1 Light Accent 4" w:uiPriority="46"/>
+    <w:lsdException w:name="List Table 2 Accent 4" w:uiPriority="47"/>
+    <w:lsdException w:name="List Table 3 Accent 4" w:uiPriority="48"/>
+    <w:lsdException w:name="List Table 4 Accent 4" w:uiPriority="49"/>
+    <w:lsdException w:name="List Table 5 Dark Accent 4" w:uiPriority="50"/>
+    <w:lsdException w:name="List Table 6 Colorful Accent 4" w:uiPriority="51"/>
+    <w:lsdException w:name="List Table 7 Colorful Accent 4" w:uiPriority="52"/>
+    <w:lsdException w:name="List Table 1 Light Accent 5" w:uiPriority="46"/>
+    <w:lsdException w:name="List Table 2 Accent 5" w:uiPriority="47"/>
+    <w:lsdException w:name="List Table 3 Accent 5" w:uiPriority="48"/>
+    <w:lsdException w:name="List Table 4 Accent 5" w:uiPriority="49"/>
+    <w:lsdException w:name="List Table 5 Dark Accent 5" w:uiPriority="50"/>
+    <w:lsdException w:name="List Table 6 Colorful Accent 5" w:uiPriority="51"/>
+    <w:lsdException w:name="List Table 7 Colorful Accent 5" w:uiPriority="52"/>
+    <w:lsdException w:name="List Table 1 Light Accent 6" w:uiPriority="46"/>
+    <w:lsdException w:name="List Table 2 Accent 6" w:uiPriority="47"/>
+    <w:lsdException w:name="List Table 3 Accent 6" w:uiPriority="48"/>
+    <w:lsdException w:name="List Table 4 Accent 6" w:uiPriority="49"/>
+    <w:lsdException w:name="List Table 5 Dark Accent 6" w:uiPriority="50"/>
+    <w:lsdException w:name="List Table 6 Colorful Accent 6" w:uiPriority="51"/>
+    <w:lsdException w:name="List Table 7 Colorful Accent 6" w:uiPriority="52"/>
+    <w:lsdException w:name="Mention" w:semiHidden="1" w:unhideWhenUsed="1"/>
   </w:latentStyles>
   <w:style w:type="paragraph" w:default="1" w:styleId="Normal">
     <w:name w:val="Normal"/>
     <w:qFormat/>
   </w:style>
-  <w:style w:type="paragraph" w:styleId="Heading1">
+  <w:style w:type="paragraph" w:styleId="Titre1">
     <w:name w:val="heading 1"/>
     <w:basedOn w:val="Normal"/>
     <w:next w:val="Normal"/>
-    <w:link w:val="Heading1Char"/>
+    <w:link w:val="Titre1Car"/>
     <w:uiPriority w:val="9"/>
     <w:qFormat/>
     <w:rsid w:val="00DE41E4"/>
@@ -6203,11 +7159,11 @@
       <w:szCs w:val="32"/>
     </w:rPr>
   </w:style>
-  <w:style w:type="paragraph" w:styleId="Heading2">
+  <w:style w:type="paragraph" w:styleId="Titre2">
     <w:name w:val="heading 2"/>
     <w:basedOn w:val="Normal"/>
     <w:next w:val="Normal"/>
-    <w:link w:val="Heading2Char"/>
+    <w:link w:val="Titre2Car"/>
     <w:uiPriority w:val="9"/>
     <w:unhideWhenUsed/>
     <w:qFormat/>
@@ -6225,13 +7181,13 @@
       <w:szCs w:val="26"/>
     </w:rPr>
   </w:style>
-  <w:style w:type="character" w:default="1" w:styleId="DefaultParagraphFont">
+  <w:style w:type="character" w:default="1" w:styleId="Policepardfaut">
     <w:name w:val="Default Paragraph Font"/>
     <w:uiPriority w:val="1"/>
     <w:semiHidden/>
     <w:unhideWhenUsed/>
   </w:style>
-  <w:style w:type="table" w:default="1" w:styleId="TableNormal">
+  <w:style w:type="table" w:default="1" w:styleId="TableauNormal">
     <w:name w:val="Normal Table"/>
     <w:uiPriority w:val="99"/>
     <w:semiHidden/>
@@ -6246,15 +7202,15 @@
       </w:tblCellMar>
     </w:tblPr>
   </w:style>
-  <w:style w:type="numbering" w:default="1" w:styleId="NoList">
+  <w:style w:type="numbering" w:default="1" w:styleId="Aucuneliste">
     <w:name w:val="No List"/>
     <w:uiPriority w:val="99"/>
     <w:semiHidden/>
     <w:unhideWhenUsed/>
   </w:style>
-  <w:style w:type="paragraph" w:styleId="NoSpacing">
+  <w:style w:type="paragraph" w:styleId="Sansinterligne">
     <w:name w:val="No Spacing"/>
-    <w:link w:val="NoSpacingChar"/>
+    <w:link w:val="SansinterligneCar"/>
     <w:uiPriority w:val="1"/>
     <w:qFormat/>
     <w:rsid w:val="00DE41E4"/>
@@ -6266,10 +7222,10 @@
       <w:lang w:eastAsia="fr-BE"/>
     </w:rPr>
   </w:style>
-  <w:style w:type="character" w:customStyle="1" w:styleId="NoSpacingChar">
-    <w:name w:val="No Spacing Char"/>
-    <w:basedOn w:val="DefaultParagraphFont"/>
-    <w:link w:val="NoSpacing"/>
+  <w:style w:type="character" w:customStyle="1" w:styleId="SansinterligneCar">
+    <w:name w:val="Sans interligne Car"/>
+    <w:basedOn w:val="Policepardfaut"/>
+    <w:link w:val="Sansinterligne"/>
     <w:uiPriority w:val="1"/>
     <w:rsid w:val="00DE41E4"/>
     <w:rPr>
@@ -6277,10 +7233,10 @@
       <w:lang w:eastAsia="fr-BE"/>
     </w:rPr>
   </w:style>
-  <w:style w:type="paragraph" w:styleId="Header">
+  <w:style w:type="paragraph" w:styleId="En-tte">
     <w:name w:val="header"/>
     <w:basedOn w:val="Normal"/>
-    <w:link w:val="HeaderChar"/>
+    <w:link w:val="En-tteCar"/>
     <w:uiPriority w:val="99"/>
     <w:unhideWhenUsed/>
     <w:rsid w:val="00DE41E4"/>
@@ -6292,17 +7248,17 @@
       <w:spacing w:after="0" w:line="240" w:lineRule="auto"/>
     </w:pPr>
   </w:style>
-  <w:style w:type="character" w:customStyle="1" w:styleId="HeaderChar">
-    <w:name w:val="Header Char"/>
-    <w:basedOn w:val="DefaultParagraphFont"/>
-    <w:link w:val="Header"/>
+  <w:style w:type="character" w:customStyle="1" w:styleId="En-tteCar">
+    <w:name w:val="En-tête Car"/>
+    <w:basedOn w:val="Policepardfaut"/>
+    <w:link w:val="En-tte"/>
     <w:uiPriority w:val="99"/>
     <w:rsid w:val="00DE41E4"/>
   </w:style>
-  <w:style w:type="paragraph" w:styleId="Footer">
+  <w:style w:type="paragraph" w:styleId="Pieddepage">
     <w:name w:val="footer"/>
     <w:basedOn w:val="Normal"/>
-    <w:link w:val="FooterChar"/>
+    <w:link w:val="PieddepageCar"/>
     <w:uiPriority w:val="99"/>
     <w:unhideWhenUsed/>
     <w:rsid w:val="00DE41E4"/>
@@ -6314,17 +7270,17 @@
       <w:spacing w:after="0" w:line="240" w:lineRule="auto"/>
     </w:pPr>
   </w:style>
-  <w:style w:type="character" w:customStyle="1" w:styleId="FooterChar">
-    <w:name w:val="Footer Char"/>
-    <w:basedOn w:val="DefaultParagraphFont"/>
-    <w:link w:val="Footer"/>
+  <w:style w:type="character" w:customStyle="1" w:styleId="PieddepageCar">
+    <w:name w:val="Pied de page Car"/>
+    <w:basedOn w:val="Policepardfaut"/>
+    <w:link w:val="Pieddepage"/>
     <w:uiPriority w:val="99"/>
     <w:rsid w:val="00DE41E4"/>
   </w:style>
-  <w:style w:type="character" w:customStyle="1" w:styleId="Heading1Char">
-    <w:name w:val="Heading 1 Char"/>
-    <w:basedOn w:val="DefaultParagraphFont"/>
-    <w:link w:val="Heading1"/>
+  <w:style w:type="character" w:customStyle="1" w:styleId="Titre1Car">
+    <w:name w:val="Titre 1 Car"/>
+    <w:basedOn w:val="Policepardfaut"/>
+    <w:link w:val="Titre1"/>
     <w:uiPriority w:val="9"/>
     <w:rsid w:val="00DE41E4"/>
     <w:rPr>
@@ -6334,9 +7290,9 @@
       <w:szCs w:val="32"/>
     </w:rPr>
   </w:style>
-  <w:style w:type="paragraph" w:styleId="TOCHeading">
+  <w:style w:type="paragraph" w:styleId="En-ttedetabledesmatires">
     <w:name w:val="TOC Heading"/>
-    <w:basedOn w:val="Heading1"/>
+    <w:basedOn w:val="Titre1"/>
     <w:next w:val="Normal"/>
     <w:uiPriority w:val="39"/>
     <w:unhideWhenUsed/>
@@ -6349,10 +7305,10 @@
       <w:lang w:eastAsia="fr-BE"/>
     </w:rPr>
   </w:style>
-  <w:style w:type="character" w:customStyle="1" w:styleId="Heading2Char">
-    <w:name w:val="Heading 2 Char"/>
-    <w:basedOn w:val="DefaultParagraphFont"/>
-    <w:link w:val="Heading2"/>
+  <w:style w:type="character" w:customStyle="1" w:styleId="Titre2Car">
+    <w:name w:val="Titre 2 Car"/>
+    <w:basedOn w:val="Policepardfaut"/>
+    <w:link w:val="Titre2"/>
     <w:uiPriority w:val="9"/>
     <w:rsid w:val="00DE41E4"/>
     <w:rPr>
@@ -6362,7 +7318,7 @@
       <w:szCs w:val="26"/>
     </w:rPr>
   </w:style>
-  <w:style w:type="paragraph" w:styleId="ListParagraph">
+  <w:style w:type="paragraph" w:styleId="Paragraphedeliste">
     <w:name w:val="List Paragraph"/>
     <w:basedOn w:val="Normal"/>
     <w:uiPriority w:val="34"/>
@@ -6380,7 +7336,7 @@
       <w:rFonts w:ascii="Calibri" w:eastAsia="Calibri" w:hAnsi="Calibri" w:cs="Times New Roman"/>
     </w:rPr>
   </w:style>
-  <w:style w:type="paragraph" w:styleId="TOC1">
+  <w:style w:type="paragraph" w:styleId="TM1">
     <w:name w:val="toc 1"/>
     <w:basedOn w:val="Normal"/>
     <w:next w:val="Normal"/>
@@ -6392,7 +7348,7 @@
       <w:spacing w:after="100"/>
     </w:pPr>
   </w:style>
-  <w:style w:type="paragraph" w:styleId="TOC2">
+  <w:style w:type="paragraph" w:styleId="TM2">
     <w:name w:val="toc 2"/>
     <w:basedOn w:val="Normal"/>
     <w:next w:val="Normal"/>
@@ -6405,9 +7361,9 @@
       <w:ind w:left="220"/>
     </w:pPr>
   </w:style>
-  <w:style w:type="character" w:styleId="Hyperlink">
+  <w:style w:type="character" w:styleId="Lienhypertexte">
     <w:name w:val="Hyperlink"/>
-    <w:basedOn w:val="DefaultParagraphFont"/>
+    <w:basedOn w:val="Policepardfaut"/>
     <w:uiPriority w:val="99"/>
     <w:unhideWhenUsed/>
     <w:rsid w:val="00FC4D46"/>
@@ -6416,10 +7372,10 @@
       <w:u w:val="single"/>
     </w:rPr>
   </w:style>
-  <w:style w:type="paragraph" w:styleId="BalloonText">
+  <w:style w:type="paragraph" w:styleId="Textedebulles">
     <w:name w:val="Balloon Text"/>
     <w:basedOn w:val="Normal"/>
-    <w:link w:val="BalloonTextChar"/>
+    <w:link w:val="TextedebullesCar"/>
     <w:uiPriority w:val="99"/>
     <w:semiHidden/>
     <w:unhideWhenUsed/>
@@ -6433,446 +7389,10 @@
       <w:szCs w:val="18"/>
     </w:rPr>
   </w:style>
-  <w:style w:type="character" w:customStyle="1" w:styleId="BalloonTextChar">
-    <w:name w:val="Balloon Text Char"/>
-    <w:basedOn w:val="DefaultParagraphFont"/>
-    <w:link w:val="BalloonText"/>
-    <w:uiPriority w:val="99"/>
-    <w:semiHidden/>
-    <w:rsid w:val="0047532F"/>
-    <w:rPr>
-      <w:rFonts w:ascii="Lucida Grande" w:hAnsi="Lucida Grande" w:cs="Lucida Grande"/>
-      <w:sz w:val="18"/>
-      <w:szCs w:val="18"/>
-    </w:rPr>
-  </w:style>
-</w:styles>
-</file>
-
-<file path=word/stylesWithEffects.xml><?xml version="1.0" encoding="utf-8"?>
-<w:styles xmlns:wpc="http://schemas.microsoft.com/office/word/2010/wordprocessingCanvas" xmlns:mo="http://schemas.microsoft.com/office/mac/office/2008/main" xmlns:mc="http://schemas.openxmlformats.org/markup-compatibility/2006" xmlns:mv="urn:schemas-microsoft-com:mac:vml" xmlns:o="urn:schemas-microsoft-com:office:office" xmlns:r="http://schemas.openxmlformats.org/officeDocument/2006/relationships" xmlns:m="http://schemas.openxmlformats.org/officeDocument/2006/math" xmlns:v="urn:schemas-microsoft-com:vml" xmlns:wp14="http://schemas.microsoft.com/office/word/2010/wordprocessingDrawing" xmlns:wp="http://schemas.openxmlformats.org/drawingml/2006/wordprocessingDrawing" xmlns:w10="urn:schemas-microsoft-com:office:word" xmlns:w="http://schemas.openxmlformats.org/wordprocessingml/2006/main" xmlns:w14="http://schemas.microsoft.com/office/word/2010/wordml" xmlns:wpg="http://schemas.microsoft.com/office/word/2010/wordprocessingGroup" xmlns:wpi="http://schemas.microsoft.com/office/word/2010/wordprocessingInk" xmlns:wne="http://schemas.microsoft.com/office/word/2006/wordml" xmlns:wps="http://schemas.microsoft.com/office/word/2010/wordprocessingShape" mc:Ignorable="w14 wp14">
-  <w:docDefaults>
-    <w:rPrDefault>
-      <w:rPr>
-        <w:rFonts w:asciiTheme="minorHAnsi" w:eastAsiaTheme="minorHAnsi" w:hAnsiTheme="minorHAnsi" w:cstheme="minorBidi"/>
-        <w:sz w:val="22"/>
-        <w:szCs w:val="22"/>
-        <w:lang w:val="fr-BE" w:eastAsia="en-US" w:bidi="ar-SA"/>
-      </w:rPr>
-    </w:rPrDefault>
-    <w:pPrDefault>
-      <w:pPr>
-        <w:spacing w:after="160" w:line="259" w:lineRule="auto"/>
-      </w:pPr>
-    </w:pPrDefault>
-  </w:docDefaults>
-  <w:latentStyles w:defLockedState="0" w:defUIPriority="99" w:defSemiHidden="1" w:defUnhideWhenUsed="1" w:defQFormat="0" w:count="276">
-    <w:lsdException w:name="Normal" w:semiHidden="0" w:uiPriority="0" w:unhideWhenUsed="0" w:qFormat="1"/>
-    <w:lsdException w:name="heading 1" w:semiHidden="0" w:uiPriority="9" w:unhideWhenUsed="0" w:qFormat="1"/>
-    <w:lsdException w:name="heading 2" w:uiPriority="9" w:qFormat="1"/>
-    <w:lsdException w:name="heading 3" w:uiPriority="9" w:qFormat="1"/>
-    <w:lsdException w:name="heading 4" w:uiPriority="9" w:qFormat="1"/>
-    <w:lsdException w:name="heading 5" w:uiPriority="9" w:qFormat="1"/>
-    <w:lsdException w:name="heading 6" w:uiPriority="9" w:qFormat="1"/>
-    <w:lsdException w:name="heading 7" w:uiPriority="9" w:qFormat="1"/>
-    <w:lsdException w:name="heading 8" w:uiPriority="9" w:qFormat="1"/>
-    <w:lsdException w:name="heading 9" w:uiPriority="9" w:qFormat="1"/>
-    <w:lsdException w:name="toc 1" w:uiPriority="39"/>
-    <w:lsdException w:name="toc 2" w:uiPriority="39"/>
-    <w:lsdException w:name="toc 3" w:uiPriority="39"/>
-    <w:lsdException w:name="toc 4" w:uiPriority="39"/>
-    <w:lsdException w:name="toc 5" w:uiPriority="39"/>
-    <w:lsdException w:name="toc 6" w:uiPriority="39"/>
-    <w:lsdException w:name="toc 7" w:uiPriority="39"/>
-    <w:lsdException w:name="toc 8" w:uiPriority="39"/>
-    <w:lsdException w:name="toc 9" w:uiPriority="39"/>
-    <w:lsdException w:name="caption" w:uiPriority="35" w:qFormat="1"/>
-    <w:lsdException w:name="Title" w:semiHidden="0" w:uiPriority="10" w:unhideWhenUsed="0" w:qFormat="1"/>
-    <w:lsdException w:name="Default Paragraph Font" w:uiPriority="1"/>
-    <w:lsdException w:name="Subtitle" w:semiHidden="0" w:uiPriority="11" w:unhideWhenUsed="0" w:qFormat="1"/>
-    <w:lsdException w:name="Strong" w:semiHidden="0" w:uiPriority="22" w:unhideWhenUsed="0" w:qFormat="1"/>
-    <w:lsdException w:name="Emphasis" w:semiHidden="0" w:uiPriority="20" w:unhideWhenUsed="0" w:qFormat="1"/>
-    <w:lsdException w:name="Table Grid" w:semiHidden="0" w:uiPriority="39" w:unhideWhenUsed="0"/>
-    <w:lsdException w:name="Note Level 1" w:semiHidden="0" w:unhideWhenUsed="0"/>
-    <w:lsdException w:name="Note Level 2" w:semiHidden="0" w:unhideWhenUsed="0"/>
-    <w:lsdException w:name="Note Level 3" w:semiHidden="0" w:unhideWhenUsed="0"/>
-    <w:lsdException w:name="Note Level 4" w:semiHidden="0" w:unhideWhenUsed="0"/>
-    <w:lsdException w:name="Note Level 5" w:semiHidden="0" w:unhideWhenUsed="0"/>
-    <w:lsdException w:name="Note Level 6" w:semiHidden="0" w:unhideWhenUsed="0"/>
-    <w:lsdException w:name="Note Level 7" w:semiHidden="0" w:unhideWhenUsed="0"/>
-    <w:lsdException w:name="Note Level 8" w:semiHidden="0" w:unhideWhenUsed="0"/>
-    <w:lsdException w:name="Note Level 9" w:semiHidden="0" w:unhideWhenUsed="0"/>
-    <w:lsdException w:name="Placeholder Text" w:unhideWhenUsed="0"/>
-    <w:lsdException w:name="No Spacing" w:semiHidden="0" w:uiPriority="1" w:unhideWhenUsed="0" w:qFormat="1"/>
-    <w:lsdException w:name="Light Shading" w:semiHidden="0" w:uiPriority="60" w:unhideWhenUsed="0"/>
-    <w:lsdException w:name="Light List" w:semiHidden="0" w:uiPriority="61" w:unhideWhenUsed="0"/>
-    <w:lsdException w:name="Light Grid" w:semiHidden="0" w:uiPriority="62" w:unhideWhenUsed="0"/>
-    <w:lsdException w:name="Medium Shading 1" w:semiHidden="0" w:uiPriority="63" w:unhideWhenUsed="0"/>
-    <w:lsdException w:name="Medium Shading 2" w:semiHidden="0" w:uiPriority="64" w:unhideWhenUsed="0"/>
-    <w:lsdException w:name="Medium List 1" w:semiHidden="0" w:uiPriority="65" w:unhideWhenUsed="0"/>
-    <w:lsdException w:name="Medium List 2" w:semiHidden="0" w:uiPriority="66" w:unhideWhenUsed="0"/>
-    <w:lsdException w:name="Medium Grid 1" w:semiHidden="0" w:uiPriority="67" w:unhideWhenUsed="0"/>
-    <w:lsdException w:name="Medium Grid 2" w:semiHidden="0" w:uiPriority="68" w:unhideWhenUsed="0"/>
-    <w:lsdException w:name="Medium Grid 3" w:semiHidden="0" w:uiPriority="69" w:unhideWhenUsed="0"/>
-    <w:lsdException w:name="Dark List" w:semiHidden="0" w:uiPriority="70" w:unhideWhenUsed="0"/>
-    <w:lsdException w:name="Colorful Shading" w:semiHidden="0" w:uiPriority="71" w:unhideWhenUsed="0"/>
-    <w:lsdException w:name="Colorful List" w:semiHidden="0" w:uiPriority="72" w:unhideWhenUsed="0"/>
-    <w:lsdException w:name="Colorful Grid" w:semiHidden="0" w:uiPriority="73" w:unhideWhenUsed="0"/>
-    <w:lsdException w:name="Light Shading Accent 1" w:semiHidden="0" w:uiPriority="60" w:unhideWhenUsed="0"/>
-    <w:lsdException w:name="Light List Accent 1" w:semiHidden="0" w:uiPriority="61" w:unhideWhenUsed="0"/>
-    <w:lsdException w:name="Light Grid Accent 1" w:semiHidden="0" w:uiPriority="62" w:unhideWhenUsed="0"/>
-    <w:lsdException w:name="Medium Shading 1 Accent 1" w:semiHidden="0" w:uiPriority="63" w:unhideWhenUsed="0"/>
-    <w:lsdException w:name="Medium Shading 2 Accent 1" w:semiHidden="0" w:uiPriority="64" w:unhideWhenUsed="0"/>
-    <w:lsdException w:name="Medium List 1 Accent 1" w:semiHidden="0" w:uiPriority="65" w:unhideWhenUsed="0"/>
-    <w:lsdException w:name="Revision" w:unhideWhenUsed="0"/>
-    <w:lsdException w:name="List Paragraph" w:semiHidden="0" w:uiPriority="34" w:unhideWhenUsed="0" w:qFormat="1"/>
-    <w:lsdException w:name="Quote" w:semiHidden="0" w:uiPriority="29" w:unhideWhenUsed="0" w:qFormat="1"/>
-    <w:lsdException w:name="Intense Quote" w:semiHidden="0" w:uiPriority="30" w:unhideWhenUsed="0" w:qFormat="1"/>
-    <w:lsdException w:name="Medium List 2 Accent 1" w:semiHidden="0" w:uiPriority="66" w:unhideWhenUsed="0"/>
-    <w:lsdException w:name="Medium Grid 1 Accent 1" w:semiHidden="0" w:uiPriority="67" w:unhideWhenUsed="0"/>
-    <w:lsdException w:name="Medium Grid 2 Accent 1" w:semiHidden="0" w:uiPriority="68" w:unhideWhenUsed="0"/>
-    <w:lsdException w:name="Medium Grid 3 Accent 1" w:semiHidden="0" w:uiPriority="69" w:unhideWhenUsed="0"/>
-    <w:lsdException w:name="Dark List Accent 1" w:semiHidden="0" w:uiPriority="70" w:unhideWhenUsed="0"/>
-    <w:lsdException w:name="Colorful Shading Accent 1" w:semiHidden="0" w:uiPriority="71" w:unhideWhenUsed="0"/>
-    <w:lsdException w:name="Colorful List Accent 1" w:semiHidden="0" w:uiPriority="72" w:unhideWhenUsed="0"/>
-    <w:lsdException w:name="Colorful Grid Accent 1" w:semiHidden="0" w:uiPriority="73" w:unhideWhenUsed="0"/>
-    <w:lsdException w:name="Light Shading Accent 2" w:semiHidden="0" w:uiPriority="60" w:unhideWhenUsed="0"/>
-    <w:lsdException w:name="Light List Accent 2" w:semiHidden="0" w:uiPriority="61" w:unhideWhenUsed="0"/>
-    <w:lsdException w:name="Light Grid Accent 2" w:semiHidden="0" w:uiPriority="62" w:unhideWhenUsed="0"/>
-    <w:lsdException w:name="Medium Shading 1 Accent 2" w:semiHidden="0" w:uiPriority="63" w:unhideWhenUsed="0"/>
-    <w:lsdException w:name="Medium Shading 2 Accent 2" w:semiHidden="0" w:uiPriority="64" w:unhideWhenUsed="0"/>
-    <w:lsdException w:name="Medium List 1 Accent 2" w:semiHidden="0" w:uiPriority="65" w:unhideWhenUsed="0"/>
-    <w:lsdException w:name="Medium List 2 Accent 2" w:semiHidden="0" w:uiPriority="66" w:unhideWhenUsed="0"/>
-    <w:lsdException w:name="Medium Grid 1 Accent 2" w:semiHidden="0" w:uiPriority="67" w:unhideWhenUsed="0"/>
-    <w:lsdException w:name="Medium Grid 2 Accent 2" w:semiHidden="0" w:uiPriority="68" w:unhideWhenUsed="0"/>
-    <w:lsdException w:name="Medium Grid 3 Accent 2" w:semiHidden="0" w:uiPriority="69" w:unhideWhenUsed="0"/>
-    <w:lsdException w:name="Dark List Accent 2" w:semiHidden="0" w:uiPriority="70" w:unhideWhenUsed="0"/>
-    <w:lsdException w:name="Colorful Shading Accent 2" w:semiHidden="0" w:uiPriority="71" w:unhideWhenUsed="0"/>
-    <w:lsdException w:name="Colorful List Accent 2" w:semiHidden="0" w:uiPriority="72" w:unhideWhenUsed="0"/>
-    <w:lsdException w:name="Colorful Grid Accent 2" w:semiHidden="0" w:uiPriority="73" w:unhideWhenUsed="0"/>
-    <w:lsdException w:name="Light Shading Accent 3" w:semiHidden="0" w:uiPriority="60" w:unhideWhenUsed="0"/>
-    <w:lsdException w:name="Light List Accent 3" w:semiHidden="0" w:uiPriority="61" w:unhideWhenUsed="0"/>
-    <w:lsdException w:name="Light Grid Accent 3" w:semiHidden="0" w:uiPriority="62" w:unhideWhenUsed="0"/>
-    <w:lsdException w:name="Medium Shading 1 Accent 3" w:semiHidden="0" w:uiPriority="63" w:unhideWhenUsed="0"/>
-    <w:lsdException w:name="Medium Shading 2 Accent 3" w:semiHidden="0" w:uiPriority="64" w:unhideWhenUsed="0"/>
-    <w:lsdException w:name="Medium List 1 Accent 3" w:semiHidden="0" w:uiPriority="65" w:unhideWhenUsed="0"/>
-    <w:lsdException w:name="Medium List 2 Accent 3" w:semiHidden="0" w:uiPriority="66" w:unhideWhenUsed="0"/>
-    <w:lsdException w:name="Medium Grid 1 Accent 3" w:semiHidden="0" w:uiPriority="67" w:unhideWhenUsed="0"/>
-    <w:lsdException w:name="Medium Grid 2 Accent 3" w:semiHidden="0" w:uiPriority="68" w:unhideWhenUsed="0"/>
-    <w:lsdException w:name="Medium Grid 3 Accent 3" w:semiHidden="0" w:uiPriority="69" w:unhideWhenUsed="0"/>
-    <w:lsdException w:name="Dark List Accent 3" w:semiHidden="0" w:uiPriority="70" w:unhideWhenUsed="0"/>
-    <w:lsdException w:name="Colorful Shading Accent 3" w:semiHidden="0" w:uiPriority="71" w:unhideWhenUsed="0"/>
-    <w:lsdException w:name="Colorful List Accent 3" w:semiHidden="0" w:uiPriority="72" w:unhideWhenUsed="0"/>
-    <w:lsdException w:name="Colorful Grid Accent 3" w:semiHidden="0" w:uiPriority="73" w:unhideWhenUsed="0"/>
-    <w:lsdException w:name="Light Shading Accent 4" w:semiHidden="0" w:uiPriority="60" w:unhideWhenUsed="0"/>
-    <w:lsdException w:name="Light List Accent 4" w:semiHidden="0" w:uiPriority="61" w:unhideWhenUsed="0"/>
-    <w:lsdException w:name="Light Grid Accent 4" w:semiHidden="0" w:uiPriority="62" w:unhideWhenUsed="0"/>
-    <w:lsdException w:name="Medium Shading 1 Accent 4" w:semiHidden="0" w:uiPriority="63" w:unhideWhenUsed="0"/>
-    <w:lsdException w:name="Medium Shading 2 Accent 4" w:semiHidden="0" w:uiPriority="64" w:unhideWhenUsed="0"/>
-    <w:lsdException w:name="Medium List 1 Accent 4" w:semiHidden="0" w:uiPriority="65" w:unhideWhenUsed="0"/>
-    <w:lsdException w:name="Medium List 2 Accent 4" w:semiHidden="0" w:uiPriority="66" w:unhideWhenUsed="0"/>
-    <w:lsdException w:name="Medium Grid 1 Accent 4" w:semiHidden="0" w:uiPriority="67" w:unhideWhenUsed="0"/>
-    <w:lsdException w:name="Medium Grid 2 Accent 4" w:semiHidden="0" w:uiPriority="68" w:unhideWhenUsed="0"/>
-    <w:lsdException w:name="Medium Grid 3 Accent 4" w:semiHidden="0" w:uiPriority="69" w:unhideWhenUsed="0"/>
-    <w:lsdException w:name="Dark List Accent 4" w:semiHidden="0" w:uiPriority="70" w:unhideWhenUsed="0"/>
-    <w:lsdException w:name="Colorful Shading Accent 4" w:semiHidden="0" w:uiPriority="71" w:unhideWhenUsed="0"/>
-    <w:lsdException w:name="Colorful List Accent 4" w:semiHidden="0" w:uiPriority="72" w:unhideWhenUsed="0"/>
-    <w:lsdException w:name="Colorful Grid Accent 4" w:semiHidden="0" w:uiPriority="73" w:unhideWhenUsed="0"/>
-    <w:lsdException w:name="Light Shading Accent 5" w:semiHidden="0" w:uiPriority="60" w:unhideWhenUsed="0"/>
-    <w:lsdException w:name="Light List Accent 5" w:semiHidden="0" w:uiPriority="61" w:unhideWhenUsed="0"/>
-    <w:lsdException w:name="Light Grid Accent 5" w:semiHidden="0" w:uiPriority="62" w:unhideWhenUsed="0"/>
-    <w:lsdException w:name="Medium Shading 1 Accent 5" w:semiHidden="0" w:uiPriority="63" w:unhideWhenUsed="0"/>
-    <w:lsdException w:name="Medium Shading 2 Accent 5" w:semiHidden="0" w:uiPriority="64" w:unhideWhenUsed="0"/>
-    <w:lsdException w:name="Medium List 1 Accent 5" w:semiHidden="0" w:uiPriority="65" w:unhideWhenUsed="0"/>
-    <w:lsdException w:name="Medium List 2 Accent 5" w:semiHidden="0" w:uiPriority="66" w:unhideWhenUsed="0"/>
-    <w:lsdException w:name="Medium Grid 1 Accent 5" w:semiHidden="0" w:uiPriority="67" w:unhideWhenUsed="0"/>
-    <w:lsdException w:name="Medium Grid 2 Accent 5" w:semiHidden="0" w:uiPriority="68" w:unhideWhenUsed="0"/>
-    <w:lsdException w:name="Medium Grid 3 Accent 5" w:semiHidden="0" w:uiPriority="69" w:unhideWhenUsed="0"/>
-    <w:lsdException w:name="Dark List Accent 5" w:semiHidden="0" w:uiPriority="70" w:unhideWhenUsed="0"/>
-    <w:lsdException w:name="Colorful Shading Accent 5" w:semiHidden="0" w:uiPriority="71" w:unhideWhenUsed="0"/>
-    <w:lsdException w:name="Colorful List Accent 5" w:semiHidden="0" w:uiPriority="72" w:unhideWhenUsed="0"/>
-    <w:lsdException w:name="Colorful Grid Accent 5" w:semiHidden="0" w:uiPriority="73" w:unhideWhenUsed="0"/>
-    <w:lsdException w:name="Light Shading Accent 6" w:semiHidden="0" w:uiPriority="60" w:unhideWhenUsed="0"/>
-    <w:lsdException w:name="Light List Accent 6" w:semiHidden="0" w:uiPriority="61" w:unhideWhenUsed="0"/>
-    <w:lsdException w:name="Light Grid Accent 6" w:semiHidden="0" w:uiPriority="62" w:unhideWhenUsed="0"/>
-    <w:lsdException w:name="Medium Shading 1 Accent 6" w:semiHidden="0" w:uiPriority="63" w:unhideWhenUsed="0"/>
-    <w:lsdException w:name="Medium Shading 2 Accent 6" w:semiHidden="0" w:uiPriority="64" w:unhideWhenUsed="0"/>
-    <w:lsdException w:name="Medium List 1 Accent 6" w:semiHidden="0" w:uiPriority="65" w:unhideWhenUsed="0"/>
-    <w:lsdException w:name="Medium List 2 Accent 6" w:semiHidden="0" w:uiPriority="66" w:unhideWhenUsed="0"/>
-    <w:lsdException w:name="Medium Grid 1 Accent 6" w:semiHidden="0" w:uiPriority="67" w:unhideWhenUsed="0"/>
-    <w:lsdException w:name="Medium Grid 2 Accent 6" w:semiHidden="0" w:uiPriority="68" w:unhideWhenUsed="0"/>
-    <w:lsdException w:name="Medium Grid 3 Accent 6" w:semiHidden="0" w:uiPriority="69" w:unhideWhenUsed="0"/>
-    <w:lsdException w:name="Dark List Accent 6" w:semiHidden="0" w:uiPriority="70" w:unhideWhenUsed="0"/>
-    <w:lsdException w:name="Colorful Shading Accent 6" w:semiHidden="0" w:uiPriority="71" w:unhideWhenUsed="0"/>
-    <w:lsdException w:name="Colorful List Accent 6" w:semiHidden="0" w:uiPriority="72" w:unhideWhenUsed="0"/>
-    <w:lsdException w:name="Colorful Grid Accent 6" w:semiHidden="0" w:uiPriority="73" w:unhideWhenUsed="0"/>
-    <w:lsdException w:name="Subtle Emphasis" w:semiHidden="0" w:uiPriority="19" w:unhideWhenUsed="0" w:qFormat="1"/>
-    <w:lsdException w:name="Intense Emphasis" w:semiHidden="0" w:uiPriority="21" w:unhideWhenUsed="0" w:qFormat="1"/>
-    <w:lsdException w:name="Subtle Reference" w:semiHidden="0" w:uiPriority="31" w:unhideWhenUsed="0" w:qFormat="1"/>
-    <w:lsdException w:name="Intense Reference" w:semiHidden="0" w:uiPriority="32" w:unhideWhenUsed="0" w:qFormat="1"/>
-    <w:lsdException w:name="Book Title" w:semiHidden="0" w:uiPriority="33" w:unhideWhenUsed="0" w:qFormat="1"/>
-    <w:lsdException w:name="Bibliography" w:uiPriority="37"/>
-    <w:lsdException w:name="TOC Heading" w:uiPriority="39" w:qFormat="1"/>
-  </w:latentStyles>
-  <w:style w:type="paragraph" w:default="1" w:styleId="Normal">
-    <w:name w:val="Normal"/>
-    <w:qFormat/>
-  </w:style>
-  <w:style w:type="paragraph" w:styleId="Heading1">
-    <w:name w:val="heading 1"/>
-    <w:basedOn w:val="Normal"/>
-    <w:next w:val="Normal"/>
-    <w:link w:val="Heading1Char"/>
-    <w:uiPriority w:val="9"/>
-    <w:qFormat/>
-    <w:rsid w:val="00DE41E4"/>
-    <w:pPr>
-      <w:keepNext/>
-      <w:keepLines/>
-      <w:spacing w:before="240" w:after="0"/>
-      <w:outlineLvl w:val="0"/>
-    </w:pPr>
-    <w:rPr>
-      <w:rFonts w:asciiTheme="majorHAnsi" w:eastAsiaTheme="majorEastAsia" w:hAnsiTheme="majorHAnsi" w:cstheme="majorBidi"/>
-      <w:color w:val="2E74B5" w:themeColor="accent1" w:themeShade="BF"/>
-      <w:sz w:val="32"/>
-      <w:szCs w:val="32"/>
-    </w:rPr>
-  </w:style>
-  <w:style w:type="paragraph" w:styleId="Heading2">
-    <w:name w:val="heading 2"/>
-    <w:basedOn w:val="Normal"/>
-    <w:next w:val="Normal"/>
-    <w:link w:val="Heading2Char"/>
-    <w:uiPriority w:val="9"/>
-    <w:unhideWhenUsed/>
-    <w:qFormat/>
-    <w:rsid w:val="00DE41E4"/>
-    <w:pPr>
-      <w:keepNext/>
-      <w:keepLines/>
-      <w:spacing w:before="40" w:after="0"/>
-      <w:outlineLvl w:val="1"/>
-    </w:pPr>
-    <w:rPr>
-      <w:rFonts w:asciiTheme="majorHAnsi" w:eastAsiaTheme="majorEastAsia" w:hAnsiTheme="majorHAnsi" w:cstheme="majorBidi"/>
-      <w:color w:val="2E74B5" w:themeColor="accent1" w:themeShade="BF"/>
-      <w:sz w:val="26"/>
-      <w:szCs w:val="26"/>
-    </w:rPr>
-  </w:style>
-  <w:style w:type="character" w:default="1" w:styleId="DefaultParagraphFont">
-    <w:name w:val="Default Paragraph Font"/>
-    <w:uiPriority w:val="1"/>
-    <w:semiHidden/>
-    <w:unhideWhenUsed/>
-  </w:style>
-  <w:style w:type="table" w:default="1" w:styleId="TableNormal">
-    <w:name w:val="Normal Table"/>
-    <w:uiPriority w:val="99"/>
-    <w:semiHidden/>
-    <w:unhideWhenUsed/>
-    <w:tblPr>
-      <w:tblInd w:w="0" w:type="dxa"/>
-      <w:tblCellMar>
-        <w:top w:w="0" w:type="dxa"/>
-        <w:left w:w="108" w:type="dxa"/>
-        <w:bottom w:w="0" w:type="dxa"/>
-        <w:right w:w="108" w:type="dxa"/>
-      </w:tblCellMar>
-    </w:tblPr>
-  </w:style>
-  <w:style w:type="numbering" w:default="1" w:styleId="NoList">
-    <w:name w:val="No List"/>
-    <w:uiPriority w:val="99"/>
-    <w:semiHidden/>
-    <w:unhideWhenUsed/>
-  </w:style>
-  <w:style w:type="paragraph" w:styleId="NoSpacing">
-    <w:name w:val="No Spacing"/>
-    <w:link w:val="NoSpacingChar"/>
-    <w:uiPriority w:val="1"/>
-    <w:qFormat/>
-    <w:rsid w:val="00DE41E4"/>
-    <w:pPr>
-      <w:spacing w:after="0" w:line="240" w:lineRule="auto"/>
-    </w:pPr>
-    <w:rPr>
-      <w:rFonts w:eastAsiaTheme="minorEastAsia"/>
-      <w:lang w:eastAsia="fr-BE"/>
-    </w:rPr>
-  </w:style>
-  <w:style w:type="character" w:customStyle="1" w:styleId="NoSpacingChar">
-    <w:name w:val="No Spacing Char"/>
-    <w:basedOn w:val="DefaultParagraphFont"/>
-    <w:link w:val="NoSpacing"/>
-    <w:uiPriority w:val="1"/>
-    <w:rsid w:val="00DE41E4"/>
-    <w:rPr>
-      <w:rFonts w:eastAsiaTheme="minorEastAsia"/>
-      <w:lang w:eastAsia="fr-BE"/>
-    </w:rPr>
-  </w:style>
-  <w:style w:type="paragraph" w:styleId="Header">
-    <w:name w:val="header"/>
-    <w:basedOn w:val="Normal"/>
-    <w:link w:val="HeaderChar"/>
-    <w:uiPriority w:val="99"/>
-    <w:unhideWhenUsed/>
-    <w:rsid w:val="00DE41E4"/>
-    <w:pPr>
-      <w:tabs>
-        <w:tab w:val="center" w:pos="4536"/>
-        <w:tab w:val="right" w:pos="9072"/>
-      </w:tabs>
-      <w:spacing w:after="0" w:line="240" w:lineRule="auto"/>
-    </w:pPr>
-  </w:style>
-  <w:style w:type="character" w:customStyle="1" w:styleId="HeaderChar">
-    <w:name w:val="Header Char"/>
-    <w:basedOn w:val="DefaultParagraphFont"/>
-    <w:link w:val="Header"/>
-    <w:uiPriority w:val="99"/>
-    <w:rsid w:val="00DE41E4"/>
-  </w:style>
-  <w:style w:type="paragraph" w:styleId="Footer">
-    <w:name w:val="footer"/>
-    <w:basedOn w:val="Normal"/>
-    <w:link w:val="FooterChar"/>
-    <w:uiPriority w:val="99"/>
-    <w:unhideWhenUsed/>
-    <w:rsid w:val="00DE41E4"/>
-    <w:pPr>
-      <w:tabs>
-        <w:tab w:val="center" w:pos="4536"/>
-        <w:tab w:val="right" w:pos="9072"/>
-      </w:tabs>
-      <w:spacing w:after="0" w:line="240" w:lineRule="auto"/>
-    </w:pPr>
-  </w:style>
-  <w:style w:type="character" w:customStyle="1" w:styleId="FooterChar">
-    <w:name w:val="Footer Char"/>
-    <w:basedOn w:val="DefaultParagraphFont"/>
-    <w:link w:val="Footer"/>
-    <w:uiPriority w:val="99"/>
-    <w:rsid w:val="00DE41E4"/>
-  </w:style>
-  <w:style w:type="character" w:customStyle="1" w:styleId="Heading1Char">
-    <w:name w:val="Heading 1 Char"/>
-    <w:basedOn w:val="DefaultParagraphFont"/>
-    <w:link w:val="Heading1"/>
-    <w:uiPriority w:val="9"/>
-    <w:rsid w:val="00DE41E4"/>
-    <w:rPr>
-      <w:rFonts w:asciiTheme="majorHAnsi" w:eastAsiaTheme="majorEastAsia" w:hAnsiTheme="majorHAnsi" w:cstheme="majorBidi"/>
-      <w:color w:val="2E74B5" w:themeColor="accent1" w:themeShade="BF"/>
-      <w:sz w:val="32"/>
-      <w:szCs w:val="32"/>
-    </w:rPr>
-  </w:style>
-  <w:style w:type="paragraph" w:styleId="TOCHeading">
-    <w:name w:val="TOC Heading"/>
-    <w:basedOn w:val="Heading1"/>
-    <w:next w:val="Normal"/>
-    <w:uiPriority w:val="39"/>
-    <w:unhideWhenUsed/>
-    <w:qFormat/>
-    <w:rsid w:val="00DE41E4"/>
-    <w:pPr>
-      <w:outlineLvl w:val="9"/>
-    </w:pPr>
-    <w:rPr>
-      <w:lang w:eastAsia="fr-BE"/>
-    </w:rPr>
-  </w:style>
-  <w:style w:type="character" w:customStyle="1" w:styleId="Heading2Char">
-    <w:name w:val="Heading 2 Char"/>
-    <w:basedOn w:val="DefaultParagraphFont"/>
-    <w:link w:val="Heading2"/>
-    <w:uiPriority w:val="9"/>
-    <w:rsid w:val="00DE41E4"/>
-    <w:rPr>
-      <w:rFonts w:asciiTheme="majorHAnsi" w:eastAsiaTheme="majorEastAsia" w:hAnsiTheme="majorHAnsi" w:cstheme="majorBidi"/>
-      <w:color w:val="2E74B5" w:themeColor="accent1" w:themeShade="BF"/>
-      <w:sz w:val="26"/>
-      <w:szCs w:val="26"/>
-    </w:rPr>
-  </w:style>
-  <w:style w:type="paragraph" w:styleId="ListParagraph">
-    <w:name w:val="List Paragraph"/>
-    <w:basedOn w:val="Normal"/>
-    <w:uiPriority w:val="34"/>
-    <w:qFormat/>
-    <w:rsid w:val="00DE41E4"/>
-    <w:pPr>
-      <w:suppressAutoHyphens/>
-      <w:autoSpaceDN w:val="0"/>
-      <w:spacing w:after="200" w:line="276" w:lineRule="auto"/>
-      <w:ind w:left="720"/>
-      <w:contextualSpacing/>
-      <w:textAlignment w:val="baseline"/>
-    </w:pPr>
-    <w:rPr>
-      <w:rFonts w:ascii="Calibri" w:eastAsia="Calibri" w:hAnsi="Calibri" w:cs="Times New Roman"/>
-    </w:rPr>
-  </w:style>
-  <w:style w:type="paragraph" w:styleId="TOC1">
-    <w:name w:val="toc 1"/>
-    <w:basedOn w:val="Normal"/>
-    <w:next w:val="Normal"/>
-    <w:autoRedefine/>
-    <w:uiPriority w:val="39"/>
-    <w:unhideWhenUsed/>
-    <w:rsid w:val="00FC4D46"/>
-    <w:pPr>
-      <w:spacing w:after="100"/>
-    </w:pPr>
-  </w:style>
-  <w:style w:type="paragraph" w:styleId="TOC2">
-    <w:name w:val="toc 2"/>
-    <w:basedOn w:val="Normal"/>
-    <w:next w:val="Normal"/>
-    <w:autoRedefine/>
-    <w:uiPriority w:val="39"/>
-    <w:unhideWhenUsed/>
-    <w:rsid w:val="00FC4D46"/>
-    <w:pPr>
-      <w:spacing w:after="100"/>
-      <w:ind w:left="220"/>
-    </w:pPr>
-  </w:style>
-  <w:style w:type="character" w:styleId="Hyperlink">
-    <w:name w:val="Hyperlink"/>
-    <w:basedOn w:val="DefaultParagraphFont"/>
-    <w:uiPriority w:val="99"/>
-    <w:unhideWhenUsed/>
-    <w:rsid w:val="00FC4D46"/>
-    <w:rPr>
-      <w:color w:val="0563C1" w:themeColor="hyperlink"/>
-      <w:u w:val="single"/>
-    </w:rPr>
-  </w:style>
-  <w:style w:type="paragraph" w:styleId="BalloonText">
-    <w:name w:val="Balloon Text"/>
-    <w:basedOn w:val="Normal"/>
-    <w:link w:val="BalloonTextChar"/>
-    <w:uiPriority w:val="99"/>
-    <w:semiHidden/>
-    <w:unhideWhenUsed/>
-    <w:rsid w:val="0047532F"/>
-    <w:pPr>
-      <w:spacing w:after="0" w:line="240" w:lineRule="auto"/>
-    </w:pPr>
-    <w:rPr>
-      <w:rFonts w:ascii="Lucida Grande" w:hAnsi="Lucida Grande" w:cs="Lucida Grande"/>
-      <w:sz w:val="18"/>
-      <w:szCs w:val="18"/>
-    </w:rPr>
-  </w:style>
-  <w:style w:type="character" w:customStyle="1" w:styleId="BalloonTextChar">
-    <w:name w:val="Balloon Text Char"/>
-    <w:basedOn w:val="DefaultParagraphFont"/>
-    <w:link w:val="BalloonText"/>
+  <w:style w:type="character" w:customStyle="1" w:styleId="TextedebullesCar">
+    <w:name w:val="Texte de bulles Car"/>
+    <w:basedOn w:val="Policepardfaut"/>
+    <w:link w:val="Textedebulles"/>
     <w:uiPriority w:val="99"/>
     <w:semiHidden/>
     <w:rsid w:val="0047532F"/>
@@ -7174,7 +7694,7 @@
   <a:extraClrSchemeLst/>
   <a:extLst>
     <a:ext uri="{05A4C25C-085E-4340-85A3-A5531E510DB2}">
-      <thm15:themeFamily xmlns:thm15="http://schemas.microsoft.com/office/thememl/2012/main" xmlns="" name="Office Theme" id="{62F939B6-93AF-4DB8-9C6B-D6C7DFDC589F}" vid="{4A3C46E8-61CC-4603-A589-7422A47A8E4A}"/>
+      <thm15:themeFamily xmlns:thm15="http://schemas.microsoft.com/office/thememl/2012/main" name="Office Theme" id="{62F939B6-93AF-4DB8-9C6B-D6C7DFDC589F}" vid="{4A3C46E8-61CC-4603-A589-7422A47A8E4A}"/>
     </a:ext>
   </a:extLst>
 </a:theme>
@@ -7185,7 +7705,7 @@
 </file>
 
 <file path=customXml/itemProps1.xml><?xml version="1.0" encoding="utf-8"?>
-<ds:datastoreItem xmlns:ds="http://schemas.openxmlformats.org/officeDocument/2006/customXml" ds:itemID="{619BD153-8B94-224E-9E6D-5E9C2242F281}">
+<ds:datastoreItem xmlns:ds="http://schemas.openxmlformats.org/officeDocument/2006/customXml" ds:itemID="{DC37DA9A-EED6-412D-9C25-0E98CD1B40FB}">
   <ds:schemaRefs>
     <ds:schemaRef ds:uri="http://schemas.openxmlformats.org/officeDocument/2006/bibliography"/>
   </ds:schemaRefs>

</xml_diff>

<commit_message>
mise en page+ orthographe
</commit_message>
<xml_diff>
--- a/rapport/choix techno (1).docx
+++ b/rapport/choix techno (1).docx
@@ -365,7 +365,15 @@
             <w:rPr>
               <w:lang w:val="fr-FR"/>
             </w:rPr>
-            <w:t>Table des matières</w:t>
+            <w:t>Tab</w:t>
+          </w:r>
+          <w:bookmarkStart w:id="0" w:name="_GoBack"/>
+          <w:bookmarkEnd w:id="0"/>
+          <w:r>
+            <w:rPr>
+              <w:lang w:val="fr-FR"/>
+            </w:rPr>
+            <w:t>le des matières</w:t>
           </w:r>
         </w:p>
         <w:p>
@@ -386,7 +394,7 @@
           <w:r>
             <w:fldChar w:fldCharType="separate"/>
           </w:r>
-          <w:hyperlink w:anchor="_Toc471314948" w:history="1">
+          <w:hyperlink w:anchor="_Toc471315786" w:history="1">
             <w:r>
               <w:rPr>
                 <w:rStyle w:val="Lienhypertexte"/>
@@ -428,7 +436,7 @@
                 <w:noProof/>
                 <w:webHidden/>
               </w:rPr>
-              <w:instrText xml:space="preserve"> PAGEREF _Toc471314948 \h </w:instrText>
+              <w:instrText xml:space="preserve"> PAGEREF _Toc471315786 \h </w:instrText>
             </w:r>
             <w:r>
               <w:rPr>
@@ -468,7 +476,7 @@
               <w:lang w:eastAsia="fr-BE"/>
             </w:rPr>
           </w:pPr>
-          <w:hyperlink w:anchor="_Toc471314949" w:history="1">
+          <w:hyperlink w:anchor="_Toc471315787" w:history="1">
             <w:r>
               <w:rPr>
                 <w:rStyle w:val="Lienhypertexte"/>
@@ -510,7 +518,7 @@
                 <w:noProof/>
                 <w:webHidden/>
               </w:rPr>
-              <w:instrText xml:space="preserve"> PAGEREF _Toc471314949 \h </w:instrText>
+              <w:instrText xml:space="preserve"> PAGEREF _Toc471315787 \h </w:instrText>
             </w:r>
             <w:r>
               <w:rPr>
@@ -554,7 +562,7 @@
               <w:lang w:eastAsia="fr-BE"/>
             </w:rPr>
           </w:pPr>
-          <w:hyperlink w:anchor="_Toc471314950" w:history="1">
+          <w:hyperlink w:anchor="_Toc471315788" w:history="1">
             <w:r>
               <w:rPr>
                 <w:rStyle w:val="Lienhypertexte"/>
@@ -596,7 +604,7 @@
                 <w:noProof/>
                 <w:webHidden/>
               </w:rPr>
-              <w:instrText xml:space="preserve"> PAGEREF _Toc471314950 \h </w:instrText>
+              <w:instrText xml:space="preserve"> PAGEREF _Toc471315788 \h </w:instrText>
             </w:r>
             <w:r>
               <w:rPr>
@@ -640,7 +648,7 @@
               <w:lang w:eastAsia="fr-BE"/>
             </w:rPr>
           </w:pPr>
-          <w:hyperlink w:anchor="_Toc471314951" w:history="1">
+          <w:hyperlink w:anchor="_Toc471315789" w:history="1">
             <w:r>
               <w:rPr>
                 <w:rStyle w:val="Lienhypertexte"/>
@@ -682,7 +690,7 @@
                 <w:noProof/>
                 <w:webHidden/>
               </w:rPr>
-              <w:instrText xml:space="preserve"> PAGEREF _Toc471314951 \h </w:instrText>
+              <w:instrText xml:space="preserve"> PAGEREF _Toc471315789 \h </w:instrText>
             </w:r>
             <w:r>
               <w:rPr>
@@ -726,7 +734,7 @@
               <w:lang w:eastAsia="fr-BE"/>
             </w:rPr>
           </w:pPr>
-          <w:hyperlink w:anchor="_Toc471314952" w:history="1">
+          <w:hyperlink w:anchor="_Toc471315790" w:history="1">
             <w:r>
               <w:rPr>
                 <w:rStyle w:val="Lienhypertexte"/>
@@ -768,7 +776,7 @@
                 <w:noProof/>
                 <w:webHidden/>
               </w:rPr>
-              <w:instrText xml:space="preserve"> PAGEREF _Toc471314952 \h </w:instrText>
+              <w:instrText xml:space="preserve"> PAGEREF _Toc471315790 \h </w:instrText>
             </w:r>
             <w:r>
               <w:rPr>
@@ -808,7 +816,7 @@
               <w:lang w:eastAsia="fr-BE"/>
             </w:rPr>
           </w:pPr>
-          <w:hyperlink w:anchor="_Toc471314953" w:history="1">
+          <w:hyperlink w:anchor="_Toc471315791" w:history="1">
             <w:r>
               <w:rPr>
                 <w:rStyle w:val="Lienhypertexte"/>
@@ -850,7 +858,7 @@
                 <w:noProof/>
                 <w:webHidden/>
               </w:rPr>
-              <w:instrText xml:space="preserve"> PAGEREF _Toc471314953 \h </w:instrText>
+              <w:instrText xml:space="preserve"> PAGEREF _Toc471315791 \h </w:instrText>
             </w:r>
             <w:r>
               <w:rPr>
@@ -890,7 +898,7 @@
               <w:lang w:eastAsia="fr-BE"/>
             </w:rPr>
           </w:pPr>
-          <w:hyperlink w:anchor="_Toc471314954" w:history="1">
+          <w:hyperlink w:anchor="_Toc471315792" w:history="1">
             <w:r>
               <w:rPr>
                 <w:rStyle w:val="Lienhypertexte"/>
@@ -932,7 +940,7 @@
                 <w:noProof/>
                 <w:webHidden/>
               </w:rPr>
-              <w:instrText xml:space="preserve"> PAGEREF _Toc471314954 \h </w:instrText>
+              <w:instrText xml:space="preserve"> PAGEREF _Toc471315792 \h </w:instrText>
             </w:r>
             <w:r>
               <w:rPr>
@@ -976,7 +984,7 @@
               <w:lang w:eastAsia="fr-BE"/>
             </w:rPr>
           </w:pPr>
-          <w:hyperlink w:anchor="_Toc471314955" w:history="1">
+          <w:hyperlink w:anchor="_Toc471315793" w:history="1">
             <w:r>
               <w:rPr>
                 <w:rStyle w:val="Lienhypertexte"/>
@@ -1018,7 +1026,7 @@
                 <w:noProof/>
                 <w:webHidden/>
               </w:rPr>
-              <w:instrText xml:space="preserve"> PAGEREF _Toc471314955 \h </w:instrText>
+              <w:instrText xml:space="preserve"> PAGEREF _Toc471315793 \h </w:instrText>
             </w:r>
             <w:r>
               <w:rPr>
@@ -1062,7 +1070,7 @@
               <w:lang w:eastAsia="fr-BE"/>
             </w:rPr>
           </w:pPr>
-          <w:hyperlink w:anchor="_Toc471314956" w:history="1">
+          <w:hyperlink w:anchor="_Toc471315794" w:history="1">
             <w:r>
               <w:rPr>
                 <w:rStyle w:val="Lienhypertexte"/>
@@ -1104,7 +1112,7 @@
                 <w:noProof/>
                 <w:webHidden/>
               </w:rPr>
-              <w:instrText xml:space="preserve"> PAGEREF _Toc471314956 \h </w:instrText>
+              <w:instrText xml:space="preserve"> PAGEREF _Toc471315794 \h </w:instrText>
             </w:r>
             <w:r>
               <w:rPr>
@@ -1148,7 +1156,7 @@
               <w:lang w:eastAsia="fr-BE"/>
             </w:rPr>
           </w:pPr>
-          <w:hyperlink w:anchor="_Toc471314957" w:history="1">
+          <w:hyperlink w:anchor="_Toc471315795" w:history="1">
             <w:r>
               <w:rPr>
                 <w:rStyle w:val="Lienhypertexte"/>
@@ -1190,7 +1198,7 @@
                 <w:noProof/>
                 <w:webHidden/>
               </w:rPr>
-              <w:instrText xml:space="preserve"> PAGEREF _Toc471314957 \h </w:instrText>
+              <w:instrText xml:space="preserve"> PAGEREF _Toc471315795 \h </w:instrText>
             </w:r>
             <w:r>
               <w:rPr>
@@ -1230,7 +1238,7 @@
               <w:lang w:eastAsia="fr-BE"/>
             </w:rPr>
           </w:pPr>
-          <w:hyperlink w:anchor="_Toc471314958" w:history="1">
+          <w:hyperlink w:anchor="_Toc471315796" w:history="1">
             <w:r>
               <w:rPr>
                 <w:rStyle w:val="Lienhypertexte"/>
@@ -1272,7 +1280,7 @@
                 <w:noProof/>
                 <w:webHidden/>
               </w:rPr>
-              <w:instrText xml:space="preserve"> PAGEREF _Toc471314958 \h </w:instrText>
+              <w:instrText xml:space="preserve"> PAGEREF _Toc471315796 \h </w:instrText>
             </w:r>
             <w:r>
               <w:rPr>
@@ -1372,13 +1380,13 @@
         <w:spacing w:line="276" w:lineRule="auto"/>
         <w:jc w:val="both"/>
       </w:pPr>
-      <w:bookmarkStart w:id="0" w:name="_Toc469946265"/>
-      <w:bookmarkStart w:id="1" w:name="_Toc471314948"/>
+      <w:bookmarkStart w:id="1" w:name="_Toc469946265"/>
+      <w:bookmarkStart w:id="2" w:name="_Toc471315786"/>
       <w:r>
         <w:lastRenderedPageBreak/>
         <w:t>Introduction :</w:t>
       </w:r>
-      <w:bookmarkEnd w:id="1"/>
+      <w:bookmarkEnd w:id="2"/>
     </w:p>
     <w:p>
       <w:pPr>
@@ -1564,30 +1572,30 @@
         <w:jc w:val="both"/>
         <w:textAlignment w:val="baseline"/>
       </w:pPr>
-      <w:bookmarkStart w:id="2" w:name="_Toc471314949"/>
+      <w:bookmarkStart w:id="3" w:name="_Toc471315787"/>
       <w:r>
         <w:lastRenderedPageBreak/>
         <w:t xml:space="preserve">Choix </w:t>
       </w:r>
-      <w:bookmarkStart w:id="3" w:name="_Toc342577431"/>
+      <w:bookmarkStart w:id="4" w:name="_Toc342577431"/>
       <w:r>
         <w:t>t</w:t>
       </w:r>
       <w:r>
         <w:t>echnologi</w:t>
       </w:r>
+      <w:bookmarkEnd w:id="4"/>
+      <w:r>
+        <w:t>que</w:t>
+      </w:r>
+      <w:r>
+        <w:t>s</w:t>
+      </w:r>
+      <w:r>
+        <w:t> :</w:t>
+      </w:r>
+      <w:bookmarkEnd w:id="1"/>
       <w:bookmarkEnd w:id="3"/>
-      <w:r>
-        <w:t>que</w:t>
-      </w:r>
-      <w:r>
-        <w:t>s</w:t>
-      </w:r>
-      <w:r>
-        <w:t> :</w:t>
-      </w:r>
-      <w:bookmarkEnd w:id="0"/>
-      <w:bookmarkEnd w:id="2"/>
     </w:p>
     <w:p>
       <w:pPr>
@@ -1608,8 +1616,8 @@
         <w:jc w:val="both"/>
         <w:textAlignment w:val="baseline"/>
       </w:pPr>
-      <w:bookmarkStart w:id="4" w:name="_Toc469946266"/>
-      <w:bookmarkStart w:id="5" w:name="_Toc471314950"/>
+      <w:bookmarkStart w:id="5" w:name="_Toc469946266"/>
+      <w:bookmarkStart w:id="6" w:name="_Toc471315788"/>
       <w:r>
         <w:t>Back-</w:t>
       </w:r>
@@ -1619,8 +1627,8 @@
       <w:r>
         <w:t>nd :</w:t>
       </w:r>
-      <w:bookmarkEnd w:id="4"/>
       <w:bookmarkEnd w:id="5"/>
+      <w:bookmarkEnd w:id="6"/>
     </w:p>
     <w:p>
       <w:pPr>
@@ -2162,7 +2170,7 @@
         <w:spacing w:line="276" w:lineRule="auto"/>
         <w:jc w:val="both"/>
       </w:pPr>
-      <w:bookmarkStart w:id="6" w:name="_Toc471314951"/>
+      <w:bookmarkStart w:id="7" w:name="_Toc471315789"/>
       <w:r>
         <w:lastRenderedPageBreak/>
         <w:t xml:space="preserve">Base de </w:t>
@@ -2179,7 +2187,7 @@
       <w:r>
         <w:t> :</w:t>
       </w:r>
-      <w:bookmarkEnd w:id="6"/>
+      <w:bookmarkEnd w:id="7"/>
     </w:p>
     <w:p>
       <w:pPr>
@@ -2505,8 +2513,8 @@
         <w:spacing w:line="276" w:lineRule="auto"/>
         <w:jc w:val="both"/>
       </w:pPr>
-      <w:bookmarkStart w:id="7" w:name="_Toc469946267"/>
-      <w:bookmarkStart w:id="8" w:name="_Toc471314952"/>
+      <w:bookmarkStart w:id="8" w:name="_Toc469946267"/>
+      <w:bookmarkStart w:id="9" w:name="_Toc471315790"/>
       <w:r>
         <w:lastRenderedPageBreak/>
         <w:t>Front-</w:t>
@@ -2517,8 +2525,8 @@
       <w:r>
         <w:t>nd :</w:t>
       </w:r>
-      <w:bookmarkEnd w:id="7"/>
       <w:bookmarkEnd w:id="8"/>
+      <w:bookmarkEnd w:id="9"/>
     </w:p>
     <w:p>
       <w:pPr>
@@ -3517,14 +3525,14 @@
         <w:jc w:val="both"/>
         <w:textAlignment w:val="baseline"/>
       </w:pPr>
-      <w:bookmarkStart w:id="9" w:name="_Toc469946268"/>
-      <w:bookmarkStart w:id="10" w:name="_Toc471314953"/>
+      <w:bookmarkStart w:id="10" w:name="_Toc469946268"/>
+      <w:bookmarkStart w:id="11" w:name="_Toc471315791"/>
       <w:r>
         <w:lastRenderedPageBreak/>
         <w:t>Diagramme d’architecture :</w:t>
       </w:r>
-      <w:bookmarkEnd w:id="9"/>
       <w:bookmarkEnd w:id="10"/>
+      <w:bookmarkEnd w:id="11"/>
     </w:p>
     <w:p>
       <w:pPr>
@@ -3543,14 +3551,14 @@
           <w:szCs w:val="32"/>
         </w:rPr>
       </w:pPr>
-      <w:bookmarkStart w:id="11" w:name="_Toc469946269"/>
+      <w:bookmarkStart w:id="12" w:name="_Toc469946269"/>
       <w:r>
         <w:rPr>
           <w:noProof/>
           <w:lang w:eastAsia="fr-BE"/>
         </w:rPr>
         <w:drawing>
-          <wp:inline distT="0" distB="0" distL="0" distR="0" wp14:anchorId="372603CC" wp14:editId="486C8126">
+          <wp:inline distT="0" distB="0" distL="0" distR="0" wp14:anchorId="756D74DD" wp14:editId="032936BA">
             <wp:extent cx="8063791" cy="3962400"/>
             <wp:effectExtent l="0" t="0" r="0" b="0"/>
             <wp:docPr id="1" name="Image 1"/>
@@ -3623,13 +3631,13 @@
         <w:jc w:val="both"/>
         <w:textAlignment w:val="baseline"/>
       </w:pPr>
-      <w:bookmarkStart w:id="12" w:name="_Toc471314954"/>
+      <w:bookmarkStart w:id="13" w:name="_Toc471315792"/>
       <w:r>
         <w:lastRenderedPageBreak/>
         <w:t>Outils utilisés :</w:t>
       </w:r>
-      <w:bookmarkEnd w:id="11"/>
       <w:bookmarkEnd w:id="12"/>
+      <w:bookmarkEnd w:id="13"/>
     </w:p>
     <w:p>
       <w:pPr>
@@ -3647,7 +3655,7 @@
         <w:spacing w:line="276" w:lineRule="auto"/>
         <w:jc w:val="both"/>
       </w:pPr>
-      <w:bookmarkStart w:id="13" w:name="_Toc471314955"/>
+      <w:bookmarkStart w:id="14" w:name="_Toc471315793"/>
       <w:r>
         <w:t>G</w:t>
       </w:r>
@@ -3672,7 +3680,7 @@
       <w:r>
         <w:t> :</w:t>
       </w:r>
-      <w:bookmarkEnd w:id="13"/>
+      <w:bookmarkEnd w:id="14"/>
     </w:p>
     <w:p/>
     <w:p>
@@ -3898,12 +3906,10 @@
         <w:spacing w:line="276" w:lineRule="auto"/>
         <w:jc w:val="both"/>
       </w:pPr>
-      <w:bookmarkStart w:id="14" w:name="_Toc471314956"/>
+      <w:bookmarkStart w:id="15" w:name="_Toc471315794"/>
       <w:r>
         <w:t>Trello :</w:t>
       </w:r>
-      <w:bookmarkStart w:id="15" w:name="_GoBack"/>
-      <w:bookmarkEnd w:id="14"/>
       <w:bookmarkEnd w:id="15"/>
     </w:p>
     <w:p/>
@@ -4046,7 +4052,7 @@
         <w:spacing w:line="276" w:lineRule="auto"/>
         <w:jc w:val="both"/>
       </w:pPr>
-      <w:bookmarkStart w:id="16" w:name="_Toc471314957"/>
+      <w:bookmarkStart w:id="16" w:name="_Toc471315795"/>
       <w:r>
         <w:t>Visual Studio Code :</w:t>
       </w:r>
@@ -4159,7 +4165,7 @@
         <w:jc w:val="both"/>
         <w:textAlignment w:val="baseline"/>
       </w:pPr>
-      <w:bookmarkStart w:id="18" w:name="_Toc471314958"/>
+      <w:bookmarkStart w:id="18" w:name="_Toc471315796"/>
       <w:r>
         <w:lastRenderedPageBreak/>
         <w:t>Bibliographie :</w:t>
@@ -4439,7 +4445,7 @@
             <w:noProof/>
             <w:lang w:val="fr-FR"/>
           </w:rPr>
-          <w:t>7</w:t>
+          <w:t>A</w:t>
         </w:r>
         <w:r>
           <w:rPr>
@@ -4505,7 +4511,7 @@
             <w:noProof/>
             <w:lang w:val="fr-FR"/>
           </w:rPr>
-          <w:t>6</w:t>
+          <w:t>1</w:t>
         </w:r>
         <w:r>
           <w:rPr>
@@ -6441,7 +6447,7 @@
 </file>
 
 <file path=customXml/itemProps1.xml><?xml version="1.0" encoding="utf-8"?>
-<ds:datastoreItem xmlns:ds="http://schemas.openxmlformats.org/officeDocument/2006/customXml" ds:itemID="{2B413B3F-B082-40BF-A08A-41CB6D0296C5}">
+<ds:datastoreItem xmlns:ds="http://schemas.openxmlformats.org/officeDocument/2006/customXml" ds:itemID="{FD07BCE0-5D61-40DA-8733-8590511F3639}">
   <ds:schemaRefs>
     <ds:schemaRef ds:uri="http://schemas.openxmlformats.org/officeDocument/2006/bibliography"/>
   </ds:schemaRefs>

</xml_diff>

<commit_message>
bsd choix correction + Orthographe
</commit_message>
<xml_diff>
--- a/rapport/choix techno (1).docx
+++ b/rapport/choix techno (1).docx
@@ -386,7 +386,7 @@
           <w:r>
             <w:fldChar w:fldCharType="separate"/>
           </w:r>
-          <w:hyperlink w:anchor="_Toc471315786" w:history="1">
+          <w:hyperlink w:anchor="_Toc472159227" w:history="1">
             <w:r>
               <w:rPr>
                 <w:rStyle w:val="Lienhypertexte"/>
@@ -428,7 +428,7 @@
                 <w:noProof/>
                 <w:webHidden/>
               </w:rPr>
-              <w:instrText xml:space="preserve"> PAGEREF _Toc471315786 \h </w:instrText>
+              <w:instrText xml:space="preserve"> PAGEREF _Toc472159227 \h </w:instrText>
             </w:r>
             <w:r>
               <w:rPr>
@@ -468,7 +468,7 @@
               <w:lang w:eastAsia="fr-BE"/>
             </w:rPr>
           </w:pPr>
-          <w:hyperlink w:anchor="_Toc471315787" w:history="1">
+          <w:hyperlink w:anchor="_Toc472159228" w:history="1">
             <w:r>
               <w:rPr>
                 <w:rStyle w:val="Lienhypertexte"/>
@@ -510,7 +510,7 @@
                 <w:noProof/>
                 <w:webHidden/>
               </w:rPr>
-              <w:instrText xml:space="preserve"> PAGEREF _Toc471315787 \h </w:instrText>
+              <w:instrText xml:space="preserve"> PAGEREF _Toc472159228 \h </w:instrText>
             </w:r>
             <w:r>
               <w:rPr>
@@ -554,7 +554,7 @@
               <w:lang w:eastAsia="fr-BE"/>
             </w:rPr>
           </w:pPr>
-          <w:hyperlink w:anchor="_Toc471315788" w:history="1">
+          <w:hyperlink w:anchor="_Toc472159229" w:history="1">
             <w:r>
               <w:rPr>
                 <w:rStyle w:val="Lienhypertexte"/>
@@ -596,7 +596,7 @@
                 <w:noProof/>
                 <w:webHidden/>
               </w:rPr>
-              <w:instrText xml:space="preserve"> PAGEREF _Toc471315788 \h </w:instrText>
+              <w:instrText xml:space="preserve"> PAGEREF _Toc472159229 \h </w:instrText>
             </w:r>
             <w:r>
               <w:rPr>
@@ -640,7 +640,7 @@
               <w:lang w:eastAsia="fr-BE"/>
             </w:rPr>
           </w:pPr>
-          <w:hyperlink w:anchor="_Toc471315789" w:history="1">
+          <w:hyperlink w:anchor="_Toc472159230" w:history="1">
             <w:r>
               <w:rPr>
                 <w:rStyle w:val="Lienhypertexte"/>
@@ -682,7 +682,7 @@
                 <w:noProof/>
                 <w:webHidden/>
               </w:rPr>
-              <w:instrText xml:space="preserve"> PAGEREF _Toc471315789 \h </w:instrText>
+              <w:instrText xml:space="preserve"> PAGEREF _Toc472159230 \h </w:instrText>
             </w:r>
             <w:r>
               <w:rPr>
@@ -726,7 +726,7 @@
               <w:lang w:eastAsia="fr-BE"/>
             </w:rPr>
           </w:pPr>
-          <w:hyperlink w:anchor="_Toc471315790" w:history="1">
+          <w:hyperlink w:anchor="_Toc472159231" w:history="1">
             <w:r>
               <w:rPr>
                 <w:rStyle w:val="Lienhypertexte"/>
@@ -768,7 +768,7 @@
                 <w:noProof/>
                 <w:webHidden/>
               </w:rPr>
-              <w:instrText xml:space="preserve"> PAGEREF _Toc471315790 \h </w:instrText>
+              <w:instrText xml:space="preserve"> PAGEREF _Toc472159231 \h </w:instrText>
             </w:r>
             <w:r>
               <w:rPr>
@@ -808,7 +808,7 @@
               <w:lang w:eastAsia="fr-BE"/>
             </w:rPr>
           </w:pPr>
-          <w:hyperlink w:anchor="_Toc471315791" w:history="1">
+          <w:hyperlink w:anchor="_Toc472159232" w:history="1">
             <w:r>
               <w:rPr>
                 <w:rStyle w:val="Lienhypertexte"/>
@@ -850,7 +850,7 @@
                 <w:noProof/>
                 <w:webHidden/>
               </w:rPr>
-              <w:instrText xml:space="preserve"> PAGEREF _Toc471315791 \h </w:instrText>
+              <w:instrText xml:space="preserve"> PAGEREF _Toc472159232 \h </w:instrText>
             </w:r>
             <w:r>
               <w:rPr>
@@ -890,7 +890,7 @@
               <w:lang w:eastAsia="fr-BE"/>
             </w:rPr>
           </w:pPr>
-          <w:hyperlink w:anchor="_Toc471315792" w:history="1">
+          <w:hyperlink w:anchor="_Toc472159233" w:history="1">
             <w:r>
               <w:rPr>
                 <w:rStyle w:val="Lienhypertexte"/>
@@ -932,7 +932,7 @@
                 <w:noProof/>
                 <w:webHidden/>
               </w:rPr>
-              <w:instrText xml:space="preserve"> PAGEREF _Toc471315792 \h </w:instrText>
+              <w:instrText xml:space="preserve"> PAGEREF _Toc472159233 \h </w:instrText>
             </w:r>
             <w:r>
               <w:rPr>
@@ -976,7 +976,7 @@
               <w:lang w:eastAsia="fr-BE"/>
             </w:rPr>
           </w:pPr>
-          <w:hyperlink w:anchor="_Toc471315793" w:history="1">
+          <w:hyperlink w:anchor="_Toc472159234" w:history="1">
             <w:r>
               <w:rPr>
                 <w:rStyle w:val="Lienhypertexte"/>
@@ -1018,7 +1018,7 @@
                 <w:noProof/>
                 <w:webHidden/>
               </w:rPr>
-              <w:instrText xml:space="preserve"> PAGEREF _Toc471315793 \h </w:instrText>
+              <w:instrText xml:space="preserve"> PAGEREF _Toc472159234 \h </w:instrText>
             </w:r>
             <w:r>
               <w:rPr>
@@ -1062,7 +1062,7 @@
               <w:lang w:eastAsia="fr-BE"/>
             </w:rPr>
           </w:pPr>
-          <w:hyperlink w:anchor="_Toc471315794" w:history="1">
+          <w:hyperlink w:anchor="_Toc472159235" w:history="1">
             <w:r>
               <w:rPr>
                 <w:rStyle w:val="Lienhypertexte"/>
@@ -1104,7 +1104,7 @@
                 <w:noProof/>
                 <w:webHidden/>
               </w:rPr>
-              <w:instrText xml:space="preserve"> PAGEREF _Toc471315794 \h </w:instrText>
+              <w:instrText xml:space="preserve"> PAGEREF _Toc472159235 \h </w:instrText>
             </w:r>
             <w:r>
               <w:rPr>
@@ -1148,7 +1148,7 @@
               <w:lang w:eastAsia="fr-BE"/>
             </w:rPr>
           </w:pPr>
-          <w:hyperlink w:anchor="_Toc471315795" w:history="1">
+          <w:hyperlink w:anchor="_Toc472159236" w:history="1">
             <w:r>
               <w:rPr>
                 <w:rStyle w:val="Lienhypertexte"/>
@@ -1190,7 +1190,7 @@
                 <w:noProof/>
                 <w:webHidden/>
               </w:rPr>
-              <w:instrText xml:space="preserve"> PAGEREF _Toc471315795 \h </w:instrText>
+              <w:instrText xml:space="preserve"> PAGEREF _Toc472159236 \h </w:instrText>
             </w:r>
             <w:r>
               <w:rPr>
@@ -1230,7 +1230,7 @@
               <w:lang w:eastAsia="fr-BE"/>
             </w:rPr>
           </w:pPr>
-          <w:hyperlink w:anchor="_Toc471315796" w:history="1">
+          <w:hyperlink w:anchor="_Toc472159237" w:history="1">
             <w:r>
               <w:rPr>
                 <w:rStyle w:val="Lienhypertexte"/>
@@ -1272,7 +1272,7 @@
                 <w:noProof/>
                 <w:webHidden/>
               </w:rPr>
-              <w:instrText xml:space="preserve"> PAGEREF _Toc471315796 \h </w:instrText>
+              <w:instrText xml:space="preserve"> PAGEREF _Toc472159237 \h </w:instrText>
             </w:r>
             <w:r>
               <w:rPr>
@@ -1372,13 +1372,13 @@
         <w:spacing w:line="276" w:lineRule="auto"/>
         <w:jc w:val="both"/>
       </w:pPr>
-      <w:bookmarkStart w:id="0" w:name="_Toc471315786"/>
-      <w:bookmarkStart w:id="1" w:name="_Toc469946265"/>
+      <w:bookmarkStart w:id="0" w:name="_Toc469946265"/>
+      <w:bookmarkStart w:id="1" w:name="_Toc472159227"/>
       <w:r>
         <w:lastRenderedPageBreak/>
         <w:t>Introduction :</w:t>
       </w:r>
-      <w:bookmarkEnd w:id="0"/>
+      <w:bookmarkEnd w:id="1"/>
     </w:p>
     <w:p>
       <w:pPr>
@@ -1488,13 +1488,10 @@
         <w:t xml:space="preserve">et </w:t>
       </w:r>
       <w:r>
-        <w:t>JQuery </w:t>
-      </w:r>
-      <w:r>
-        <w:t xml:space="preserve"> </w:t>
-      </w:r>
-      <w:r>
-        <w:t xml:space="preserve">et notre choix d’utiliser </w:t>
+        <w:t>JQuery et</w:t>
+      </w:r>
+      <w:r>
+        <w:t xml:space="preserve"> notre choix d’utiliser </w:t>
       </w:r>
       <w:r>
         <w:t>une</w:t>
@@ -1564,7 +1561,7 @@
         <w:jc w:val="both"/>
         <w:textAlignment w:val="baseline"/>
       </w:pPr>
-      <w:bookmarkStart w:id="2" w:name="_Toc471315787"/>
+      <w:bookmarkStart w:id="2" w:name="_Toc472159228"/>
       <w:r>
         <w:lastRenderedPageBreak/>
         <w:t xml:space="preserve">Choix </w:t>
@@ -1586,7 +1583,7 @@
       <w:r>
         <w:t> :</w:t>
       </w:r>
-      <w:bookmarkEnd w:id="1"/>
+      <w:bookmarkEnd w:id="0"/>
       <w:bookmarkEnd w:id="2"/>
     </w:p>
     <w:p>
@@ -1609,7 +1606,7 @@
         <w:textAlignment w:val="baseline"/>
       </w:pPr>
       <w:bookmarkStart w:id="4" w:name="_Toc469946266"/>
-      <w:bookmarkStart w:id="5" w:name="_Toc471315788"/>
+      <w:bookmarkStart w:id="5" w:name="_Toc472159229"/>
       <w:r>
         <w:t>Back-</w:t>
       </w:r>
@@ -1793,7 +1790,13 @@
         <w:t xml:space="preserve"> </w:t>
       </w:r>
       <w:r>
-        <w:t>permet le développement d’une application de type « full stack » (</w:t>
+        <w:t>permet le développement d’une application de type « full</w:t>
+      </w:r>
+      <w:r>
+        <w:t>-</w:t>
+      </w:r>
+      <w:r>
+        <w:t>stack » (</w:t>
       </w:r>
       <w:r>
         <w:t>c</w:t>
@@ -1832,7 +1835,12 @@
         <w:t xml:space="preserve"> permet </w:t>
       </w:r>
       <w:r>
-        <w:t>aussi d’éviter</w:t>
+        <w:t>aussi d’é</w:t>
+      </w:r>
+      <w:bookmarkStart w:id="6" w:name="_GoBack"/>
+      <w:bookmarkEnd w:id="6"/>
+      <w:r>
+        <w:t>viter</w:t>
       </w:r>
       <w:r>
         <w:t xml:space="preserve"> les</w:t>
@@ -1862,7 +1870,7 @@
         <w:t xml:space="preserve"> </w:t>
       </w:r>
       <w:r>
-        <w:t xml:space="preserve">i nous avions utilisé le </w:t>
+        <w:t xml:space="preserve"> nous avions utilisé le </w:t>
       </w:r>
       <w:r>
         <w:t xml:space="preserve">Java </w:t>
@@ -1951,6 +1959,13 @@
       <w:r>
         <w:t xml:space="preserve"> </w:t>
       </w:r>
+    </w:p>
+    <w:p>
+      <w:pPr>
+        <w:pStyle w:val="Paragraphedeliste"/>
+        <w:ind w:left="360"/>
+        <w:jc w:val="both"/>
+      </w:pPr>
       <w:r>
         <w:t>Node.js</w:t>
       </w:r>
@@ -2017,6 +2032,13 @@
       <w:r>
         <w:t xml:space="preserve"> </w:t>
       </w:r>
+    </w:p>
+    <w:p>
+      <w:pPr>
+        <w:pStyle w:val="Paragraphedeliste"/>
+        <w:ind w:left="360"/>
+        <w:jc w:val="both"/>
+      </w:pPr>
       <w:r>
         <w:t>Il est</w:t>
       </w:r>
@@ -2159,7 +2181,7 @@
         <w:spacing w:line="276" w:lineRule="auto"/>
         <w:jc w:val="both"/>
       </w:pPr>
-      <w:bookmarkStart w:id="6" w:name="_Toc471315789"/>
+      <w:bookmarkStart w:id="7" w:name="_Toc472159230"/>
       <w:r>
         <w:lastRenderedPageBreak/>
         <w:t xml:space="preserve">Base de </w:t>
@@ -2176,7 +2198,7 @@
       <w:r>
         <w:t> :</w:t>
       </w:r>
-      <w:bookmarkEnd w:id="6"/>
+      <w:bookmarkEnd w:id="7"/>
     </w:p>
     <w:p>
       <w:pPr>
@@ -2217,196 +2239,178 @@
         <w:t>L et non e</w:t>
       </w:r>
       <w:r>
-        <w:t>n NoSQL pour l</w:t>
-      </w:r>
-      <w:r>
-        <w:t>es</w:t>
-      </w:r>
-      <w:r>
-        <w:t xml:space="preserve"> raison</w:t>
-      </w:r>
-      <w:r>
-        <w:t>s</w:t>
-      </w:r>
-      <w:r>
-        <w:t xml:space="preserve"> suivante</w:t>
-      </w:r>
-      <w:r>
-        <w:t xml:space="preserve">s : Comme expliqué </w:t>
-      </w:r>
-      <w:r>
-        <w:t xml:space="preserve"> lors de notre première rencontre avec le client</w:t>
-      </w:r>
-      <w:r>
-        <w:t>, n</w:t>
-      </w:r>
-      <w:r>
-        <w:t xml:space="preserve">ous devrons implémenter un outil de gestion. </w:t>
-      </w:r>
-      <w:r>
-        <w:t>Si l’outil de gestion implique de nombreuse</w:t>
-      </w:r>
-      <w:r>
-        <w:t>s</w:t>
-      </w:r>
-      <w:r>
-        <w:t xml:space="preserve"> relation</w:t>
-      </w:r>
-      <w:r>
-        <w:t>s</w:t>
-      </w:r>
-      <w:r>
-        <w:t xml:space="preserve"> entre les différentes données, nous</w:t>
-      </w:r>
-      <w:r>
-        <w:t xml:space="preserve"> fe</w:t>
-      </w:r>
-      <w:r>
-        <w:t>ron</w:t>
-      </w:r>
-      <w:r>
-        <w:t>s</w:t>
-      </w:r>
-      <w:r>
-        <w:t xml:space="preserve"> le choix d’utilis</w:t>
-      </w:r>
-      <w:r>
-        <w:t>er</w:t>
-      </w:r>
-      <w:r>
-        <w:t xml:space="preserve"> une bas</w:t>
+        <w:t>n NoSQL</w:t>
+      </w:r>
+      <w:r>
+        <w:t xml:space="preserve">. Durant la rencontre avec le </w:t>
+      </w:r>
+      <w:r>
+        <w:t>client,</w:t>
+      </w:r>
+      <w:r>
+        <w:t xml:space="preserve"> il nous a </w:t>
+      </w:r>
+      <w:r>
+        <w:t>demandé d’implémenter</w:t>
+      </w:r>
+      <w:r>
+        <w:t xml:space="preserve"> un outil de </w:t>
+      </w:r>
+      <w:r>
+        <w:t>gestion. Nous</w:t>
+      </w:r>
+      <w:r>
+        <w:t xml:space="preserve"> suppos</w:t>
+      </w:r>
+      <w:r>
+        <w:t>ons</w:t>
+      </w:r>
+      <w:r>
+        <w:t xml:space="preserve"> que l</w:t>
+      </w:r>
+      <w:r>
+        <w:t>’outil de gestion implique de nombreuses relations entre les différentes données</w:t>
+      </w:r>
+      <w:r>
+        <w:t>, c</w:t>
+      </w:r>
+      <w:r>
+        <w:t xml:space="preserve">eci explique le </w:t>
+      </w:r>
+      <w:r>
+        <w:t xml:space="preserve">choix </w:t>
+      </w:r>
+      <w:r>
+        <w:t>en</w:t>
+      </w:r>
+      <w:r>
+        <w:t xml:space="preserve"> SQL.</w:t>
+      </w:r>
+      <w:r>
+        <w:t xml:space="preserve"> Nous n’envisageons pas </w:t>
+      </w:r>
+      <w:r>
+        <w:t>NoSQL</w:t>
+      </w:r>
+      <w:r>
+        <w:t xml:space="preserve"> car</w:t>
+      </w:r>
+      <w:r>
+        <w:t xml:space="preserve"> l’implémentation d’une base de </w:t>
+      </w:r>
+      <w:r>
+        <w:t>données</w:t>
+      </w:r>
+      <w:r>
+        <w:t xml:space="preserve"> </w:t>
+      </w:r>
+      <w:r>
+        <w:t>relationnel</w:t>
+      </w:r>
+      <w:r>
+        <w:t>le</w:t>
+      </w:r>
+      <w:r>
+        <w:t xml:space="preserve"> dans ce langage</w:t>
+      </w:r>
+      <w:r>
+        <w:t xml:space="preserve"> est possible mais</w:t>
+      </w:r>
+      <w:r>
+        <w:t xml:space="preserve"> toutefois</w:t>
+      </w:r>
+      <w:r>
+        <w:t xml:space="preserve"> complexe.</w:t>
+      </w:r>
+    </w:p>
+    <w:p>
+      <w:pPr>
+        <w:spacing w:line="276" w:lineRule="auto"/>
+        <w:jc w:val="both"/>
+      </w:pPr>
+      <w:r>
+        <w:t>Si nous faisons le choix du SQL</w:t>
+      </w:r>
+      <w:r>
+        <w:t>,</w:t>
+      </w:r>
+      <w:r>
+        <w:t xml:space="preserve"> nous</w:t>
+      </w:r>
+      <w:r>
+        <w:t xml:space="preserve"> avons pris</w:t>
+      </w:r>
+      <w:r>
+        <w:t xml:space="preserve"> une base de </w:t>
+      </w:r>
+      <w:r>
+        <w:t>données</w:t>
+      </w:r>
+      <w:r>
+        <w:t xml:space="preserve"> PostgreSQL</w:t>
+      </w:r>
+      <w:r>
+        <w:t xml:space="preserve">, ce qui présente l’énorme </w:t>
+      </w:r>
+      <w:r>
+        <w:t xml:space="preserve">avantage de pouvoir </w:t>
+      </w:r>
+      <w:r>
+        <w:t>gérer un grand nombre de</w:t>
+      </w:r>
+      <w:r>
+        <w:t xml:space="preserve"> </w:t>
+      </w:r>
+      <w:r>
+        <w:t xml:space="preserve">données. En outre, un </w:t>
+      </w:r>
+      <w:r>
+        <w:t xml:space="preserve">support </w:t>
+      </w:r>
+      <w:r>
+        <w:t>important existe e</w:t>
+      </w:r>
+      <w:r>
+        <w:t xml:space="preserve">t </w:t>
+      </w:r>
+      <w:r>
+        <w:t>PostgreSQL étant</w:t>
+      </w:r>
+      <w:r>
+        <w:t xml:space="preserve"> une technologie </w:t>
+      </w:r>
+      <w:r>
+        <w:t>libre, les</w:t>
+      </w:r>
+      <w:r>
+        <w:t xml:space="preserve"> coû</w:t>
+      </w:r>
+      <w:r>
+        <w:t>ts pour la société</w:t>
+      </w:r>
+      <w:r>
+        <w:t xml:space="preserve"> seront plus </w:t>
+      </w:r>
+      <w:r>
+        <w:t>faibles</w:t>
+      </w:r>
+      <w:r>
+        <w:t xml:space="preserve"> </w:t>
+      </w:r>
+      <w:r>
+        <w:t>(car</w:t>
+      </w:r>
+      <w:r>
+        <w:t xml:space="preserve"> </w:t>
+      </w:r>
+      <w:r>
+        <w:t>il n’est pas nécessaire d’avoir une</w:t>
+      </w:r>
+      <w:r>
+        <w:t xml:space="preserve"> licence commercial</w:t>
       </w:r>
       <w:r>
         <w:t>e</w:t>
-      </w:r>
-      <w:r>
-        <w:t xml:space="preserve"> de </w:t>
-      </w:r>
-      <w:r>
-        <w:t>données</w:t>
-      </w:r>
-      <w:r>
-        <w:t xml:space="preserve"> SQL</w:t>
-      </w:r>
-      <w:r>
-        <w:t>. Mais il faut savoir que l’utilisation de</w:t>
-      </w:r>
-      <w:r>
-        <w:t xml:space="preserve"> NoSQL</w:t>
-      </w:r>
-      <w:r>
-        <w:t xml:space="preserve"> pourrait être envisagé</w:t>
-      </w:r>
-      <w:r>
-        <w:t>e</w:t>
-      </w:r>
-      <w:r>
-        <w:t xml:space="preserve">. En effet l’implémentation d’une base de </w:t>
-      </w:r>
-      <w:r>
-        <w:t>données</w:t>
-      </w:r>
-      <w:r>
-        <w:t xml:space="preserve"> NoSQL relationnel</w:t>
-      </w:r>
-      <w:r>
-        <w:t>le</w:t>
-      </w:r>
-      <w:r>
-        <w:t xml:space="preserve"> est possible mais</w:t>
-      </w:r>
-      <w:r>
-        <w:t xml:space="preserve"> toutefois</w:t>
-      </w:r>
-      <w:r>
-        <w:t xml:space="preserve"> complexe.</w:t>
-      </w:r>
-    </w:p>
-    <w:p>
-      <w:pPr>
-        <w:spacing w:line="276" w:lineRule="auto"/>
-        <w:jc w:val="both"/>
-      </w:pPr>
-      <w:r>
-        <w:t>Si nous faisons le choix du SQL</w:t>
-      </w:r>
-      <w:r>
-        <w:t>,</w:t>
-      </w:r>
-      <w:r>
-        <w:t xml:space="preserve"> nous</w:t>
-      </w:r>
-      <w:r>
-        <w:t xml:space="preserve"> avons pris</w:t>
-      </w:r>
-      <w:r>
-        <w:t xml:space="preserve"> une base de </w:t>
-      </w:r>
-      <w:r>
-        <w:t>données</w:t>
-      </w:r>
-      <w:r>
-        <w:t xml:space="preserve"> PostgreSQL</w:t>
-      </w:r>
-      <w:r>
-        <w:t xml:space="preserve">, ce qui présente l’énorme </w:t>
-      </w:r>
-      <w:r>
-        <w:t xml:space="preserve">avantage de pouvoir </w:t>
-      </w:r>
-      <w:r>
-        <w:t>gérer un grand nombre de</w:t>
-      </w:r>
-      <w:r>
-        <w:t xml:space="preserve"> </w:t>
-      </w:r>
-      <w:r>
-        <w:t xml:space="preserve">données. En outre, un </w:t>
-      </w:r>
-      <w:r>
-        <w:t xml:space="preserve">support </w:t>
-      </w:r>
-      <w:r>
-        <w:t>important existe e</w:t>
-      </w:r>
-      <w:r>
-        <w:t xml:space="preserve">t </w:t>
-      </w:r>
-      <w:r>
-        <w:t>PostgreSQL étant</w:t>
-      </w:r>
-      <w:r>
-        <w:t xml:space="preserve"> une technologie </w:t>
-      </w:r>
-      <w:r>
-        <w:t>libre, les</w:t>
-      </w:r>
-      <w:r>
-        <w:t xml:space="preserve"> coû</w:t>
-      </w:r>
-      <w:r>
-        <w:t>ts pour la société</w:t>
-      </w:r>
-      <w:r>
-        <w:t xml:space="preserve"> seront plus </w:t>
-      </w:r>
-      <w:r>
-        <w:t>faibles</w:t>
-      </w:r>
-      <w:r>
-        <w:t xml:space="preserve"> </w:t>
-      </w:r>
-      <w:r>
-        <w:t>(car</w:t>
-      </w:r>
-      <w:r>
-        <w:t xml:space="preserve"> </w:t>
-      </w:r>
-      <w:r>
-        <w:t>pas de licence commercial</w:t>
-      </w:r>
-      <w:r>
-        <w:t>e sera nécessaire</w:t>
       </w:r>
       <w:r>
         <w:t>). Nous</w:t>
@@ -2505,8 +2509,8 @@
         <w:spacing w:line="276" w:lineRule="auto"/>
         <w:jc w:val="both"/>
       </w:pPr>
-      <w:bookmarkStart w:id="7" w:name="_Toc469946267"/>
-      <w:bookmarkStart w:id="8" w:name="_Toc471315790"/>
+      <w:bookmarkStart w:id="8" w:name="_Toc469946267"/>
+      <w:bookmarkStart w:id="9" w:name="_Toc472159231"/>
       <w:r>
         <w:lastRenderedPageBreak/>
         <w:t>Front-</w:t>
@@ -2517,8 +2521,8 @@
       <w:r>
         <w:t>nd :</w:t>
       </w:r>
-      <w:bookmarkEnd w:id="7"/>
       <w:bookmarkEnd w:id="8"/>
+      <w:bookmarkEnd w:id="9"/>
     </w:p>
     <w:p>
       <w:pPr>
@@ -3523,14 +3527,14 @@
         <w:jc w:val="both"/>
         <w:textAlignment w:val="baseline"/>
       </w:pPr>
-      <w:bookmarkStart w:id="9" w:name="_Toc469946268"/>
-      <w:bookmarkStart w:id="10" w:name="_Toc471315791"/>
+      <w:bookmarkStart w:id="10" w:name="_Toc469946268"/>
+      <w:bookmarkStart w:id="11" w:name="_Toc472159232"/>
       <w:r>
         <w:lastRenderedPageBreak/>
         <w:t>Diagramme d’architecture :</w:t>
       </w:r>
-      <w:bookmarkEnd w:id="9"/>
       <w:bookmarkEnd w:id="10"/>
+      <w:bookmarkEnd w:id="11"/>
     </w:p>
     <w:p>
       <w:pPr>
@@ -3549,14 +3553,14 @@
           <w:szCs w:val="32"/>
         </w:rPr>
       </w:pPr>
-      <w:bookmarkStart w:id="11" w:name="_Toc469946269"/>
+      <w:bookmarkStart w:id="12" w:name="_Toc469946269"/>
       <w:r>
         <w:rPr>
           <w:noProof/>
           <w:lang w:eastAsia="fr-BE"/>
         </w:rPr>
         <w:drawing>
-          <wp:inline distT="0" distB="0" distL="0" distR="0" wp14:anchorId="756D74DD" wp14:editId="032936BA">
+          <wp:inline distT="0" distB="0" distL="0" distR="0" wp14:anchorId="36650E2D" wp14:editId="5DDDAC89">
             <wp:extent cx="8063791" cy="3962400"/>
             <wp:effectExtent l="0" t="0" r="0" b="0"/>
             <wp:docPr id="1" name="Image 1"/>
@@ -3629,13 +3633,13 @@
         <w:jc w:val="both"/>
         <w:textAlignment w:val="baseline"/>
       </w:pPr>
-      <w:bookmarkStart w:id="12" w:name="_Toc471315792"/>
+      <w:bookmarkStart w:id="13" w:name="_Toc472159233"/>
       <w:r>
         <w:lastRenderedPageBreak/>
         <w:t>Outils utilisés :</w:t>
       </w:r>
-      <w:bookmarkEnd w:id="11"/>
       <w:bookmarkEnd w:id="12"/>
+      <w:bookmarkEnd w:id="13"/>
     </w:p>
     <w:p>
       <w:pPr>
@@ -3653,7 +3657,7 @@
         <w:spacing w:line="276" w:lineRule="auto"/>
         <w:jc w:val="both"/>
       </w:pPr>
-      <w:bookmarkStart w:id="13" w:name="_Toc471315793"/>
+      <w:bookmarkStart w:id="14" w:name="_Toc472159234"/>
       <w:r>
         <w:t>G</w:t>
       </w:r>
@@ -3678,7 +3682,7 @@
       <w:r>
         <w:t> :</w:t>
       </w:r>
-      <w:bookmarkEnd w:id="13"/>
+      <w:bookmarkEnd w:id="14"/>
     </w:p>
     <w:p/>
     <w:p>
@@ -3904,11 +3908,11 @@
         <w:spacing w:line="276" w:lineRule="auto"/>
         <w:jc w:val="both"/>
       </w:pPr>
-      <w:bookmarkStart w:id="14" w:name="_Toc471315794"/>
+      <w:bookmarkStart w:id="15" w:name="_Toc472159235"/>
       <w:r>
         <w:t>Trello :</w:t>
       </w:r>
-      <w:bookmarkEnd w:id="14"/>
+      <w:bookmarkEnd w:id="15"/>
     </w:p>
     <w:p/>
     <w:p>
@@ -4050,12 +4054,12 @@
         <w:spacing w:line="276" w:lineRule="auto"/>
         <w:jc w:val="both"/>
       </w:pPr>
-      <w:bookmarkStart w:id="15" w:name="_Toc471315795"/>
+      <w:bookmarkStart w:id="16" w:name="_Toc472159236"/>
       <w:r>
         <w:t>Visual Studio Code :</w:t>
       </w:r>
-      <w:bookmarkStart w:id="16" w:name="_Toc469946270"/>
-      <w:bookmarkEnd w:id="15"/>
+      <w:bookmarkStart w:id="17" w:name="_Toc469946270"/>
+      <w:bookmarkEnd w:id="16"/>
     </w:p>
     <w:p>
       <w:pPr>
@@ -4101,8 +4105,6 @@
       <w:r>
         <w:t xml:space="preserve"> </w:t>
       </w:r>
-      <w:bookmarkStart w:id="17" w:name="_GoBack"/>
-      <w:bookmarkEnd w:id="17"/>
       <w:r>
         <w:t>qu’il est</w:t>
       </w:r>
@@ -4165,12 +4167,12 @@
         <w:jc w:val="both"/>
         <w:textAlignment w:val="baseline"/>
       </w:pPr>
-      <w:bookmarkStart w:id="18" w:name="_Toc471315796"/>
+      <w:bookmarkStart w:id="18" w:name="_Toc472159237"/>
       <w:r>
         <w:lastRenderedPageBreak/>
         <w:t>Bibliographie :</w:t>
       </w:r>
-      <w:bookmarkEnd w:id="16"/>
+      <w:bookmarkEnd w:id="17"/>
       <w:bookmarkEnd w:id="18"/>
     </w:p>
     <w:p>
@@ -4445,7 +4447,7 @@
             <w:noProof/>
             <w:lang w:val="fr-FR"/>
           </w:rPr>
-          <w:t>7</w:t>
+          <w:t>2</w:t>
         </w:r>
         <w:r>
           <w:rPr>
@@ -4511,7 +4513,7 @@
             <w:noProof/>
             <w:lang w:val="fr-FR"/>
           </w:rPr>
-          <w:t>6</w:t>
+          <w:t>1</w:t>
         </w:r>
         <w:r>
           <w:rPr>
@@ -4811,6 +4813,119 @@
     </w:lvl>
   </w:abstractNum>
   <w:abstractNum w:abstractNumId="1" w15:restartNumberingAfterBreak="0">
+    <w:nsid w:val="16F32FF8"/>
+    <w:multiLevelType w:val="hybridMultilevel"/>
+    <w:tmpl w:val="74D23264"/>
+    <w:lvl w:ilvl="0" w:tplc="080C0001">
+      <w:start w:val="1"/>
+      <w:numFmt w:val="bullet"/>
+      <w:lvlText w:val=""/>
+      <w:lvlJc w:val="left"/>
+      <w:pPr>
+        <w:ind w:left="1428" w:hanging="360"/>
+      </w:pPr>
+      <w:rPr>
+        <w:rFonts w:ascii="Symbol" w:hAnsi="Symbol" w:hint="default"/>
+      </w:rPr>
+    </w:lvl>
+    <w:lvl w:ilvl="1" w:tplc="080C0003" w:tentative="1">
+      <w:start w:val="1"/>
+      <w:numFmt w:val="bullet"/>
+      <w:lvlText w:val="o"/>
+      <w:lvlJc w:val="left"/>
+      <w:pPr>
+        <w:ind w:left="2148" w:hanging="360"/>
+      </w:pPr>
+      <w:rPr>
+        <w:rFonts w:ascii="Courier New" w:hAnsi="Courier New" w:cs="Courier New" w:hint="default"/>
+      </w:rPr>
+    </w:lvl>
+    <w:lvl w:ilvl="2" w:tplc="080C0005" w:tentative="1">
+      <w:start w:val="1"/>
+      <w:numFmt w:val="bullet"/>
+      <w:lvlText w:val=""/>
+      <w:lvlJc w:val="left"/>
+      <w:pPr>
+        <w:ind w:left="2868" w:hanging="360"/>
+      </w:pPr>
+      <w:rPr>
+        <w:rFonts w:ascii="Wingdings" w:hAnsi="Wingdings" w:hint="default"/>
+      </w:rPr>
+    </w:lvl>
+    <w:lvl w:ilvl="3" w:tplc="080C0001" w:tentative="1">
+      <w:start w:val="1"/>
+      <w:numFmt w:val="bullet"/>
+      <w:lvlText w:val=""/>
+      <w:lvlJc w:val="left"/>
+      <w:pPr>
+        <w:ind w:left="3588" w:hanging="360"/>
+      </w:pPr>
+      <w:rPr>
+        <w:rFonts w:ascii="Symbol" w:hAnsi="Symbol" w:hint="default"/>
+      </w:rPr>
+    </w:lvl>
+    <w:lvl w:ilvl="4" w:tplc="080C0003" w:tentative="1">
+      <w:start w:val="1"/>
+      <w:numFmt w:val="bullet"/>
+      <w:lvlText w:val="o"/>
+      <w:lvlJc w:val="left"/>
+      <w:pPr>
+        <w:ind w:left="4308" w:hanging="360"/>
+      </w:pPr>
+      <w:rPr>
+        <w:rFonts w:ascii="Courier New" w:hAnsi="Courier New" w:cs="Courier New" w:hint="default"/>
+      </w:rPr>
+    </w:lvl>
+    <w:lvl w:ilvl="5" w:tplc="080C0005" w:tentative="1">
+      <w:start w:val="1"/>
+      <w:numFmt w:val="bullet"/>
+      <w:lvlText w:val=""/>
+      <w:lvlJc w:val="left"/>
+      <w:pPr>
+        <w:ind w:left="5028" w:hanging="360"/>
+      </w:pPr>
+      <w:rPr>
+        <w:rFonts w:ascii="Wingdings" w:hAnsi="Wingdings" w:hint="default"/>
+      </w:rPr>
+    </w:lvl>
+    <w:lvl w:ilvl="6" w:tplc="080C0001" w:tentative="1">
+      <w:start w:val="1"/>
+      <w:numFmt w:val="bullet"/>
+      <w:lvlText w:val=""/>
+      <w:lvlJc w:val="left"/>
+      <w:pPr>
+        <w:ind w:left="5748" w:hanging="360"/>
+      </w:pPr>
+      <w:rPr>
+        <w:rFonts w:ascii="Symbol" w:hAnsi="Symbol" w:hint="default"/>
+      </w:rPr>
+    </w:lvl>
+    <w:lvl w:ilvl="7" w:tplc="080C0003" w:tentative="1">
+      <w:start w:val="1"/>
+      <w:numFmt w:val="bullet"/>
+      <w:lvlText w:val="o"/>
+      <w:lvlJc w:val="left"/>
+      <w:pPr>
+        <w:ind w:left="6468" w:hanging="360"/>
+      </w:pPr>
+      <w:rPr>
+        <w:rFonts w:ascii="Courier New" w:hAnsi="Courier New" w:cs="Courier New" w:hint="default"/>
+      </w:rPr>
+    </w:lvl>
+    <w:lvl w:ilvl="8" w:tplc="080C0005" w:tentative="1">
+      <w:start w:val="1"/>
+      <w:numFmt w:val="bullet"/>
+      <w:lvlText w:val=""/>
+      <w:lvlJc w:val="left"/>
+      <w:pPr>
+        <w:ind w:left="7188" w:hanging="360"/>
+      </w:pPr>
+      <w:rPr>
+        <w:rFonts w:ascii="Wingdings" w:hAnsi="Wingdings" w:hint="default"/>
+      </w:rPr>
+    </w:lvl>
+  </w:abstractNum>
+  <w:abstractNum w:abstractNumId="2" w15:restartNumberingAfterBreak="0">
     <w:nsid w:val="190B7DC2"/>
     <w:multiLevelType w:val="hybridMultilevel"/>
     <w:tmpl w:val="FD986386"/>
@@ -4899,7 +5014,7 @@
       </w:pPr>
     </w:lvl>
   </w:abstractNum>
-  <w:abstractNum w:abstractNumId="2" w15:restartNumberingAfterBreak="0">
+  <w:abstractNum w:abstractNumId="3" w15:restartNumberingAfterBreak="0">
     <w:nsid w:val="42562F98"/>
     <w:multiLevelType w:val="multilevel"/>
     <w:tmpl w:val="44A26C1C"/>
@@ -4985,7 +5100,7 @@
       </w:pPr>
     </w:lvl>
   </w:abstractNum>
-  <w:abstractNum w:abstractNumId="3" w15:restartNumberingAfterBreak="0">
+  <w:abstractNum w:abstractNumId="4" w15:restartNumberingAfterBreak="0">
     <w:nsid w:val="49032B75"/>
     <w:multiLevelType w:val="hybridMultilevel"/>
     <w:tmpl w:val="B17C84FC"/>
@@ -5071,7 +5186,7 @@
       </w:pPr>
     </w:lvl>
   </w:abstractNum>
-  <w:abstractNum w:abstractNumId="4" w15:restartNumberingAfterBreak="0">
+  <w:abstractNum w:abstractNumId="5" w15:restartNumberingAfterBreak="0">
     <w:nsid w:val="603466F4"/>
     <w:multiLevelType w:val="hybridMultilevel"/>
     <w:tmpl w:val="D1100EB4"/>
@@ -5157,7 +5272,7 @@
       </w:pPr>
     </w:lvl>
   </w:abstractNum>
-  <w:abstractNum w:abstractNumId="5" w15:restartNumberingAfterBreak="0">
+  <w:abstractNum w:abstractNumId="6" w15:restartNumberingAfterBreak="0">
     <w:nsid w:val="61BE7653"/>
     <w:multiLevelType w:val="hybridMultilevel"/>
     <w:tmpl w:val="2FE26416"/>
@@ -5243,7 +5358,7 @@
       </w:pPr>
     </w:lvl>
   </w:abstractNum>
-  <w:abstractNum w:abstractNumId="6" w15:restartNumberingAfterBreak="0">
+  <w:abstractNum w:abstractNumId="7" w15:restartNumberingAfterBreak="0">
     <w:nsid w:val="6F167E51"/>
     <w:multiLevelType w:val="multilevel"/>
     <w:tmpl w:val="44A26C1C"/>
@@ -5329,7 +5444,7 @@
       </w:pPr>
     </w:lvl>
   </w:abstractNum>
-  <w:abstractNum w:abstractNumId="7" w15:restartNumberingAfterBreak="0">
+  <w:abstractNum w:abstractNumId="8" w15:restartNumberingAfterBreak="0">
     <w:nsid w:val="745B0A3E"/>
     <w:multiLevelType w:val="hybridMultilevel"/>
     <w:tmpl w:val="2E32939A"/>
@@ -5416,28 +5531,31 @@
     </w:lvl>
   </w:abstractNum>
   <w:num w:numId="1">
-    <w:abstractNumId w:val="2"/>
+    <w:abstractNumId w:val="3"/>
   </w:num>
   <w:num w:numId="2">
-    <w:abstractNumId w:val="3"/>
+    <w:abstractNumId w:val="4"/>
   </w:num>
   <w:num w:numId="3">
-    <w:abstractNumId w:val="4"/>
+    <w:abstractNumId w:val="5"/>
   </w:num>
   <w:num w:numId="4">
-    <w:abstractNumId w:val="7"/>
+    <w:abstractNumId w:val="8"/>
   </w:num>
   <w:num w:numId="5">
-    <w:abstractNumId w:val="1"/>
+    <w:abstractNumId w:val="2"/>
   </w:num>
   <w:num w:numId="6">
     <w:abstractNumId w:val="0"/>
   </w:num>
   <w:num w:numId="7">
-    <w:abstractNumId w:val="5"/>
+    <w:abstractNumId w:val="6"/>
   </w:num>
   <w:num w:numId="8">
-    <w:abstractNumId w:val="6"/>
+    <w:abstractNumId w:val="7"/>
+  </w:num>
+  <w:num w:numId="9">
+    <w:abstractNumId w:val="1"/>
   </w:num>
 </w:numbering>
 </file>
@@ -6447,7 +6565,7 @@
 </file>
 
 <file path=customXml/itemProps1.xml><?xml version="1.0" encoding="utf-8"?>
-<ds:datastoreItem xmlns:ds="http://schemas.openxmlformats.org/officeDocument/2006/customXml" ds:itemID="{0B7D3570-E7C0-40FD-A020-62D665B28CB5}">
+<ds:datastoreItem xmlns:ds="http://schemas.openxmlformats.org/officeDocument/2006/customXml" ds:itemID="{A97F3922-9CD0-413D-AB08-85D2E1645276}">
   <ds:schemaRefs>
     <ds:schemaRef ds:uri="http://schemas.openxmlformats.org/officeDocument/2006/bibliography"/>
   </ds:schemaRefs>

</xml_diff>

<commit_message>
creation de folder rapport+ rapport d'annalyse mise en commun
</commit_message>
<xml_diff>
--- a/rapport/choix techno (1).docx
+++ b/rapport/choix techno (1).docx
@@ -1775,12 +1775,10 @@
         <w:spacing w:line="276" w:lineRule="auto"/>
         <w:jc w:val="both"/>
         <w:sectPr>
-          <w:headerReference w:type="even" r:id="rId8"/>
-          <w:headerReference w:type="default" r:id="rId9"/>
-          <w:footerReference w:type="even" r:id="rId10"/>
-          <w:footerReference w:type="default" r:id="rId11"/>
-          <w:headerReference w:type="first" r:id="rId12"/>
-          <w:footerReference w:type="first" r:id="rId13"/>
+          <w:headerReference w:type="default" r:id="rId8"/>
+          <w:footerReference w:type="default" r:id="rId9"/>
+          <w:headerReference w:type="first" r:id="rId10"/>
+          <w:footerReference w:type="first" r:id="rId11"/>
           <w:pgSz w:w="11906" w:h="16838"/>
           <w:pgMar w:top="1417" w:right="1417" w:bottom="1417" w:left="1417" w:header="708" w:footer="708" w:gutter="0"/>
           <w:pgNumType w:fmt="upperLetter" w:start="0"/>
@@ -1800,13 +1798,13 @@
         <w:spacing w:line="276" w:lineRule="auto"/>
         <w:jc w:val="both"/>
       </w:pPr>
-      <w:bookmarkStart w:id="0" w:name="_Toc469946265"/>
-      <w:bookmarkStart w:id="1" w:name="_Toc474157591"/>
+      <w:bookmarkStart w:id="0" w:name="_Toc474157591"/>
+      <w:bookmarkStart w:id="1" w:name="_Toc469946265"/>
       <w:r>
         <w:lastRenderedPageBreak/>
         <w:t>Introduction :</w:t>
       </w:r>
-      <w:bookmarkEnd w:id="1"/>
+      <w:bookmarkEnd w:id="0"/>
     </w:p>
     <w:p>
       <w:pPr>
@@ -2017,7 +2015,7 @@
       <w:r>
         <w:t> :</w:t>
       </w:r>
-      <w:bookmarkEnd w:id="0"/>
+      <w:bookmarkEnd w:id="1"/>
       <w:bookmarkEnd w:id="2"/>
     </w:p>
     <w:p>
@@ -2784,7 +2782,10 @@
         <w:jc w:val="both"/>
       </w:pPr>
       <w:r>
-        <w:t>Si nous faisons le choix du SQL</w:t>
+        <w:t>N</w:t>
+      </w:r>
+      <w:r>
+        <w:t>ous faisons le choix du SQL</w:t>
       </w:r>
       <w:r>
         <w:t>,</w:t>
@@ -2891,69 +2892,6 @@
         <w:spacing w:line="276" w:lineRule="auto"/>
         <w:jc w:val="both"/>
       </w:pPr>
-      <w:r>
-        <w:t>Si finalement</w:t>
-      </w:r>
-      <w:r>
-        <w:t xml:space="preserve"> notre</w:t>
-      </w:r>
-      <w:r>
-        <w:t xml:space="preserve"> choix </w:t>
-      </w:r>
-      <w:r>
-        <w:t xml:space="preserve">devait </w:t>
-      </w:r>
-      <w:r>
-        <w:t xml:space="preserve">quand même </w:t>
-      </w:r>
-      <w:r>
-        <w:t>se porte</w:t>
-      </w:r>
-      <w:r>
-        <w:t>r</w:t>
-      </w:r>
-      <w:r>
-        <w:t xml:space="preserve"> sur le </w:t>
-      </w:r>
-      <w:r>
-        <w:t>NoSQL, nous</w:t>
-      </w:r>
-      <w:r>
-        <w:t xml:space="preserve"> f</w:t>
-      </w:r>
-      <w:r>
-        <w:t>er</w:t>
-      </w:r>
-      <w:r>
-        <w:t>i</w:t>
-      </w:r>
-      <w:r>
-        <w:t xml:space="preserve">ons </w:t>
-      </w:r>
-      <w:r>
-        <w:t xml:space="preserve">alors </w:t>
-      </w:r>
-      <w:r>
-        <w:t>le choix d’aller vers du M</w:t>
-      </w:r>
-      <w:r>
-        <w:t xml:space="preserve">angoDb qui a comme avantage de pouvoir stocker </w:t>
-      </w:r>
-      <w:r>
-        <w:t>d’importante</w:t>
-      </w:r>
-      <w:r>
-        <w:t>s</w:t>
-      </w:r>
-      <w:r>
-        <w:t xml:space="preserve"> donné</w:t>
-      </w:r>
-      <w:r>
-        <w:t>es</w:t>
-      </w:r>
-      <w:r>
-        <w:t xml:space="preserve"> et d’avoir une performance élevée.</w:t>
-      </w:r>
     </w:p>
     <w:p>
       <w:pPr>
@@ -4020,9 +3958,9 @@
           <w:szCs w:val="32"/>
         </w:rPr>
         <w:sectPr>
-          <w:headerReference w:type="default" r:id="rId14"/>
-          <w:headerReference w:type="first" r:id="rId15"/>
-          <w:footerReference w:type="first" r:id="rId16"/>
+          <w:headerReference w:type="default" r:id="rId12"/>
+          <w:headerReference w:type="first" r:id="rId13"/>
+          <w:footerReference w:type="first" r:id="rId14"/>
           <w:pgSz w:w="11906" w:h="16838"/>
           <w:pgMar w:top="1417" w:right="1417" w:bottom="1417" w:left="1417" w:header="708" w:footer="708" w:gutter="0"/>
           <w:pgNumType w:start="1"/>
@@ -4093,7 +4031,7 @@
                     <pic:cNvPicPr/>
                   </pic:nvPicPr>
                   <pic:blipFill>
-                    <a:blip r:embed="rId17"/>
+                    <a:blip r:embed="rId15"/>
                     <a:stretch>
                       <a:fillRect/>
                     </a:stretch>
@@ -4727,12 +4665,206 @@
           <w:numId w:val="8"/>
         </w:numPr>
       </w:pPr>
+      <w:r>
+        <w:t>Objet du marché :</w:t>
+      </w:r>
+    </w:p>
+    <w:p>
+      <w:r>
+        <w:t>L’objet du marché consiste à développer un outil de gestions des logins.</w:t>
+      </w:r>
+    </w:p>
+    <w:p>
+      <w:pPr>
+        <w:pStyle w:val="Titre3"/>
+        <w:numPr>
+          <w:ilvl w:val="2"/>
+          <w:numId w:val="8"/>
+        </w:numPr>
+      </w:pPr>
+      <w:r>
+        <w:t>Fonctionnalité</w:t>
+      </w:r>
+      <w:r>
+        <w:t> :</w:t>
+      </w:r>
+    </w:p>
+    <w:p>
+      <w:pPr>
+        <w:pStyle w:val="Paragraphedeliste"/>
+        <w:numPr>
+          <w:ilvl w:val="0"/>
+          <w:numId w:val="13"/>
+        </w:numPr>
+      </w:pPr>
+      <w:r>
+        <w:t>La gestion des utilisateurs et des profils</w:t>
+      </w:r>
+    </w:p>
+    <w:p>
+      <w:pPr>
+        <w:pStyle w:val="Paragraphedeliste"/>
+        <w:numPr>
+          <w:ilvl w:val="0"/>
+          <w:numId w:val="13"/>
+        </w:numPr>
+      </w:pPr>
+      <w:r>
+        <w:t>La gestion des logiciels</w:t>
+      </w:r>
+    </w:p>
+    <w:p>
+      <w:pPr>
+        <w:pStyle w:val="Paragraphedeliste"/>
+        <w:numPr>
+          <w:ilvl w:val="0"/>
+          <w:numId w:val="13"/>
+        </w:numPr>
+      </w:pPr>
+      <w:r>
+        <w:t>La génération des scripts de logins</w:t>
+      </w:r>
+    </w:p>
+    <w:p>
+      <w:pPr>
+        <w:pStyle w:val="Paragraphedeliste"/>
+        <w:numPr>
+          <w:ilvl w:val="0"/>
+          <w:numId w:val="13"/>
+        </w:numPr>
+      </w:pPr>
+      <w:r>
+        <w:t>La consultation de feuilles de logins</w:t>
+      </w:r>
+    </w:p>
+    <w:p>
+      <w:pPr>
+        <w:pStyle w:val="Titre3"/>
+        <w:numPr>
+          <w:ilvl w:val="2"/>
+          <w:numId w:val="8"/>
+        </w:numPr>
+      </w:pPr>
+      <w:r>
+        <w:t>Contrainte :</w:t>
+      </w:r>
+      <w:r>
+        <w:tab/>
+      </w:r>
+      <w:r>
+        <w:tab/>
+      </w:r>
+    </w:p>
+    <w:p>
+      <w:pPr>
+        <w:pStyle w:val="Paragraphedeliste"/>
+        <w:numPr>
+          <w:ilvl w:val="0"/>
+          <w:numId w:val="14"/>
+        </w:numPr>
+      </w:pPr>
+      <w:r>
+        <w:t xml:space="preserve">Séparation du client et du serveur </w:t>
+      </w:r>
+    </w:p>
+    <w:p>
+      <w:pPr>
+        <w:pStyle w:val="Paragraphedeliste"/>
+        <w:numPr>
+          <w:ilvl w:val="0"/>
+          <w:numId w:val="14"/>
+        </w:numPr>
+      </w:pPr>
+      <w:r>
+        <w:t xml:space="preserve">Format du fichier CSV définit par le client </w:t>
+      </w:r>
+    </w:p>
+    <w:p>
+      <w:pPr>
+        <w:pStyle w:val="Paragraphedeliste"/>
+        <w:numPr>
+          <w:ilvl w:val="0"/>
+          <w:numId w:val="14"/>
+        </w:numPr>
+      </w:pPr>
+      <w:r>
+        <w:t>Seul les étudiants ayant un matricule peuvent consulter en ligne</w:t>
+      </w:r>
       <w:bookmarkStart w:id="18" w:name="_Toc474157602"/>
       <w:r>
-        <w:t>Diagramme de cas d’utilisation :</w:t>
-      </w:r>
-      <w:bookmarkEnd w:id="18"/>
-    </w:p>
+        <w:t xml:space="preserve"> leur feuille de login </w:t>
+      </w:r>
+    </w:p>
+    <w:p>
+      <w:pPr>
+        <w:pStyle w:val="Paragraphedeliste"/>
+        <w:numPr>
+          <w:ilvl w:val="0"/>
+          <w:numId w:val="14"/>
+        </w:numPr>
+      </w:pPr>
+      <w:r>
+        <w:t>Les professeurs et personne</w:t>
+      </w:r>
+      <w:r>
+        <w:t xml:space="preserve"> invité devrons aller chercher leur page de login chez l’</w:t>
+      </w:r>
+      <w:r>
+        <w:t>administrateurs systèmes</w:t>
+      </w:r>
+      <w:r>
+        <w:t xml:space="preserve"> </w:t>
+      </w:r>
+      <w:r>
+        <w:t xml:space="preserve">qui lui génèrera leur feuille de login </w:t>
+      </w:r>
+    </w:p>
+    <w:p/>
+    <w:p>
+      <w:pPr>
+        <w:pStyle w:val="Titre2"/>
+        <w:numPr>
+          <w:ilvl w:val="1"/>
+          <w:numId w:val="8"/>
+        </w:numPr>
+      </w:pPr>
+      <w:r>
+        <w:t>Spécifications applicatives :</w:t>
+      </w:r>
+    </w:p>
+    <w:p>
+      <w:r>
+        <w:t>Cette application se présente sou</w:t>
+      </w:r>
+      <w:r>
+        <w:t xml:space="preserve">s la forme d’un site web accessible depuis un nom de domaine </w:t>
+      </w:r>
+    </w:p>
+    <w:p>
+      <w:pPr>
+        <w:pStyle w:val="Titre2"/>
+        <w:numPr>
+          <w:ilvl w:val="1"/>
+          <w:numId w:val="8"/>
+        </w:numPr>
+      </w:pPr>
+      <w:r>
+        <w:t>Lancement d’un projet :</w:t>
+      </w:r>
+    </w:p>
+    <w:p>
+      <w:pPr>
+        <w:pStyle w:val="Titre2"/>
+        <w:numPr>
+          <w:ilvl w:val="1"/>
+          <w:numId w:val="8"/>
+        </w:numPr>
+      </w:pPr>
+      <w:r>
+        <w:t xml:space="preserve"> Acteur :</w:t>
+      </w:r>
+    </w:p>
+    <w:p/>
     <w:p/>
     <w:p>
       <w:pPr>
@@ -4744,16 +4876,33 @@
           <w:docGrid w:linePitch="360"/>
         </w:sectPr>
       </w:pPr>
+    </w:p>
+    <w:p>
+      <w:pPr>
+        <w:pStyle w:val="Titre2"/>
+        <w:numPr>
+          <w:ilvl w:val="1"/>
+          <w:numId w:val="8"/>
+        </w:numPr>
+      </w:pPr>
+      <w:r>
+        <w:lastRenderedPageBreak/>
+        <w:t>Diagramme de cas d’utilisation :</w:t>
+      </w:r>
+      <w:bookmarkEnd w:id="18"/>
+    </w:p>
+    <w:p/>
+    <w:p>
       <w:r>
         <w:rPr>
           <w:noProof/>
           <w:lang w:eastAsia="fr-BE"/>
         </w:rPr>
         <w:drawing>
-          <wp:inline distT="0" distB="0" distL="0" distR="0" wp14:anchorId="519F7226" wp14:editId="3C1E2ACC">
-            <wp:extent cx="5760720" cy="5615940"/>
+          <wp:inline distT="0" distB="0" distL="0" distR="0" wp14:anchorId="4FB86FE6" wp14:editId="7E293190">
+            <wp:extent cx="5760720" cy="5613400"/>
             <wp:effectExtent l="0" t="0" r="0" b="0"/>
-            <wp:docPr id="3" name="Image 3"/>
+            <wp:docPr id="4" name="Image 4"/>
             <wp:cNvGraphicFramePr>
               <a:graphicFrameLocks xmlns:a="http://schemas.openxmlformats.org/drawingml/2006/main" noChangeAspect="1"/>
             </wp:cNvGraphicFramePr>
@@ -4761,11 +4910,11 @@
               <a:graphicData uri="http://schemas.openxmlformats.org/drawingml/2006/picture">
                 <pic:pic xmlns:pic="http://schemas.openxmlformats.org/drawingml/2006/picture">
                   <pic:nvPicPr>
-                    <pic:cNvPr id="3" name="UC.jpg"/>
+                    <pic:cNvPr id="4" name="UC.jpg"/>
                     <pic:cNvPicPr/>
                   </pic:nvPicPr>
                   <pic:blipFill>
-                    <a:blip r:embed="rId18"/>
+                    <a:blip r:embed="rId16"/>
                     <a:stretch>
                       <a:fillRect/>
                     </a:stretch>
@@ -4773,7 +4922,7 @@
                   <pic:spPr>
                     <a:xfrm>
                       <a:off x="0" y="0"/>
-                      <a:ext cx="5760720" cy="5615940"/>
+                      <a:ext cx="5761831" cy="5614483"/>
                     </a:xfrm>
                     <a:prstGeom prst="rect">
                       <a:avLst/>
@@ -4786,6 +4935,19 @@
         </w:drawing>
       </w:r>
     </w:p>
+    <w:p/>
+    <w:p/>
+    <w:p>
+      <w:pPr>
+        <w:sectPr>
+          <w:pgSz w:w="11906" w:h="16838"/>
+          <w:pgMar w:top="1417" w:right="1417" w:bottom="1417" w:left="1417" w:header="567" w:footer="567" w:gutter="0"/>
+          <w:cols w:space="708"/>
+          <w:titlePg/>
+          <w:docGrid w:linePitch="360"/>
+        </w:sectPr>
+      </w:pPr>
+    </w:p>
     <w:p>
       <w:pPr>
         <w:pStyle w:val="Titre2"/>
@@ -4825,10 +4987,10 @@
           <w:lang w:eastAsia="fr-BE"/>
         </w:rPr>
         <w:drawing>
-          <wp:inline distT="0" distB="0" distL="0" distR="0" wp14:anchorId="779E9754" wp14:editId="6B5A7367">
+          <wp:inline distT="0" distB="0" distL="0" distR="0" wp14:anchorId="49C8E020" wp14:editId="641F941A">
             <wp:extent cx="5760720" cy="5328285"/>
             <wp:effectExtent l="0" t="0" r="0" b="0"/>
-            <wp:docPr id="2" name="Image 2"/>
+            <wp:docPr id="11" name="Image 11"/>
             <wp:cNvGraphicFramePr>
               <a:graphicFrameLocks xmlns:a="http://schemas.openxmlformats.org/drawingml/2006/main" noChangeAspect="1"/>
             </wp:cNvGraphicFramePr>
@@ -4836,11 +4998,11 @@
               <a:graphicData uri="http://schemas.openxmlformats.org/drawingml/2006/picture">
                 <pic:pic xmlns:pic="http://schemas.openxmlformats.org/drawingml/2006/picture">
                   <pic:nvPicPr>
-                    <pic:cNvPr id="2" name="DSD.png"/>
+                    <pic:cNvPr id="11" name="DsdFinal (3).png"/>
                     <pic:cNvPicPr/>
                   </pic:nvPicPr>
                   <pic:blipFill>
-                    <a:blip r:embed="rId19"/>
+                    <a:blip r:embed="rId17"/>
                     <a:stretch>
                       <a:fillRect/>
                     </a:stretch>
@@ -4866,19 +5028,7 @@
         <w:jc w:val="both"/>
       </w:pPr>
       <w:r>
-        <w:t xml:space="preserve">Au niveau de la base de données, 5 tables seront créées. Une table Utilisateurs, Profils, Applications, Profils_Applications, Utilisateurs_Applications. Nous ne créons pas de table administrateur, </w:t>
-      </w:r>
-      <w:r>
-        <w:t>celle-ci</w:t>
-      </w:r>
-      <w:r>
-        <w:t xml:space="preserve"> </w:t>
-      </w:r>
-      <w:r>
-        <w:t>peut être</w:t>
-      </w:r>
-      <w:r>
-        <w:t xml:space="preserve"> évitée par la création d’un champ mot de passe dans la table intermédiaire Utilisateurs_Applications. On ajoutera alors dans la table application, un tuple qui correspond à l’application même (application globale). Pour l’application globale et un utilisateur, on aura le mot de passe de l’admin. Ceci évite la création d’une table Administrateur qui ne contiendrait qu’un tuple et par conséquent un usage de l’espace mémoire inutile. Petite subtilité à prendre en compte lors de la suppression de la base de données, on devra obliger la base de données à ne pas supprimer les tuples qui sont directement liés à l’administrateur et à l’application globale.</w:t>
+        <w:t>Au niveau de la base de données, 5 tables seront créées. Une table Utilisateurs, Profils, Applications, Profils_Applications, Utilisateurs_Applications. Nous ne créons pas de table administrateur, celle-ci peut être évitée par la création d’un champ mot de passe dans la table intermédiaire Utilisateurs_Applications. On ajoutera alors dans la table application, un tuple qui correspond à l’application même (application globale). Pour l’application globale et un utilisateur, on aura le mot de passe de l’admin. Ceci évite la création d’une table Administrateur qui ne contiendrait qu’un tuple et par conséquent un usage de l’espace mémoire inutile. Petite subtilité à prendre en compte lors de la suppression de la base de données, on devra obliger la base de données à ne pas supprimer les tuples qui sont directement liés à l’administrateur et à l’application globale.</w:t>
       </w:r>
     </w:p>
     <w:p>
@@ -4947,6 +5097,53 @@
     <w:p/>
     <w:p>
       <w:pPr>
+        <w:jc w:val="center"/>
+      </w:pPr>
+      <w:r>
+        <w:rPr>
+          <w:noProof/>
+          <w:lang w:eastAsia="fr-BE"/>
+        </w:rPr>
+        <w:drawing>
+          <wp:inline distT="0" distB="0" distL="0" distR="0" wp14:anchorId="6A27D1DB" wp14:editId="3B678436">
+            <wp:extent cx="5760720" cy="5401733"/>
+            <wp:effectExtent l="0" t="0" r="0" b="0"/>
+            <wp:docPr id="8" name="Image 8"/>
+            <wp:cNvGraphicFramePr>
+              <a:graphicFrameLocks xmlns:a="http://schemas.openxmlformats.org/drawingml/2006/main" noChangeAspect="1"/>
+            </wp:cNvGraphicFramePr>
+            <a:graphic xmlns:a="http://schemas.openxmlformats.org/drawingml/2006/main">
+              <a:graphicData uri="http://schemas.openxmlformats.org/drawingml/2006/picture">
+                <pic:pic xmlns:pic="http://schemas.openxmlformats.org/drawingml/2006/picture">
+                  <pic:nvPicPr>
+                    <pic:cNvPr id="8" name="schemaCode.png"/>
+                    <pic:cNvPicPr/>
+                  </pic:nvPicPr>
+                  <pic:blipFill>
+                    <a:blip r:embed="rId18"/>
+                    <a:stretch>
+                      <a:fillRect/>
+                    </a:stretch>
+                  </pic:blipFill>
+                  <pic:spPr>
+                    <a:xfrm>
+                      <a:off x="0" y="0"/>
+                      <a:ext cx="5763096" cy="5403961"/>
+                    </a:xfrm>
+                    <a:prstGeom prst="rect">
+                      <a:avLst/>
+                    </a:prstGeom>
+                  </pic:spPr>
+                </pic:pic>
+              </a:graphicData>
+            </a:graphic>
+          </wp:inline>
+        </w:drawing>
+      </w:r>
+    </w:p>
+    <w:p/>
+    <w:p>
+      <w:pPr>
         <w:pStyle w:val="Titre3"/>
         <w:numPr>
           <w:ilvl w:val="2"/>
@@ -4954,10 +5151,93 @@
         </w:numPr>
       </w:pPr>
       <w:r>
+        <w:lastRenderedPageBreak/>
         <w:t>Organisation des modules Node.js :</w:t>
       </w:r>
-      <w:bookmarkStart w:id="21" w:name="_GoBack"/>
-      <w:bookmarkEnd w:id="21"/>
+    </w:p>
+    <w:p/>
+    <w:p>
+      <w:pPr>
+        <w:jc w:val="center"/>
+      </w:pPr>
+      <w:r>
+        <w:rPr>
+          <w:noProof/>
+          <w:lang w:eastAsia="fr-BE"/>
+        </w:rPr>
+        <w:drawing>
+          <wp:inline distT="0" distB="0" distL="0" distR="0" wp14:anchorId="0313B088" wp14:editId="7492C27F">
+            <wp:extent cx="4838700" cy="2943225"/>
+            <wp:effectExtent l="0" t="0" r="0" b="0"/>
+            <wp:docPr id="9" name="Image 9"/>
+            <wp:cNvGraphicFramePr>
+              <a:graphicFrameLocks xmlns:a="http://schemas.openxmlformats.org/drawingml/2006/main" noChangeAspect="1"/>
+            </wp:cNvGraphicFramePr>
+            <a:graphic xmlns:a="http://schemas.openxmlformats.org/drawingml/2006/main">
+              <a:graphicData uri="http://schemas.openxmlformats.org/drawingml/2006/picture">
+                <pic:pic xmlns:pic="http://schemas.openxmlformats.org/drawingml/2006/picture">
+                  <pic:nvPicPr>
+                    <pic:cNvPr id="9" name="module (1).png"/>
+                    <pic:cNvPicPr/>
+                  </pic:nvPicPr>
+                  <pic:blipFill>
+                    <a:blip r:embed="rId19"/>
+                    <a:stretch>
+                      <a:fillRect/>
+                    </a:stretch>
+                  </pic:blipFill>
+                  <pic:spPr>
+                    <a:xfrm>
+                      <a:off x="0" y="0"/>
+                      <a:ext cx="4838700" cy="2943225"/>
+                    </a:xfrm>
+                    <a:prstGeom prst="rect">
+                      <a:avLst/>
+                    </a:prstGeom>
+                  </pic:spPr>
+                </pic:pic>
+              </a:graphicData>
+            </a:graphic>
+          </wp:inline>
+        </w:drawing>
+      </w:r>
+    </w:p>
+    <w:p/>
+    <w:p>
+      <w:r>
+        <w:t>Italique = librairie / module externe</w:t>
+      </w:r>
+    </w:p>
+    <w:p/>
+    <w:p>
+      <w:pPr>
+        <w:jc w:val="both"/>
+      </w:pPr>
+      <w:r>
+        <w:t xml:space="preserve">Le back-end Node.js comportera une structure précise : l’app.js sera la pièce centrale du back-end. Il se chargera d’initier en premier la connexion avec la base de données PostgreSQL. Pour cela, il utilisera database.js qui sera un fichier de configuration, celui-ci possède la configuration nécessaire pour se connecter à la base de données. Le but étant de permettre la modification des informations de la base de données, si besoin est, et sans devoir modifier app.js. Pour permettre une connexion PostgreSQL, on utilisera la librairie externe « pg ». En plus de cela, app.js fera appel à des fichiers modèle pour le Json. À titre d’exemple, on utilisera le modèle user.js qui définira quelles sont les informations d’un utilisateur. </w:t>
+      </w:r>
+    </w:p>
+    <w:p>
+      <w:pPr>
+        <w:jc w:val="both"/>
+      </w:pPr>
+      <w:r>
+        <w:t>Enfin, routes.js contiendra les différentes méthodes qui seront exécutées en fonction de la requête Ajax envoyée par l’application cliente.</w:t>
+      </w:r>
+    </w:p>
+    <w:p>
+      <w:pPr>
+        <w:rPr>
+          <w:rFonts w:asciiTheme="majorHAnsi" w:eastAsiaTheme="majorEastAsia" w:hAnsiTheme="majorHAnsi" w:cstheme="majorBidi"/>
+          <w:color w:val="2E74B5" w:themeColor="accent1" w:themeShade="BF"/>
+          <w:sz w:val="26"/>
+          <w:szCs w:val="26"/>
+        </w:rPr>
+      </w:pPr>
+      <w:bookmarkStart w:id="21" w:name="_Toc474157605"/>
+      <w:r>
+        <w:br w:type="page"/>
+      </w:r>
     </w:p>
     <w:p>
       <w:pPr>
@@ -4967,11 +5247,24 @@
           <w:numId w:val="8"/>
         </w:numPr>
       </w:pPr>
-      <w:bookmarkStart w:id="22" w:name="_Toc474157605"/>
-      <w:r>
+      <w:r>
+        <w:lastRenderedPageBreak/>
         <w:t>IHM :</w:t>
       </w:r>
+      <w:bookmarkEnd w:id="21"/>
+    </w:p>
+    <w:p>
+      <w:bookmarkStart w:id="22" w:name="_GoBack"/>
       <w:bookmarkEnd w:id="22"/>
+    </w:p>
+    <w:p>
+      <w:pPr>
+        <w:pStyle w:val="Titre2"/>
+        <w:numPr>
+          <w:ilvl w:val="1"/>
+          <w:numId w:val="8"/>
+        </w:numPr>
+      </w:pPr>
       <w:r>
         <w:br w:type="page"/>
       </w:r>
@@ -5385,6 +5678,47 @@
 
 <file path=word/footer1.xml><?xml version="1.0" encoding="utf-8"?>
 <w:ftr xmlns:wpc="http://schemas.microsoft.com/office/word/2010/wordprocessingCanvas" xmlns:cx="http://schemas.microsoft.com/office/drawing/2014/chartex" xmlns:cx1="http://schemas.microsoft.com/office/drawing/2015/9/8/chartex" xmlns:cx2="http://schemas.microsoft.com/office/drawing/2015/10/21/chartex" xmlns:mc="http://schemas.openxmlformats.org/markup-compatibility/2006" xmlns:o="urn:schemas-microsoft-com:office:office" xmlns:r="http://schemas.openxmlformats.org/officeDocument/2006/relationships" xmlns:m="http://schemas.openxmlformats.org/officeDocument/2006/math" xmlns:v="urn:schemas-microsoft-com:vml" xmlns:wp14="http://schemas.microsoft.com/office/word/2010/wordprocessingDrawing" xmlns:wp="http://schemas.openxmlformats.org/drawingml/2006/wordprocessingDrawing" xmlns:w10="urn:schemas-microsoft-com:office:word" xmlns:w="http://schemas.openxmlformats.org/wordprocessingml/2006/main" xmlns:w14="http://schemas.microsoft.com/office/word/2010/wordml" xmlns:w15="http://schemas.microsoft.com/office/word/2012/wordml" xmlns:w16se="http://schemas.microsoft.com/office/word/2015/wordml/symex" xmlns:wpg="http://schemas.microsoft.com/office/word/2010/wordprocessingGroup" xmlns:wpi="http://schemas.microsoft.com/office/word/2010/wordprocessingInk" xmlns:wne="http://schemas.microsoft.com/office/word/2006/wordml" xmlns:wps="http://schemas.microsoft.com/office/word/2010/wordprocessingShape" mc:Ignorable="w14 w15 w16se wp14">
+  <w:sdt>
+    <w:sdtPr>
+      <w:id w:val="2075625495"/>
+      <w:docPartObj>
+        <w:docPartGallery w:val="Page Numbers (Bottom of Page)"/>
+        <w:docPartUnique/>
+      </w:docPartObj>
+    </w:sdtPr>
+    <w:sdtEndPr/>
+    <w:sdtContent>
+      <w:p>
+        <w:pPr>
+          <w:pStyle w:val="Pieddepage"/>
+          <w:jc w:val="right"/>
+        </w:pPr>
+        <w:r>
+          <w:fldChar w:fldCharType="begin"/>
+        </w:r>
+        <w:r>
+          <w:instrText>PAGE   \* MERGEFORMAT</w:instrText>
+        </w:r>
+        <w:r>
+          <w:fldChar w:fldCharType="separate"/>
+        </w:r>
+        <w:r>
+          <w:rPr>
+            <w:noProof/>
+            <w:lang w:val="fr-FR"/>
+          </w:rPr>
+          <w:t>12</w:t>
+        </w:r>
+        <w:r>
+          <w:rPr>
+            <w:noProof/>
+            <w:lang w:val="fr-FR"/>
+          </w:rPr>
+          <w:fldChar w:fldCharType="end"/>
+        </w:r>
+      </w:p>
+    </w:sdtContent>
+  </w:sdt>
   <w:p>
     <w:pPr>
       <w:pStyle w:val="Pieddepage"/>
@@ -5395,9 +5729,24 @@
 
 <file path=word/footer2.xml><?xml version="1.0" encoding="utf-8"?>
 <w:ftr xmlns:wpc="http://schemas.microsoft.com/office/word/2010/wordprocessingCanvas" xmlns:cx="http://schemas.microsoft.com/office/drawing/2014/chartex" xmlns:cx1="http://schemas.microsoft.com/office/drawing/2015/9/8/chartex" xmlns:cx2="http://schemas.microsoft.com/office/drawing/2015/10/21/chartex" xmlns:mc="http://schemas.openxmlformats.org/markup-compatibility/2006" xmlns:o="urn:schemas-microsoft-com:office:office" xmlns:r="http://schemas.openxmlformats.org/officeDocument/2006/relationships" xmlns:m="http://schemas.openxmlformats.org/officeDocument/2006/math" xmlns:v="urn:schemas-microsoft-com:vml" xmlns:wp14="http://schemas.microsoft.com/office/word/2010/wordprocessingDrawing" xmlns:wp="http://schemas.openxmlformats.org/drawingml/2006/wordprocessingDrawing" xmlns:w10="urn:schemas-microsoft-com:office:word" xmlns:w="http://schemas.openxmlformats.org/wordprocessingml/2006/main" xmlns:w14="http://schemas.microsoft.com/office/word/2010/wordml" xmlns:w15="http://schemas.microsoft.com/office/word/2012/wordml" xmlns:w16se="http://schemas.microsoft.com/office/word/2015/wordml/symex" xmlns:wpg="http://schemas.microsoft.com/office/word/2010/wordprocessingGroup" xmlns:wpi="http://schemas.microsoft.com/office/word/2010/wordprocessingInk" xmlns:wne="http://schemas.microsoft.com/office/word/2006/wordml" xmlns:wps="http://schemas.microsoft.com/office/word/2010/wordprocessingShape" mc:Ignorable="w14 w15 w16se wp14">
+  <w:p>
+    <w:pPr>
+      <w:pStyle w:val="Pieddepage"/>
+    </w:pPr>
+  </w:p>
+  <w:p>
+    <w:pPr>
+      <w:pStyle w:val="Pieddepage"/>
+    </w:pPr>
+  </w:p>
+</w:ftr>
+</file>
+
+<file path=word/footer3.xml><?xml version="1.0" encoding="utf-8"?>
+<w:ftr xmlns:wpc="http://schemas.microsoft.com/office/word/2010/wordprocessingCanvas" xmlns:cx="http://schemas.microsoft.com/office/drawing/2014/chartex" xmlns:cx1="http://schemas.microsoft.com/office/drawing/2015/9/8/chartex" xmlns:cx2="http://schemas.microsoft.com/office/drawing/2015/10/21/chartex" xmlns:mc="http://schemas.openxmlformats.org/markup-compatibility/2006" xmlns:o="urn:schemas-microsoft-com:office:office" xmlns:r="http://schemas.openxmlformats.org/officeDocument/2006/relationships" xmlns:m="http://schemas.openxmlformats.org/officeDocument/2006/math" xmlns:v="urn:schemas-microsoft-com:vml" xmlns:wp14="http://schemas.microsoft.com/office/word/2010/wordprocessingDrawing" xmlns:wp="http://schemas.openxmlformats.org/drawingml/2006/wordprocessingDrawing" xmlns:w10="urn:schemas-microsoft-com:office:word" xmlns:w="http://schemas.openxmlformats.org/wordprocessingml/2006/main" xmlns:w14="http://schemas.microsoft.com/office/word/2010/wordml" xmlns:w15="http://schemas.microsoft.com/office/word/2012/wordml" xmlns:w16se="http://schemas.microsoft.com/office/word/2015/wordml/symex" xmlns:wpg="http://schemas.microsoft.com/office/word/2010/wordprocessingGroup" xmlns:wpi="http://schemas.microsoft.com/office/word/2010/wordprocessingInk" xmlns:wne="http://schemas.microsoft.com/office/word/2006/wordml" xmlns:wps="http://schemas.microsoft.com/office/word/2010/wordprocessingShape" mc:Ignorable="w14 w15 w16se wp14">
   <w:sdt>
     <w:sdtPr>
-      <w:id w:val="2075625495"/>
+      <w:id w:val="-195471120"/>
       <w:docPartObj>
         <w:docPartGallery w:val="Page Numbers (Bottom of Page)"/>
         <w:docPartUnique/>
@@ -5444,72 +5793,6 @@
 </w:ftr>
 </file>
 
-<file path=word/footer3.xml><?xml version="1.0" encoding="utf-8"?>
-<w:ftr xmlns:wpc="http://schemas.microsoft.com/office/word/2010/wordprocessingCanvas" xmlns:cx="http://schemas.microsoft.com/office/drawing/2014/chartex" xmlns:cx1="http://schemas.microsoft.com/office/drawing/2015/9/8/chartex" xmlns:cx2="http://schemas.microsoft.com/office/drawing/2015/10/21/chartex" xmlns:mc="http://schemas.openxmlformats.org/markup-compatibility/2006" xmlns:o="urn:schemas-microsoft-com:office:office" xmlns:r="http://schemas.openxmlformats.org/officeDocument/2006/relationships" xmlns:m="http://schemas.openxmlformats.org/officeDocument/2006/math" xmlns:v="urn:schemas-microsoft-com:vml" xmlns:wp14="http://schemas.microsoft.com/office/word/2010/wordprocessingDrawing" xmlns:wp="http://schemas.openxmlformats.org/drawingml/2006/wordprocessingDrawing" xmlns:w10="urn:schemas-microsoft-com:office:word" xmlns:w="http://schemas.openxmlformats.org/wordprocessingml/2006/main" xmlns:w14="http://schemas.microsoft.com/office/word/2010/wordml" xmlns:w15="http://schemas.microsoft.com/office/word/2012/wordml" xmlns:w16se="http://schemas.microsoft.com/office/word/2015/wordml/symex" xmlns:wpg="http://schemas.microsoft.com/office/word/2010/wordprocessingGroup" xmlns:wpi="http://schemas.microsoft.com/office/word/2010/wordprocessingInk" xmlns:wne="http://schemas.microsoft.com/office/word/2006/wordml" xmlns:wps="http://schemas.microsoft.com/office/word/2010/wordprocessingShape" mc:Ignorable="w14 w15 w16se wp14">
-  <w:p>
-    <w:pPr>
-      <w:pStyle w:val="Pieddepage"/>
-    </w:pPr>
-  </w:p>
-  <w:p>
-    <w:pPr>
-      <w:pStyle w:val="Pieddepage"/>
-    </w:pPr>
-  </w:p>
-</w:ftr>
-</file>
-
-<file path=word/footer4.xml><?xml version="1.0" encoding="utf-8"?>
-<w:ftr xmlns:wpc="http://schemas.microsoft.com/office/word/2010/wordprocessingCanvas" xmlns:cx="http://schemas.microsoft.com/office/drawing/2014/chartex" xmlns:cx1="http://schemas.microsoft.com/office/drawing/2015/9/8/chartex" xmlns:cx2="http://schemas.microsoft.com/office/drawing/2015/10/21/chartex" xmlns:mc="http://schemas.openxmlformats.org/markup-compatibility/2006" xmlns:o="urn:schemas-microsoft-com:office:office" xmlns:r="http://schemas.openxmlformats.org/officeDocument/2006/relationships" xmlns:m="http://schemas.openxmlformats.org/officeDocument/2006/math" xmlns:v="urn:schemas-microsoft-com:vml" xmlns:wp14="http://schemas.microsoft.com/office/word/2010/wordprocessingDrawing" xmlns:wp="http://schemas.openxmlformats.org/drawingml/2006/wordprocessingDrawing" xmlns:w10="urn:schemas-microsoft-com:office:word" xmlns:w="http://schemas.openxmlformats.org/wordprocessingml/2006/main" xmlns:w14="http://schemas.microsoft.com/office/word/2010/wordml" xmlns:w15="http://schemas.microsoft.com/office/word/2012/wordml" xmlns:w16se="http://schemas.microsoft.com/office/word/2015/wordml/symex" xmlns:wpg="http://schemas.microsoft.com/office/word/2010/wordprocessingGroup" xmlns:wpi="http://schemas.microsoft.com/office/word/2010/wordprocessingInk" xmlns:wne="http://schemas.microsoft.com/office/word/2006/wordml" xmlns:wps="http://schemas.microsoft.com/office/word/2010/wordprocessingShape" mc:Ignorable="w14 w15 w16se wp14">
-  <w:sdt>
-    <w:sdtPr>
-      <w:id w:val="-195471120"/>
-      <w:docPartObj>
-        <w:docPartGallery w:val="Page Numbers (Bottom of Page)"/>
-        <w:docPartUnique/>
-      </w:docPartObj>
-    </w:sdtPr>
-    <w:sdtEndPr/>
-    <w:sdtContent>
-      <w:p>
-        <w:pPr>
-          <w:pStyle w:val="Pieddepage"/>
-          <w:jc w:val="right"/>
-        </w:pPr>
-        <w:r>
-          <w:fldChar w:fldCharType="begin"/>
-        </w:r>
-        <w:r>
-          <w:instrText>PAGE   \* MERGEFORMAT</w:instrText>
-        </w:r>
-        <w:r>
-          <w:fldChar w:fldCharType="separate"/>
-        </w:r>
-        <w:r>
-          <w:rPr>
-            <w:noProof/>
-            <w:lang w:val="fr-FR"/>
-          </w:rPr>
-          <w:t>9</w:t>
-        </w:r>
-        <w:r>
-          <w:rPr>
-            <w:noProof/>
-            <w:lang w:val="fr-FR"/>
-          </w:rPr>
-          <w:fldChar w:fldCharType="end"/>
-        </w:r>
-      </w:p>
-    </w:sdtContent>
-  </w:sdt>
-  <w:p>
-    <w:pPr>
-      <w:pStyle w:val="Pieddepage"/>
-    </w:pPr>
-  </w:p>
-</w:ftr>
-</file>
-
 <file path=word/footnotes.xml><?xml version="1.0" encoding="utf-8"?>
 <w:footnotes xmlns:wpc="http://schemas.microsoft.com/office/word/2010/wordprocessingCanvas" xmlns:cx="http://schemas.microsoft.com/office/drawing/2014/chartex" xmlns:cx1="http://schemas.microsoft.com/office/drawing/2015/9/8/chartex" xmlns:cx2="http://schemas.microsoft.com/office/drawing/2015/10/21/chartex" xmlns:mc="http://schemas.openxmlformats.org/markup-compatibility/2006" xmlns:o="urn:schemas-microsoft-com:office:office" xmlns:r="http://schemas.openxmlformats.org/officeDocument/2006/relationships" xmlns:m="http://schemas.openxmlformats.org/officeDocument/2006/math" xmlns:v="urn:schemas-microsoft-com:vml" xmlns:wp14="http://schemas.microsoft.com/office/word/2010/wordprocessingDrawing" xmlns:wp="http://schemas.openxmlformats.org/drawingml/2006/wordprocessingDrawing" xmlns:w10="urn:schemas-microsoft-com:office:word" xmlns:w="http://schemas.openxmlformats.org/wordprocessingml/2006/main" xmlns:w14="http://schemas.microsoft.com/office/word/2010/wordml" xmlns:w15="http://schemas.microsoft.com/office/word/2012/wordml" xmlns:w16se="http://schemas.microsoft.com/office/word/2015/wordml/symex" xmlns:wpg="http://schemas.microsoft.com/office/word/2010/wordprocessingGroup" xmlns:wpi="http://schemas.microsoft.com/office/word/2010/wordprocessingInk" xmlns:wne="http://schemas.microsoft.com/office/word/2006/wordml" xmlns:wps="http://schemas.microsoft.com/office/word/2010/wordprocessingShape" mc:Ignorable="w14 w15 w16se wp14">
   <w:footnote w:type="separator" w:id="-1">
@@ -5536,16 +5819,6 @@
 </file>
 
 <file path=word/header1.xml><?xml version="1.0" encoding="utf-8"?>
-<w:hdr xmlns:wpc="http://schemas.microsoft.com/office/word/2010/wordprocessingCanvas" xmlns:cx="http://schemas.microsoft.com/office/drawing/2014/chartex" xmlns:cx1="http://schemas.microsoft.com/office/drawing/2015/9/8/chartex" xmlns:cx2="http://schemas.microsoft.com/office/drawing/2015/10/21/chartex" xmlns:mc="http://schemas.openxmlformats.org/markup-compatibility/2006" xmlns:o="urn:schemas-microsoft-com:office:office" xmlns:r="http://schemas.openxmlformats.org/officeDocument/2006/relationships" xmlns:m="http://schemas.openxmlformats.org/officeDocument/2006/math" xmlns:v="urn:schemas-microsoft-com:vml" xmlns:wp14="http://schemas.microsoft.com/office/word/2010/wordprocessingDrawing" xmlns:wp="http://schemas.openxmlformats.org/drawingml/2006/wordprocessingDrawing" xmlns:w10="urn:schemas-microsoft-com:office:word" xmlns:w="http://schemas.openxmlformats.org/wordprocessingml/2006/main" xmlns:w14="http://schemas.microsoft.com/office/word/2010/wordml" xmlns:w15="http://schemas.microsoft.com/office/word/2012/wordml" xmlns:w16se="http://schemas.microsoft.com/office/word/2015/wordml/symex" xmlns:wpg="http://schemas.microsoft.com/office/word/2010/wordprocessingGroup" xmlns:wpi="http://schemas.microsoft.com/office/word/2010/wordprocessingInk" xmlns:wne="http://schemas.microsoft.com/office/word/2006/wordml" xmlns:wps="http://schemas.microsoft.com/office/word/2010/wordprocessingShape" mc:Ignorable="w14 w15 w16se wp14">
-  <w:p>
-    <w:pPr>
-      <w:pStyle w:val="En-tte"/>
-    </w:pPr>
-  </w:p>
-</w:hdr>
-</file>
-
-<file path=word/header2.xml><?xml version="1.0" encoding="utf-8"?>
 <w:hdr xmlns:wpc="http://schemas.microsoft.com/office/word/2010/wordprocessingCanvas" xmlns:cx="http://schemas.microsoft.com/office/drawing/2014/chartex" xmlns:cx1="http://schemas.microsoft.com/office/drawing/2015/9/8/chartex" xmlns:cx2="http://schemas.microsoft.com/office/drawing/2015/10/21/chartex" xmlns:mc="http://schemas.openxmlformats.org/markup-compatibility/2006" xmlns:o="urn:schemas-microsoft-com:office:office" xmlns:r="http://schemas.openxmlformats.org/officeDocument/2006/relationships" xmlns:m="http://schemas.openxmlformats.org/officeDocument/2006/math" xmlns:v="urn:schemas-microsoft-com:vml" xmlns:wp14="http://schemas.microsoft.com/office/word/2010/wordprocessingDrawing" xmlns:wp="http://schemas.openxmlformats.org/drawingml/2006/wordprocessingDrawing" xmlns:w10="urn:schemas-microsoft-com:office:word" xmlns:w="http://schemas.openxmlformats.org/wordprocessingml/2006/main" xmlns:w14="http://schemas.microsoft.com/office/word/2010/wordml" xmlns:w15="http://schemas.microsoft.com/office/word/2012/wordml" xmlns:w16se="http://schemas.microsoft.com/office/word/2015/wordml/symex" xmlns:wpg="http://schemas.microsoft.com/office/word/2010/wordprocessingGroup" xmlns:wpi="http://schemas.microsoft.com/office/word/2010/wordprocessingInk" xmlns:wne="http://schemas.microsoft.com/office/word/2006/wordml" xmlns:wps="http://schemas.microsoft.com/office/word/2010/wordprocessingShape" mc:Ignorable="w14 w15 w16se wp14">
   <w:p>
     <w:pPr>
@@ -5590,7 +5863,7 @@
 </w:hdr>
 </file>
 
-<file path=word/header3.xml><?xml version="1.0" encoding="utf-8"?>
+<file path=word/header2.xml><?xml version="1.0" encoding="utf-8"?>
 <w:hdr xmlns:wpc="http://schemas.microsoft.com/office/word/2010/wordprocessingCanvas" xmlns:cx="http://schemas.microsoft.com/office/drawing/2014/chartex" xmlns:cx1="http://schemas.microsoft.com/office/drawing/2015/9/8/chartex" xmlns:cx2="http://schemas.microsoft.com/office/drawing/2015/10/21/chartex" xmlns:mc="http://schemas.openxmlformats.org/markup-compatibility/2006" xmlns:o="urn:schemas-microsoft-com:office:office" xmlns:r="http://schemas.openxmlformats.org/officeDocument/2006/relationships" xmlns:m="http://schemas.openxmlformats.org/officeDocument/2006/math" xmlns:v="urn:schemas-microsoft-com:vml" xmlns:wp14="http://schemas.microsoft.com/office/word/2010/wordprocessingDrawing" xmlns:wp="http://schemas.openxmlformats.org/drawingml/2006/wordprocessingDrawing" xmlns:w10="urn:schemas-microsoft-com:office:word" xmlns:w="http://schemas.openxmlformats.org/wordprocessingml/2006/main" xmlns:w14="http://schemas.microsoft.com/office/word/2010/wordml" xmlns:w15="http://schemas.microsoft.com/office/word/2012/wordml" xmlns:w16se="http://schemas.microsoft.com/office/word/2015/wordml/symex" xmlns:wpg="http://schemas.microsoft.com/office/word/2010/wordprocessingGroup" xmlns:wpi="http://schemas.microsoft.com/office/word/2010/wordprocessingInk" xmlns:wne="http://schemas.microsoft.com/office/word/2006/wordml" xmlns:wps="http://schemas.microsoft.com/office/word/2010/wordprocessingShape" mc:Ignorable="w14 w15 w16se wp14">
   <w:p>
     <w:pPr>
@@ -5608,7 +5881,7 @@
 </w:hdr>
 </file>
 
-<file path=word/header4.xml><?xml version="1.0" encoding="utf-8"?>
+<file path=word/header3.xml><?xml version="1.0" encoding="utf-8"?>
 <w:hdr xmlns:wpc="http://schemas.microsoft.com/office/word/2010/wordprocessingCanvas" xmlns:cx="http://schemas.microsoft.com/office/drawing/2014/chartex" xmlns:cx1="http://schemas.microsoft.com/office/drawing/2015/9/8/chartex" xmlns:cx2="http://schemas.microsoft.com/office/drawing/2015/10/21/chartex" xmlns:mc="http://schemas.openxmlformats.org/markup-compatibility/2006" xmlns:o="urn:schemas-microsoft-com:office:office" xmlns:r="http://schemas.openxmlformats.org/officeDocument/2006/relationships" xmlns:m="http://schemas.openxmlformats.org/officeDocument/2006/math" xmlns:v="urn:schemas-microsoft-com:vml" xmlns:wp14="http://schemas.microsoft.com/office/word/2010/wordprocessingDrawing" xmlns:wp="http://schemas.openxmlformats.org/drawingml/2006/wordprocessingDrawing" xmlns:w10="urn:schemas-microsoft-com:office:word" xmlns:w="http://schemas.openxmlformats.org/wordprocessingml/2006/main" xmlns:w14="http://schemas.microsoft.com/office/word/2010/wordml" xmlns:w15="http://schemas.microsoft.com/office/word/2012/wordml" xmlns:w16se="http://schemas.microsoft.com/office/word/2015/wordml/symex" xmlns:wpg="http://schemas.microsoft.com/office/word/2010/wordprocessingGroup" xmlns:wpi="http://schemas.microsoft.com/office/word/2010/wordprocessingInk" xmlns:wne="http://schemas.microsoft.com/office/word/2006/wordml" xmlns:wps="http://schemas.microsoft.com/office/word/2010/wordprocessingShape" mc:Ignorable="w14 w15 w16se wp14">
   <w:p>
     <w:pPr>
@@ -5653,7 +5926,7 @@
 </w:hdr>
 </file>
 
-<file path=word/header5.xml><?xml version="1.0" encoding="utf-8"?>
+<file path=word/header4.xml><?xml version="1.0" encoding="utf-8"?>
 <w:hdr xmlns:wpc="http://schemas.microsoft.com/office/word/2010/wordprocessingCanvas" xmlns:cx="http://schemas.microsoft.com/office/drawing/2014/chartex" xmlns:cx1="http://schemas.microsoft.com/office/drawing/2015/9/8/chartex" xmlns:cx2="http://schemas.microsoft.com/office/drawing/2015/10/21/chartex" xmlns:mc="http://schemas.openxmlformats.org/markup-compatibility/2006" xmlns:o="urn:schemas-microsoft-com:office:office" xmlns:r="http://schemas.openxmlformats.org/officeDocument/2006/relationships" xmlns:m="http://schemas.openxmlformats.org/officeDocument/2006/math" xmlns:v="urn:schemas-microsoft-com:vml" xmlns:wp14="http://schemas.microsoft.com/office/word/2010/wordprocessingDrawing" xmlns:wp="http://schemas.openxmlformats.org/drawingml/2006/wordprocessingDrawing" xmlns:w10="urn:schemas-microsoft-com:office:word" xmlns:w="http://schemas.openxmlformats.org/wordprocessingml/2006/main" xmlns:w14="http://schemas.microsoft.com/office/word/2010/wordml" xmlns:w15="http://schemas.microsoft.com/office/word/2012/wordml" xmlns:w16se="http://schemas.microsoft.com/office/word/2015/wordml/symex" xmlns:wpg="http://schemas.microsoft.com/office/word/2010/wordprocessingGroup" xmlns:wpi="http://schemas.microsoft.com/office/word/2010/wordprocessingInk" xmlns:wne="http://schemas.microsoft.com/office/word/2006/wordml" xmlns:wps="http://schemas.microsoft.com/office/word/2010/wordprocessingShape" mc:Ignorable="w14 w15 w16se wp14">
   <w:p>
     <w:pPr>
@@ -5714,6 +5987,119 @@
 <file path=word/numbering.xml><?xml version="1.0" encoding="utf-8"?>
 <w:numbering xmlns:wpc="http://schemas.microsoft.com/office/word/2010/wordprocessingCanvas" xmlns:cx="http://schemas.microsoft.com/office/drawing/2014/chartex" xmlns:cx1="http://schemas.microsoft.com/office/drawing/2015/9/8/chartex" xmlns:cx2="http://schemas.microsoft.com/office/drawing/2015/10/21/chartex" xmlns:mc="http://schemas.openxmlformats.org/markup-compatibility/2006" xmlns:o="urn:schemas-microsoft-com:office:office" xmlns:r="http://schemas.openxmlformats.org/officeDocument/2006/relationships" xmlns:m="http://schemas.openxmlformats.org/officeDocument/2006/math" xmlns:v="urn:schemas-microsoft-com:vml" xmlns:wp14="http://schemas.microsoft.com/office/word/2010/wordprocessingDrawing" xmlns:wp="http://schemas.openxmlformats.org/drawingml/2006/wordprocessingDrawing" xmlns:w10="urn:schemas-microsoft-com:office:word" xmlns:w="http://schemas.openxmlformats.org/wordprocessingml/2006/main" xmlns:w14="http://schemas.microsoft.com/office/word/2010/wordml" xmlns:w15="http://schemas.microsoft.com/office/word/2012/wordml" xmlns:w16se="http://schemas.microsoft.com/office/word/2015/wordml/symex" xmlns:wpg="http://schemas.microsoft.com/office/word/2010/wordprocessingGroup" xmlns:wpi="http://schemas.microsoft.com/office/word/2010/wordprocessingInk" xmlns:wne="http://schemas.microsoft.com/office/word/2006/wordml" xmlns:wps="http://schemas.microsoft.com/office/word/2010/wordprocessingShape" mc:Ignorable="w14 w15 w16se wp14">
   <w:abstractNum w:abstractNumId="0" w15:restartNumberingAfterBreak="0">
+    <w:nsid w:val="06D415C8"/>
+    <w:multiLevelType w:val="hybridMultilevel"/>
+    <w:tmpl w:val="B91AC20A"/>
+    <w:lvl w:ilvl="0" w:tplc="080C0001">
+      <w:start w:val="1"/>
+      <w:numFmt w:val="bullet"/>
+      <w:lvlText w:val=""/>
+      <w:lvlJc w:val="left"/>
+      <w:pPr>
+        <w:ind w:left="1944" w:hanging="360"/>
+      </w:pPr>
+      <w:rPr>
+        <w:rFonts w:ascii="Symbol" w:hAnsi="Symbol" w:hint="default"/>
+      </w:rPr>
+    </w:lvl>
+    <w:lvl w:ilvl="1" w:tplc="080C0003" w:tentative="1">
+      <w:start w:val="1"/>
+      <w:numFmt w:val="bullet"/>
+      <w:lvlText w:val="o"/>
+      <w:lvlJc w:val="left"/>
+      <w:pPr>
+        <w:ind w:left="2664" w:hanging="360"/>
+      </w:pPr>
+      <w:rPr>
+        <w:rFonts w:ascii="Courier New" w:hAnsi="Courier New" w:cs="Courier New" w:hint="default"/>
+      </w:rPr>
+    </w:lvl>
+    <w:lvl w:ilvl="2" w:tplc="080C0005" w:tentative="1">
+      <w:start w:val="1"/>
+      <w:numFmt w:val="bullet"/>
+      <w:lvlText w:val=""/>
+      <w:lvlJc w:val="left"/>
+      <w:pPr>
+        <w:ind w:left="3384" w:hanging="360"/>
+      </w:pPr>
+      <w:rPr>
+        <w:rFonts w:ascii="Wingdings" w:hAnsi="Wingdings" w:hint="default"/>
+      </w:rPr>
+    </w:lvl>
+    <w:lvl w:ilvl="3" w:tplc="080C0001" w:tentative="1">
+      <w:start w:val="1"/>
+      <w:numFmt w:val="bullet"/>
+      <w:lvlText w:val=""/>
+      <w:lvlJc w:val="left"/>
+      <w:pPr>
+        <w:ind w:left="4104" w:hanging="360"/>
+      </w:pPr>
+      <w:rPr>
+        <w:rFonts w:ascii="Symbol" w:hAnsi="Symbol" w:hint="default"/>
+      </w:rPr>
+    </w:lvl>
+    <w:lvl w:ilvl="4" w:tplc="080C0003" w:tentative="1">
+      <w:start w:val="1"/>
+      <w:numFmt w:val="bullet"/>
+      <w:lvlText w:val="o"/>
+      <w:lvlJc w:val="left"/>
+      <w:pPr>
+        <w:ind w:left="4824" w:hanging="360"/>
+      </w:pPr>
+      <w:rPr>
+        <w:rFonts w:ascii="Courier New" w:hAnsi="Courier New" w:cs="Courier New" w:hint="default"/>
+      </w:rPr>
+    </w:lvl>
+    <w:lvl w:ilvl="5" w:tplc="080C0005" w:tentative="1">
+      <w:start w:val="1"/>
+      <w:numFmt w:val="bullet"/>
+      <w:lvlText w:val=""/>
+      <w:lvlJc w:val="left"/>
+      <w:pPr>
+        <w:ind w:left="5544" w:hanging="360"/>
+      </w:pPr>
+      <w:rPr>
+        <w:rFonts w:ascii="Wingdings" w:hAnsi="Wingdings" w:hint="default"/>
+      </w:rPr>
+    </w:lvl>
+    <w:lvl w:ilvl="6" w:tplc="080C0001" w:tentative="1">
+      <w:start w:val="1"/>
+      <w:numFmt w:val="bullet"/>
+      <w:lvlText w:val=""/>
+      <w:lvlJc w:val="left"/>
+      <w:pPr>
+        <w:ind w:left="6264" w:hanging="360"/>
+      </w:pPr>
+      <w:rPr>
+        <w:rFonts w:ascii="Symbol" w:hAnsi="Symbol" w:hint="default"/>
+      </w:rPr>
+    </w:lvl>
+    <w:lvl w:ilvl="7" w:tplc="080C0003" w:tentative="1">
+      <w:start w:val="1"/>
+      <w:numFmt w:val="bullet"/>
+      <w:lvlText w:val="o"/>
+      <w:lvlJc w:val="left"/>
+      <w:pPr>
+        <w:ind w:left="6984" w:hanging="360"/>
+      </w:pPr>
+      <w:rPr>
+        <w:rFonts w:ascii="Courier New" w:hAnsi="Courier New" w:cs="Courier New" w:hint="default"/>
+      </w:rPr>
+    </w:lvl>
+    <w:lvl w:ilvl="8" w:tplc="080C0005" w:tentative="1">
+      <w:start w:val="1"/>
+      <w:numFmt w:val="bullet"/>
+      <w:lvlText w:val=""/>
+      <w:lvlJc w:val="left"/>
+      <w:pPr>
+        <w:ind w:left="7704" w:hanging="360"/>
+      </w:pPr>
+      <w:rPr>
+        <w:rFonts w:ascii="Wingdings" w:hAnsi="Wingdings" w:hint="default"/>
+      </w:rPr>
+    </w:lvl>
+  </w:abstractNum>
+  <w:abstractNum w:abstractNumId="1" w15:restartNumberingAfterBreak="0">
     <w:nsid w:val="09FE161E"/>
     <w:multiLevelType w:val="hybridMultilevel"/>
     <w:tmpl w:val="EE6683EA"/>
@@ -5799,7 +6185,7 @@
       </w:pPr>
     </w:lvl>
   </w:abstractNum>
-  <w:abstractNum w:abstractNumId="1" w15:restartNumberingAfterBreak="0">
+  <w:abstractNum w:abstractNumId="2" w15:restartNumberingAfterBreak="0">
     <w:nsid w:val="0D721118"/>
     <w:multiLevelType w:val="hybridMultilevel"/>
     <w:tmpl w:val="E92AB61C"/>
@@ -5912,7 +6298,120 @@
       </w:rPr>
     </w:lvl>
   </w:abstractNum>
-  <w:abstractNum w:abstractNumId="2" w15:restartNumberingAfterBreak="0">
+  <w:abstractNum w:abstractNumId="3" w15:restartNumberingAfterBreak="0">
+    <w:nsid w:val="15436054"/>
+    <w:multiLevelType w:val="hybridMultilevel"/>
+    <w:tmpl w:val="90186F96"/>
+    <w:lvl w:ilvl="0" w:tplc="080C0001">
+      <w:start w:val="1"/>
+      <w:numFmt w:val="bullet"/>
+      <w:lvlText w:val=""/>
+      <w:lvlJc w:val="left"/>
+      <w:pPr>
+        <w:ind w:left="1584" w:hanging="360"/>
+      </w:pPr>
+      <w:rPr>
+        <w:rFonts w:ascii="Symbol" w:hAnsi="Symbol" w:hint="default"/>
+      </w:rPr>
+    </w:lvl>
+    <w:lvl w:ilvl="1" w:tplc="080C0003" w:tentative="1">
+      <w:start w:val="1"/>
+      <w:numFmt w:val="bullet"/>
+      <w:lvlText w:val="o"/>
+      <w:lvlJc w:val="left"/>
+      <w:pPr>
+        <w:ind w:left="2304" w:hanging="360"/>
+      </w:pPr>
+      <w:rPr>
+        <w:rFonts w:ascii="Courier New" w:hAnsi="Courier New" w:cs="Courier New" w:hint="default"/>
+      </w:rPr>
+    </w:lvl>
+    <w:lvl w:ilvl="2" w:tplc="080C0005" w:tentative="1">
+      <w:start w:val="1"/>
+      <w:numFmt w:val="bullet"/>
+      <w:lvlText w:val=""/>
+      <w:lvlJc w:val="left"/>
+      <w:pPr>
+        <w:ind w:left="3024" w:hanging="360"/>
+      </w:pPr>
+      <w:rPr>
+        <w:rFonts w:ascii="Wingdings" w:hAnsi="Wingdings" w:hint="default"/>
+      </w:rPr>
+    </w:lvl>
+    <w:lvl w:ilvl="3" w:tplc="080C0001" w:tentative="1">
+      <w:start w:val="1"/>
+      <w:numFmt w:val="bullet"/>
+      <w:lvlText w:val=""/>
+      <w:lvlJc w:val="left"/>
+      <w:pPr>
+        <w:ind w:left="3744" w:hanging="360"/>
+      </w:pPr>
+      <w:rPr>
+        <w:rFonts w:ascii="Symbol" w:hAnsi="Symbol" w:hint="default"/>
+      </w:rPr>
+    </w:lvl>
+    <w:lvl w:ilvl="4" w:tplc="080C0003" w:tentative="1">
+      <w:start w:val="1"/>
+      <w:numFmt w:val="bullet"/>
+      <w:lvlText w:val="o"/>
+      <w:lvlJc w:val="left"/>
+      <w:pPr>
+        <w:ind w:left="4464" w:hanging="360"/>
+      </w:pPr>
+      <w:rPr>
+        <w:rFonts w:ascii="Courier New" w:hAnsi="Courier New" w:cs="Courier New" w:hint="default"/>
+      </w:rPr>
+    </w:lvl>
+    <w:lvl w:ilvl="5" w:tplc="080C0005" w:tentative="1">
+      <w:start w:val="1"/>
+      <w:numFmt w:val="bullet"/>
+      <w:lvlText w:val=""/>
+      <w:lvlJc w:val="left"/>
+      <w:pPr>
+        <w:ind w:left="5184" w:hanging="360"/>
+      </w:pPr>
+      <w:rPr>
+        <w:rFonts w:ascii="Wingdings" w:hAnsi="Wingdings" w:hint="default"/>
+      </w:rPr>
+    </w:lvl>
+    <w:lvl w:ilvl="6" w:tplc="080C0001" w:tentative="1">
+      <w:start w:val="1"/>
+      <w:numFmt w:val="bullet"/>
+      <w:lvlText w:val=""/>
+      <w:lvlJc w:val="left"/>
+      <w:pPr>
+        <w:ind w:left="5904" w:hanging="360"/>
+      </w:pPr>
+      <w:rPr>
+        <w:rFonts w:ascii="Symbol" w:hAnsi="Symbol" w:hint="default"/>
+      </w:rPr>
+    </w:lvl>
+    <w:lvl w:ilvl="7" w:tplc="080C0003" w:tentative="1">
+      <w:start w:val="1"/>
+      <w:numFmt w:val="bullet"/>
+      <w:lvlText w:val="o"/>
+      <w:lvlJc w:val="left"/>
+      <w:pPr>
+        <w:ind w:left="6624" w:hanging="360"/>
+      </w:pPr>
+      <w:rPr>
+        <w:rFonts w:ascii="Courier New" w:hAnsi="Courier New" w:cs="Courier New" w:hint="default"/>
+      </w:rPr>
+    </w:lvl>
+    <w:lvl w:ilvl="8" w:tplc="080C0005" w:tentative="1">
+      <w:start w:val="1"/>
+      <w:numFmt w:val="bullet"/>
+      <w:lvlText w:val=""/>
+      <w:lvlJc w:val="left"/>
+      <w:pPr>
+        <w:ind w:left="7344" w:hanging="360"/>
+      </w:pPr>
+      <w:rPr>
+        <w:rFonts w:ascii="Wingdings" w:hAnsi="Wingdings" w:hint="default"/>
+      </w:rPr>
+    </w:lvl>
+  </w:abstractNum>
+  <w:abstractNum w:abstractNumId="4" w15:restartNumberingAfterBreak="0">
     <w:nsid w:val="16F32FF8"/>
     <w:multiLevelType w:val="hybridMultilevel"/>
     <w:tmpl w:val="74D23264"/>
@@ -6025,7 +6524,7 @@
       </w:rPr>
     </w:lvl>
   </w:abstractNum>
-  <w:abstractNum w:abstractNumId="3" w15:restartNumberingAfterBreak="0">
+  <w:abstractNum w:abstractNumId="5" w15:restartNumberingAfterBreak="0">
     <w:nsid w:val="190B7DC2"/>
     <w:multiLevelType w:val="hybridMultilevel"/>
     <w:tmpl w:val="FD986386"/>
@@ -6114,7 +6613,93 @@
       </w:pPr>
     </w:lvl>
   </w:abstractNum>
-  <w:abstractNum w:abstractNumId="4" w15:restartNumberingAfterBreak="0">
+  <w:abstractNum w:abstractNumId="6" w15:restartNumberingAfterBreak="0">
+    <w:nsid w:val="2E39753F"/>
+    <w:multiLevelType w:val="hybridMultilevel"/>
+    <w:tmpl w:val="9DA89E4C"/>
+    <w:lvl w:ilvl="0" w:tplc="080C000F">
+      <w:start w:val="1"/>
+      <w:numFmt w:val="decimal"/>
+      <w:lvlText w:val="%1."/>
+      <w:lvlJc w:val="left"/>
+      <w:pPr>
+        <w:ind w:left="720" w:hanging="360"/>
+      </w:pPr>
+    </w:lvl>
+    <w:lvl w:ilvl="1" w:tplc="080C0019" w:tentative="1">
+      <w:start w:val="1"/>
+      <w:numFmt w:val="lowerLetter"/>
+      <w:lvlText w:val="%2."/>
+      <w:lvlJc w:val="left"/>
+      <w:pPr>
+        <w:ind w:left="1440" w:hanging="360"/>
+      </w:pPr>
+    </w:lvl>
+    <w:lvl w:ilvl="2" w:tplc="080C001B" w:tentative="1">
+      <w:start w:val="1"/>
+      <w:numFmt w:val="lowerRoman"/>
+      <w:lvlText w:val="%3."/>
+      <w:lvlJc w:val="right"/>
+      <w:pPr>
+        <w:ind w:left="2160" w:hanging="180"/>
+      </w:pPr>
+    </w:lvl>
+    <w:lvl w:ilvl="3" w:tplc="080C000F" w:tentative="1">
+      <w:start w:val="1"/>
+      <w:numFmt w:val="decimal"/>
+      <w:lvlText w:val="%4."/>
+      <w:lvlJc w:val="left"/>
+      <w:pPr>
+        <w:ind w:left="2880" w:hanging="360"/>
+      </w:pPr>
+    </w:lvl>
+    <w:lvl w:ilvl="4" w:tplc="080C0019" w:tentative="1">
+      <w:start w:val="1"/>
+      <w:numFmt w:val="lowerLetter"/>
+      <w:lvlText w:val="%5."/>
+      <w:lvlJc w:val="left"/>
+      <w:pPr>
+        <w:ind w:left="3600" w:hanging="360"/>
+      </w:pPr>
+    </w:lvl>
+    <w:lvl w:ilvl="5" w:tplc="080C001B" w:tentative="1">
+      <w:start w:val="1"/>
+      <w:numFmt w:val="lowerRoman"/>
+      <w:lvlText w:val="%6."/>
+      <w:lvlJc w:val="right"/>
+      <w:pPr>
+        <w:ind w:left="4320" w:hanging="180"/>
+      </w:pPr>
+    </w:lvl>
+    <w:lvl w:ilvl="6" w:tplc="080C000F" w:tentative="1">
+      <w:start w:val="1"/>
+      <w:numFmt w:val="decimal"/>
+      <w:lvlText w:val="%7."/>
+      <w:lvlJc w:val="left"/>
+      <w:pPr>
+        <w:ind w:left="5040" w:hanging="360"/>
+      </w:pPr>
+    </w:lvl>
+    <w:lvl w:ilvl="7" w:tplc="080C0019" w:tentative="1">
+      <w:start w:val="1"/>
+      <w:numFmt w:val="lowerLetter"/>
+      <w:lvlText w:val="%8."/>
+      <w:lvlJc w:val="left"/>
+      <w:pPr>
+        <w:ind w:left="5760" w:hanging="360"/>
+      </w:pPr>
+    </w:lvl>
+    <w:lvl w:ilvl="8" w:tplc="080C001B" w:tentative="1">
+      <w:start w:val="1"/>
+      <w:numFmt w:val="lowerRoman"/>
+      <w:lvlText w:val="%9."/>
+      <w:lvlJc w:val="right"/>
+      <w:pPr>
+        <w:ind w:left="6480" w:hanging="180"/>
+      </w:pPr>
+    </w:lvl>
+  </w:abstractNum>
+  <w:abstractNum w:abstractNumId="7" w15:restartNumberingAfterBreak="0">
     <w:nsid w:val="42562F98"/>
     <w:multiLevelType w:val="multilevel"/>
     <w:tmpl w:val="44A26C1C"/>
@@ -6200,7 +6785,7 @@
       </w:pPr>
     </w:lvl>
   </w:abstractNum>
-  <w:abstractNum w:abstractNumId="5" w15:restartNumberingAfterBreak="0">
+  <w:abstractNum w:abstractNumId="8" w15:restartNumberingAfterBreak="0">
     <w:nsid w:val="49032B75"/>
     <w:multiLevelType w:val="hybridMultilevel"/>
     <w:tmpl w:val="B17C84FC"/>
@@ -6286,7 +6871,7 @@
       </w:pPr>
     </w:lvl>
   </w:abstractNum>
-  <w:abstractNum w:abstractNumId="6" w15:restartNumberingAfterBreak="0">
+  <w:abstractNum w:abstractNumId="9" w15:restartNumberingAfterBreak="0">
     <w:nsid w:val="4FB93F29"/>
     <w:multiLevelType w:val="hybridMultilevel"/>
     <w:tmpl w:val="720E249E"/>
@@ -6399,7 +6984,7 @@
       </w:rPr>
     </w:lvl>
   </w:abstractNum>
-  <w:abstractNum w:abstractNumId="7" w15:restartNumberingAfterBreak="0">
+  <w:abstractNum w:abstractNumId="10" w15:restartNumberingAfterBreak="0">
     <w:nsid w:val="5D3800BB"/>
     <w:multiLevelType w:val="hybridMultilevel"/>
     <w:tmpl w:val="47F86872"/>
@@ -6512,7 +7097,7 @@
       </w:rPr>
     </w:lvl>
   </w:abstractNum>
-  <w:abstractNum w:abstractNumId="8" w15:restartNumberingAfterBreak="0">
+  <w:abstractNum w:abstractNumId="11" w15:restartNumberingAfterBreak="0">
     <w:nsid w:val="603466F4"/>
     <w:multiLevelType w:val="hybridMultilevel"/>
     <w:tmpl w:val="D1100EB4"/>
@@ -6598,7 +7183,7 @@
       </w:pPr>
     </w:lvl>
   </w:abstractNum>
-  <w:abstractNum w:abstractNumId="9" w15:restartNumberingAfterBreak="0">
+  <w:abstractNum w:abstractNumId="12" w15:restartNumberingAfterBreak="0">
     <w:nsid w:val="61BE7653"/>
     <w:multiLevelType w:val="hybridMultilevel"/>
     <w:tmpl w:val="2FE26416"/>
@@ -6684,7 +7269,7 @@
       </w:pPr>
     </w:lvl>
   </w:abstractNum>
-  <w:abstractNum w:abstractNumId="10" w15:restartNumberingAfterBreak="0">
+  <w:abstractNum w:abstractNumId="13" w15:restartNumberingAfterBreak="0">
     <w:nsid w:val="6F167E51"/>
     <w:multiLevelType w:val="multilevel"/>
     <w:tmpl w:val="44A26C1C"/>
@@ -6770,7 +7355,7 @@
       </w:pPr>
     </w:lvl>
   </w:abstractNum>
-  <w:abstractNum w:abstractNumId="11" w15:restartNumberingAfterBreak="0">
+  <w:abstractNum w:abstractNumId="14" w15:restartNumberingAfterBreak="0">
     <w:nsid w:val="745B0A3E"/>
     <w:multiLevelType w:val="hybridMultilevel"/>
     <w:tmpl w:val="2E32939A"/>
@@ -6857,39 +7442,48 @@
     </w:lvl>
   </w:abstractNum>
   <w:num w:numId="1">
+    <w:abstractNumId w:val="7"/>
+  </w:num>
+  <w:num w:numId="2">
+    <w:abstractNumId w:val="8"/>
+  </w:num>
+  <w:num w:numId="3">
+    <w:abstractNumId w:val="11"/>
+  </w:num>
+  <w:num w:numId="4">
+    <w:abstractNumId w:val="14"/>
+  </w:num>
+  <w:num w:numId="5">
+    <w:abstractNumId w:val="5"/>
+  </w:num>
+  <w:num w:numId="6">
+    <w:abstractNumId w:val="1"/>
+  </w:num>
+  <w:num w:numId="7">
+    <w:abstractNumId w:val="12"/>
+  </w:num>
+  <w:num w:numId="8">
+    <w:abstractNumId w:val="13"/>
+  </w:num>
+  <w:num w:numId="9">
     <w:abstractNumId w:val="4"/>
   </w:num>
-  <w:num w:numId="2">
-    <w:abstractNumId w:val="5"/>
+  <w:num w:numId="10">
+    <w:abstractNumId w:val="10"/>
   </w:num>
-  <w:num w:numId="3">
-    <w:abstractNumId w:val="8"/>
+  <w:num w:numId="11">
+    <w:abstractNumId w:val="2"/>
   </w:num>
-  <w:num w:numId="4">
-    <w:abstractNumId w:val="11"/>
+  <w:num w:numId="12">
+    <w:abstractNumId w:val="9"/>
   </w:num>
-  <w:num w:numId="5">
+  <w:num w:numId="13">
     <w:abstractNumId w:val="3"/>
   </w:num>
-  <w:num w:numId="6">
+  <w:num w:numId="14">
     <w:abstractNumId w:val="0"/>
   </w:num>
-  <w:num w:numId="7">
-    <w:abstractNumId w:val="9"/>
-  </w:num>
-  <w:num w:numId="8">
-    <w:abstractNumId w:val="10"/>
-  </w:num>
-  <w:num w:numId="9">
-    <w:abstractNumId w:val="2"/>
-  </w:num>
-  <w:num w:numId="10">
-    <w:abstractNumId w:val="7"/>
-  </w:num>
-  <w:num w:numId="11">
-    <w:abstractNumId w:val="1"/>
-  </w:num>
-  <w:num w:numId="12">
+  <w:num w:numId="15">
     <w:abstractNumId w:val="6"/>
   </w:num>
 </w:numbering>
@@ -7361,7 +7955,6 @@
     <w:next w:val="Normal"/>
     <w:link w:val="Titre4Car"/>
     <w:uiPriority w:val="9"/>
-    <w:semiHidden/>
     <w:unhideWhenUsed/>
     <w:qFormat/>
     <w:rsid w:val="004E5E87"/>
@@ -7375,6 +7968,26 @@
       <w:rFonts w:asciiTheme="majorHAnsi" w:eastAsiaTheme="majorEastAsia" w:hAnsiTheme="majorHAnsi" w:cstheme="majorBidi"/>
       <w:i/>
       <w:iCs/>
+      <w:color w:val="2E74B5" w:themeColor="accent1" w:themeShade="BF"/>
+    </w:rPr>
+  </w:style>
+  <w:style w:type="paragraph" w:styleId="Titre5">
+    <w:name w:val="heading 5"/>
+    <w:basedOn w:val="Normal"/>
+    <w:next w:val="Normal"/>
+    <w:link w:val="Titre5Car"/>
+    <w:uiPriority w:val="9"/>
+    <w:unhideWhenUsed/>
+    <w:qFormat/>
+    <w:rsid w:val="00E61C39"/>
+    <w:pPr>
+      <w:keepNext/>
+      <w:keepLines/>
+      <w:spacing w:before="40" w:after="0"/>
+      <w:outlineLvl w:val="4"/>
+    </w:pPr>
+    <w:rPr>
+      <w:rFonts w:asciiTheme="majorHAnsi" w:eastAsiaTheme="majorEastAsia" w:hAnsiTheme="majorHAnsi" w:cstheme="majorBidi"/>
       <w:color w:val="2E74B5" w:themeColor="accent1" w:themeShade="BF"/>
     </w:rPr>
   </w:style>
@@ -7609,7 +8222,6 @@
     <w:basedOn w:val="Policepardfaut"/>
     <w:link w:val="Titre4"/>
     <w:uiPriority w:val="9"/>
-    <w:semiHidden/>
     <w:rsid w:val="004E5E87"/>
     <w:rPr>
       <w:rFonts w:asciiTheme="majorHAnsi" w:eastAsiaTheme="majorEastAsia" w:hAnsiTheme="majorHAnsi" w:cstheme="majorBidi"/>
@@ -7646,6 +8258,17 @@
       <w:color w:val="1F4D78" w:themeColor="accent1" w:themeShade="7F"/>
       <w:sz w:val="24"/>
       <w:szCs w:val="24"/>
+    </w:rPr>
+  </w:style>
+  <w:style w:type="character" w:customStyle="1" w:styleId="Titre5Car">
+    <w:name w:val="Titre 5 Car"/>
+    <w:basedOn w:val="Policepardfaut"/>
+    <w:link w:val="Titre5"/>
+    <w:uiPriority w:val="9"/>
+    <w:rsid w:val="00E61C39"/>
+    <w:rPr>
+      <w:rFonts w:asciiTheme="majorHAnsi" w:eastAsiaTheme="majorEastAsia" w:hAnsiTheme="majorHAnsi" w:cstheme="majorBidi"/>
+      <w:color w:val="2E74B5" w:themeColor="accent1" w:themeShade="BF"/>
     </w:rPr>
   </w:style>
 </w:styles>
@@ -7951,7 +8574,7 @@
 </file>
 
 <file path=customXml/itemProps1.xml><?xml version="1.0" encoding="utf-8"?>
-<ds:datastoreItem xmlns:ds="http://schemas.openxmlformats.org/officeDocument/2006/customXml" ds:itemID="{58149D68-7139-40C0-B71B-CB02CE839E3F}">
+<ds:datastoreItem xmlns:ds="http://schemas.openxmlformats.org/officeDocument/2006/customXml" ds:itemID="{115539A0-ADF2-49E2-A480-66610094D8B3}">
   <ds:schemaRefs>
     <ds:schemaRef ds:uri="http://schemas.openxmlformats.org/officeDocument/2006/bibliography"/>
   </ds:schemaRefs>

</xml_diff>